<commit_message>
Update ASAP-VERY IMPORTANT THINGS.docx
</commit_message>
<xml_diff>
--- a/Project Submission/ASAP-VERY IMPORTANT THINGS.docx
+++ b/Project Submission/ASAP-VERY IMPORTANT THINGS.docx
@@ -1,11 +1,10 @@
 
 <file path=word/document.xml><?xml version="1.0" encoding="utf-8"?>
-<w:document xmlns:wpc="http://schemas.microsoft.com/office/word/2010/wordprocessingCanvas" xmlns:mc="http://schemas.openxmlformats.org/markup-compatibility/2006" xmlns:o="urn:schemas-microsoft-com:office:office" xmlns:r="http://schemas.openxmlformats.org/officeDocument/2006/relationships" xmlns:m="http://schemas.openxmlformats.org/officeDocument/2006/math" xmlns:v="urn:schemas-microsoft-com:vml" xmlns:wp14="http://schemas.microsoft.com/office/word/2010/wordprocessingDrawing" xmlns:wp="http://schemas.openxmlformats.org/drawingml/2006/wordprocessingDrawing" xmlns:w10="urn:schemas-microsoft-com:office:word" xmlns:w="http://schemas.openxmlformats.org/wordprocessingml/2006/main" xmlns:w14="http://schemas.microsoft.com/office/word/2010/wordml" xmlns:wpg="http://schemas.microsoft.com/office/word/2010/wordprocessingGroup" xmlns:wpi="http://schemas.microsoft.com/office/word/2010/wordprocessingInk" xmlns:wne="http://schemas.microsoft.com/office/word/2006/wordml" xmlns:wps="http://schemas.microsoft.com/office/word/2010/wordprocessingShape" mc:Ignorable="w14 wp14">
+<w:document xmlns:wpc="http://schemas.microsoft.com/office/word/2010/wordprocessingCanvas" xmlns:cx="http://schemas.microsoft.com/office/drawing/2014/chartex" xmlns:cx1="http://schemas.microsoft.com/office/drawing/2015/9/8/chartex" xmlns:cx2="http://schemas.microsoft.com/office/drawing/2015/10/21/chartex" xmlns:cx3="http://schemas.microsoft.com/office/drawing/2016/5/9/chartex" xmlns:cx4="http://schemas.microsoft.com/office/drawing/2016/5/10/chartex" xmlns:cx5="http://schemas.microsoft.com/office/drawing/2016/5/11/chartex" xmlns:cx6="http://schemas.microsoft.com/office/drawing/2016/5/12/chartex" xmlns:cx7="http://schemas.microsoft.com/office/drawing/2016/5/13/chartex" xmlns:cx8="http://schemas.microsoft.com/office/drawing/2016/5/14/chartex" xmlns:mc="http://schemas.openxmlformats.org/markup-compatibility/2006" xmlns:aink="http://schemas.microsoft.com/office/drawing/2016/ink" xmlns:am3d="http://schemas.microsoft.com/office/drawing/2017/model3d" xmlns:o="urn:schemas-microsoft-com:office:office" xmlns:r="http://schemas.openxmlformats.org/officeDocument/2006/relationships" xmlns:m="http://schemas.openxmlformats.org/officeDocument/2006/math" xmlns:v="urn:schemas-microsoft-com:vml" xmlns:wp14="http://schemas.microsoft.com/office/word/2010/wordprocessingDrawing" xmlns:wp="http://schemas.openxmlformats.org/drawingml/2006/wordprocessingDrawing" xmlns:w10="urn:schemas-microsoft-com:office:word" xmlns:w="http://schemas.openxmlformats.org/wordprocessingml/2006/main" xmlns:w14="http://schemas.microsoft.com/office/word/2010/wordml" xmlns:w15="http://schemas.microsoft.com/office/word/2012/wordml" xmlns:w16cid="http://schemas.microsoft.com/office/word/2016/wordml/cid" xmlns:w16se="http://schemas.microsoft.com/office/word/2015/wordml/symex" xmlns:wpg="http://schemas.microsoft.com/office/word/2010/wordprocessingGroup" xmlns:wpi="http://schemas.microsoft.com/office/word/2010/wordprocessingInk" xmlns:wne="http://schemas.microsoft.com/office/word/2006/wordml" xmlns:wps="http://schemas.microsoft.com/office/word/2010/wordprocessingShape" mc:Ignorable="w14 w15 w16se w16cid wp14">
   <w:body>
     <w:p>
       <w:pPr>
         <w:rPr>
-          <w:rFonts w:hint="cs"/>
           <w:b/>
           <w:bCs/>
           <w:u w:val="single"/>
@@ -30,9 +29,6 @@
           <w:ilvl w:val="0"/>
           <w:numId w:val="4"/>
         </w:numPr>
-        <w:rPr>
-          <w:rFonts w:hint="cs"/>
-        </w:rPr>
       </w:pPr>
       <w:r>
         <w:rPr>
@@ -65,7 +61,6 @@
           <w:p>
             <w:pPr>
               <w:rPr>
-                <w:rFonts w:hint="cs"/>
                 <w:rtl/>
               </w:rPr>
             </w:pPr>
@@ -85,7 +80,6 @@
           <w:p>
             <w:pPr>
               <w:rPr>
-                <w:rFonts w:hint="cs"/>
                 <w:rtl/>
               </w:rPr>
             </w:pPr>
@@ -105,7 +99,6 @@
           <w:p>
             <w:pPr>
               <w:rPr>
-                <w:rFonts w:hint="cs"/>
                 <w:rtl/>
               </w:rPr>
             </w:pPr>
@@ -125,7 +118,6 @@
           <w:p>
             <w:pPr>
               <w:rPr>
-                <w:rFonts w:hint="cs"/>
                 <w:rtl/>
               </w:rPr>
             </w:pPr>
@@ -145,7 +137,6 @@
           <w:p>
             <w:pPr>
               <w:rPr>
-                <w:rFonts w:hint="cs"/>
                 <w:rtl/>
               </w:rPr>
             </w:pPr>
@@ -165,7 +156,6 @@
           <w:p>
             <w:pPr>
               <w:rPr>
-                <w:rFonts w:hint="cs"/>
                 <w:rtl/>
               </w:rPr>
             </w:pPr>
@@ -187,7 +177,6 @@
           <w:p>
             <w:pPr>
               <w:rPr>
-                <w:rFonts w:hint="cs"/>
                 <w:rtl/>
               </w:rPr>
             </w:pPr>
@@ -207,7 +196,6 @@
           <w:p>
             <w:pPr>
               <w:rPr>
-                <w:rFonts w:hint="cs"/>
                 <w:rtl/>
               </w:rPr>
             </w:pPr>
@@ -229,7 +217,6 @@
           <w:p>
             <w:pPr>
               <w:rPr>
-                <w:rFonts w:hint="cs"/>
                 <w:rtl/>
               </w:rPr>
             </w:pPr>
@@ -249,7 +236,6 @@
           <w:p>
             <w:pPr>
               <w:rPr>
-                <w:rFonts w:hint="cs"/>
                 <w:rtl/>
               </w:rPr>
             </w:pPr>
@@ -264,12 +250,9 @@
           <w:p>
             <w:pPr>
               <w:rPr>
-                <w:rFonts w:hint="cs"/>
                 <w:rtl/>
               </w:rPr>
             </w:pPr>
-            <w:bookmarkStart w:id="0" w:name="_GoBack"/>
-            <w:bookmarkEnd w:id="0"/>
             <w:r>
               <w:rPr>
                 <w:rFonts w:hint="cs"/>
@@ -286,7 +269,6 @@
           <w:p>
             <w:pPr>
               <w:rPr>
-                <w:rFonts w:hint="cs"/>
                 <w:rtl/>
               </w:rPr>
             </w:pPr>
@@ -306,7 +288,6 @@
           <w:p>
             <w:pPr>
               <w:rPr>
-                <w:rFonts w:hint="cs"/>
                 <w:rtl/>
               </w:rPr>
             </w:pPr>
@@ -326,7 +307,6 @@
           <w:p>
             <w:pPr>
               <w:rPr>
-                <w:rFonts w:hint="cs"/>
                 <w:rtl/>
               </w:rPr>
             </w:pPr>
@@ -341,7 +321,6 @@
           <w:p>
             <w:pPr>
               <w:rPr>
-                <w:rFonts w:hint="cs"/>
                 <w:rtl/>
               </w:rPr>
             </w:pPr>
@@ -359,7 +338,6 @@
     <w:p>
       <w:pPr>
         <w:rPr>
-          <w:rFonts w:hint="cs"/>
           <w:color w:val="FF0000"/>
           <w:rtl/>
         </w:rPr>
@@ -376,7 +354,6 @@
     <w:p>
       <w:pPr>
         <w:rPr>
-          <w:rFonts w:hint="cs"/>
           <w:color w:val="FF0000"/>
           <w:rtl/>
         </w:rPr>
@@ -387,7 +364,7 @@
           <w:color w:val="FF0000"/>
           <w:rtl/>
         </w:rPr>
-        <w:t xml:space="preserve">הערה: </w:t>
+        <w:t xml:space="preserve">הערה: מספרים </w:t>
       </w:r>
       <w:r>
         <w:rPr>
@@ -395,7 +372,7 @@
           <w:color w:val="FF0000"/>
           <w:rtl/>
         </w:rPr>
-        <w:t xml:space="preserve">מספרים </w:t>
+        <w:t xml:space="preserve">מפורטים </w:t>
       </w:r>
       <w:r>
         <w:rPr>
@@ -403,21 +380,12 @@
           <w:color w:val="FF0000"/>
           <w:rtl/>
         </w:rPr>
-        <w:t xml:space="preserve">מפורטים </w:t>
-      </w:r>
-      <w:r>
-        <w:rPr>
-          <w:rFonts w:hint="cs"/>
-          <w:color w:val="FF0000"/>
-          <w:rtl/>
-        </w:rPr>
         <w:t>בקובץ 'מצגת וספר פרויקט ב-סדנא אינטגרטיבית...'</w:t>
       </w:r>
     </w:p>
     <w:p>
       <w:pPr>
         <w:rPr>
-          <w:rFonts w:hint="cs"/>
           <w:rtl/>
         </w:rPr>
       </w:pPr>
@@ -437,9 +405,6 @@
           <w:ilvl w:val="0"/>
           <w:numId w:val="7"/>
         </w:numPr>
-        <w:rPr>
-          <w:rFonts w:hint="cs"/>
-        </w:rPr>
       </w:pPr>
       <w:r>
         <w:rPr>
@@ -465,7 +430,6 @@
     <w:p>
       <w:pPr>
         <w:rPr>
-          <w:rFonts w:hint="cs"/>
           <w:b/>
           <w:bCs/>
           <w:rtl/>
@@ -489,9 +453,6 @@
           <w:ilvl w:val="0"/>
           <w:numId w:val="7"/>
         </w:numPr>
-        <w:rPr>
-          <w:rFonts w:hint="cs"/>
-        </w:rPr>
       </w:pPr>
       <w:r>
         <w:rPr>
@@ -535,7 +496,6 @@
           <w:numId w:val="7"/>
         </w:numPr>
         <w:rPr>
-          <w:rFonts w:hint="cs"/>
           <w:rtl/>
         </w:rPr>
       </w:pPr>
@@ -563,9 +523,6 @@
     <w:p>
       <w:pPr>
         <w:pStyle w:val="ListParagraph"/>
-        <w:rPr>
-          <w:rFonts w:hint="cs"/>
-        </w:rPr>
       </w:pPr>
     </w:p>
     <w:p>
@@ -595,7 +552,6 @@
           <w:numId w:val="4"/>
         </w:numPr>
         <w:rPr>
-          <w:rFonts w:hint="cs"/>
           <w:rtl/>
         </w:rPr>
       </w:pPr>
@@ -611,7 +567,6 @@
     <w:p>
       <w:pPr>
         <w:rPr>
-          <w:rFonts w:hint="cs"/>
           <w:b/>
           <w:bCs/>
           <w:rtl/>
@@ -650,7 +605,6 @@
           <w:p>
             <w:pPr>
               <w:rPr>
-                <w:rFonts w:hint="cs"/>
                 <w:b/>
                 <w:bCs/>
                 <w:rtl/>
@@ -674,7 +628,6 @@
           <w:p>
             <w:pPr>
               <w:rPr>
-                <w:rFonts w:hint="cs"/>
                 <w:rtl/>
               </w:rPr>
             </w:pPr>
@@ -694,7 +647,6 @@
           <w:p>
             <w:pPr>
               <w:rPr>
-                <w:rFonts w:hint="cs"/>
                 <w:rtl/>
               </w:rPr>
             </w:pPr>
@@ -714,7 +666,6 @@
           <w:p>
             <w:pPr>
               <w:rPr>
-                <w:rFonts w:hint="cs"/>
                 <w:rtl/>
               </w:rPr>
             </w:pPr>
@@ -734,7 +685,6 @@
           <w:p>
             <w:pPr>
               <w:rPr>
-                <w:rFonts w:hint="cs"/>
                 <w:rtl/>
               </w:rPr>
             </w:pPr>
@@ -754,7 +704,6 @@
           <w:p>
             <w:pPr>
               <w:rPr>
-                <w:rFonts w:hint="cs"/>
                 <w:rtl/>
               </w:rPr>
             </w:pPr>
@@ -776,7 +725,6 @@
           <w:p>
             <w:pPr>
               <w:rPr>
-                <w:rFonts w:hint="cs"/>
                 <w:b/>
                 <w:bCs/>
                 <w:rtl/>
@@ -800,7 +748,6 @@
           <w:p>
             <w:pPr>
               <w:rPr>
-                <w:rFonts w:hint="cs"/>
                 <w:rtl/>
               </w:rPr>
             </w:pPr>
@@ -820,7 +767,6 @@
           <w:p>
             <w:pPr>
               <w:rPr>
-                <w:rFonts w:hint="cs"/>
                 <w:rtl/>
               </w:rPr>
             </w:pPr>
@@ -840,7 +786,6 @@
           <w:p>
             <w:pPr>
               <w:rPr>
-                <w:rFonts w:hint="cs"/>
                 <w:rtl/>
               </w:rPr>
             </w:pPr>
@@ -860,7 +805,6 @@
           <w:p>
             <w:pPr>
               <w:rPr>
-                <w:rFonts w:hint="cs"/>
                 <w:rtl/>
               </w:rPr>
             </w:pPr>
@@ -883,7 +827,6 @@
           <w:p>
             <w:pPr>
               <w:rPr>
-                <w:rFonts w:hint="cs"/>
                 <w:rtl/>
               </w:rPr>
             </w:pPr>
@@ -918,15 +861,13 @@
     <w:p>
       <w:pPr>
         <w:rPr>
-          <w:rFonts w:hint="cs"/>
-          <w:rtl/>
-        </w:rPr>
-      </w:pPr>
-    </w:p>
-    <w:p>
-      <w:pPr>
-        <w:rPr>
-          <w:rFonts w:hint="cs"/>
+          <w:rtl/>
+        </w:rPr>
+      </w:pPr>
+    </w:p>
+    <w:p>
+      <w:pPr>
+        <w:rPr>
           <w:b/>
           <w:bCs/>
           <w:rtl/>
@@ -949,9 +890,6 @@
           <w:ilvl w:val="0"/>
           <w:numId w:val="6"/>
         </w:numPr>
-        <w:rPr>
-          <w:rFonts w:hint="cs"/>
-        </w:rPr>
       </w:pPr>
       <w:r>
         <w:rPr>
@@ -1000,9 +938,6 @@
           <w:ilvl w:val="0"/>
           <w:numId w:val="6"/>
         </w:numPr>
-        <w:rPr>
-          <w:rFonts w:hint="cs"/>
-        </w:rPr>
       </w:pPr>
       <w:r>
         <w:rPr>
@@ -1104,9 +1039,6 @@
           <w:ilvl w:val="0"/>
           <w:numId w:val="6"/>
         </w:numPr>
-        <w:rPr>
-          <w:rFonts w:hint="cs"/>
-        </w:rPr>
       </w:pPr>
       <w:r>
         <w:rPr>
@@ -1148,6 +1080,13 @@
           <w:rtl/>
         </w:rPr>
         <w:t xml:space="preserve"> אבטחה</w:t>
+      </w:r>
+      <w:r>
+        <w:rPr>
+          <w:rFonts w:hint="cs"/>
+          <w:rtl/>
+        </w:rPr>
+        <w:t xml:space="preserve"> וגם צד לקוח</w:t>
       </w:r>
     </w:p>
     <w:p>
@@ -1157,9 +1096,6 @@
           <w:ilvl w:val="0"/>
           <w:numId w:val="6"/>
         </w:numPr>
-        <w:rPr>
-          <w:rFonts w:hint="cs"/>
-        </w:rPr>
       </w:pPr>
       <w:r>
         <w:rPr>
@@ -1202,9 +1138,6 @@
           <w:ilvl w:val="0"/>
           <w:numId w:val="6"/>
         </w:numPr>
-        <w:rPr>
-          <w:rFonts w:hint="cs"/>
-        </w:rPr>
       </w:pPr>
       <w:r>
         <w:rPr>
@@ -1234,9 +1167,6 @@
           <w:ilvl w:val="0"/>
           <w:numId w:val="6"/>
         </w:numPr>
-        <w:rPr>
-          <w:rFonts w:hint="cs"/>
-        </w:rPr>
       </w:pPr>
       <w:r>
         <w:rPr>
@@ -1279,9 +1209,6 @@
           <w:ilvl w:val="0"/>
           <w:numId w:val="6"/>
         </w:numPr>
-        <w:rPr>
-          <w:rFonts w:hint="cs"/>
-        </w:rPr>
       </w:pPr>
       <w:r>
         <w:rPr>
@@ -1324,9 +1251,6 @@
           <w:ilvl w:val="0"/>
           <w:numId w:val="6"/>
         </w:numPr>
-        <w:rPr>
-          <w:rFonts w:hint="cs"/>
-        </w:rPr>
       </w:pPr>
       <w:r>
         <w:rPr>
@@ -1365,7 +1289,6 @@
     <w:p>
       <w:pPr>
         <w:rPr>
-          <w:rFonts w:hint="cs"/>
           <w:b/>
           <w:bCs/>
           <w:u w:val="single"/>
@@ -1376,7 +1299,6 @@
     <w:p>
       <w:pPr>
         <w:rPr>
-          <w:rFonts w:hint="cs"/>
           <w:rtl/>
         </w:rPr>
       </w:pPr>
@@ -1396,9 +1318,6 @@
           <w:ilvl w:val="0"/>
           <w:numId w:val="7"/>
         </w:numPr>
-        <w:rPr>
-          <w:rFonts w:hint="cs"/>
-        </w:rPr>
       </w:pPr>
       <w:r>
         <w:rPr>
@@ -1424,9 +1343,6 @@
     <w:p>
       <w:pPr>
         <w:pStyle w:val="ListParagraph"/>
-        <w:rPr>
-          <w:rFonts w:hint="cs"/>
-        </w:rPr>
       </w:pPr>
     </w:p>
     <w:p>
@@ -1448,17 +1364,10 @@
         <w:br w:type="page"/>
       </w:r>
     </w:p>
-    <w:p>
-      <w:pPr>
-        <w:rPr>
-          <w:rFonts w:hint="cs"/>
-        </w:rPr>
-      </w:pPr>
-    </w:p>
-    <w:p>
-      <w:pPr>
-        <w:rPr>
-          <w:rFonts w:hint="cs"/>
+    <w:p/>
+    <w:p>
+      <w:pPr>
+        <w:rPr>
           <w:b/>
           <w:bCs/>
           <w:u w:val="single"/>
@@ -1503,7 +1412,6 @@
           <w:numId w:val="7"/>
         </w:numPr>
         <w:rPr>
-          <w:rFonts w:hint="cs"/>
           <w:b/>
           <w:bCs/>
           <w:u w:val="single"/>
@@ -1538,7 +1446,6 @@
           <w:numId w:val="7"/>
         </w:numPr>
         <w:rPr>
-          <w:rFonts w:hint="cs"/>
           <w:b/>
           <w:bCs/>
           <w:u w:val="single"/>
@@ -1573,7 +1480,6 @@
           <w:numId w:val="7"/>
         </w:numPr>
         <w:rPr>
-          <w:rFonts w:hint="cs"/>
           <w:b/>
           <w:bCs/>
           <w:u w:val="single"/>
@@ -1608,7 +1514,6 @@
           <w:numId w:val="7"/>
         </w:numPr>
         <w:rPr>
-          <w:rFonts w:hint="cs"/>
           <w:b/>
           <w:bCs/>
           <w:u w:val="single"/>
@@ -1619,7 +1524,23 @@
           <w:rFonts w:hint="cs"/>
           <w:rtl/>
         </w:rPr>
-        <w:t xml:space="preserve">חזרה גנרלית על המצגת (המקום יקבע בהצבעה מאוחר יותר) </w:t>
+        <w:t>חזרה גנרלית על המצגת (</w:t>
+      </w:r>
+      <w:r>
+        <w:rPr>
+          <w:rFonts w:hint="cs"/>
+          <w:rtl/>
+        </w:rPr>
+        <w:t>אצל ירדן</w:t>
+      </w:r>
+      <w:bookmarkStart w:id="0" w:name="_GoBack"/>
+      <w:bookmarkEnd w:id="0"/>
+      <w:r>
+        <w:rPr>
+          <w:rFonts w:hint="cs"/>
+          <w:rtl/>
+        </w:rPr>
+        <w:t xml:space="preserve">) </w:t>
       </w:r>
       <w:r>
         <w:rPr>
@@ -1643,7 +1564,6 @@
           <w:numId w:val="7"/>
         </w:numPr>
         <w:rPr>
-          <w:rFonts w:hint="cs"/>
           <w:b/>
           <w:bCs/>
           <w:color w:val="00B0F0"/>
@@ -1678,7 +1598,6 @@
     <w:p>
       <w:pPr>
         <w:rPr>
-          <w:rFonts w:hint="cs"/>
           <w:rtl/>
         </w:rPr>
       </w:pPr>
@@ -1697,8 +1616,8 @@
 </file>
 
 <file path=word/numbering.xml><?xml version="1.0" encoding="utf-8"?>
-<w:numbering xmlns:wpc="http://schemas.microsoft.com/office/word/2010/wordprocessingCanvas" xmlns:mc="http://schemas.openxmlformats.org/markup-compatibility/2006" xmlns:o="urn:schemas-microsoft-com:office:office" xmlns:r="http://schemas.openxmlformats.org/officeDocument/2006/relationships" xmlns:m="http://schemas.openxmlformats.org/officeDocument/2006/math" xmlns:v="urn:schemas-microsoft-com:vml" xmlns:wp14="http://schemas.microsoft.com/office/word/2010/wordprocessingDrawing" xmlns:wp="http://schemas.openxmlformats.org/drawingml/2006/wordprocessingDrawing" xmlns:w10="urn:schemas-microsoft-com:office:word" xmlns:w="http://schemas.openxmlformats.org/wordprocessingml/2006/main" xmlns:w14="http://schemas.microsoft.com/office/word/2010/wordml" xmlns:wpg="http://schemas.microsoft.com/office/word/2010/wordprocessingGroup" xmlns:wpi="http://schemas.microsoft.com/office/word/2010/wordprocessingInk" xmlns:wne="http://schemas.microsoft.com/office/word/2006/wordml" xmlns:wps="http://schemas.microsoft.com/office/word/2010/wordprocessingShape" mc:Ignorable="w14 wp14">
-  <w:abstractNum w:abstractNumId="0">
+<w:numbering xmlns:wpc="http://schemas.microsoft.com/office/word/2010/wordprocessingCanvas" xmlns:cx="http://schemas.microsoft.com/office/drawing/2014/chartex" xmlns:cx1="http://schemas.microsoft.com/office/drawing/2015/9/8/chartex" xmlns:cx2="http://schemas.microsoft.com/office/drawing/2015/10/21/chartex" xmlns:cx3="http://schemas.microsoft.com/office/drawing/2016/5/9/chartex" xmlns:cx4="http://schemas.microsoft.com/office/drawing/2016/5/10/chartex" xmlns:cx5="http://schemas.microsoft.com/office/drawing/2016/5/11/chartex" xmlns:cx6="http://schemas.microsoft.com/office/drawing/2016/5/12/chartex" xmlns:cx7="http://schemas.microsoft.com/office/drawing/2016/5/13/chartex" xmlns:cx8="http://schemas.microsoft.com/office/drawing/2016/5/14/chartex" xmlns:mc="http://schemas.openxmlformats.org/markup-compatibility/2006" xmlns:aink="http://schemas.microsoft.com/office/drawing/2016/ink" xmlns:am3d="http://schemas.microsoft.com/office/drawing/2017/model3d" xmlns:o="urn:schemas-microsoft-com:office:office" xmlns:r="http://schemas.openxmlformats.org/officeDocument/2006/relationships" xmlns:m="http://schemas.openxmlformats.org/officeDocument/2006/math" xmlns:v="urn:schemas-microsoft-com:vml" xmlns:wp14="http://schemas.microsoft.com/office/word/2010/wordprocessingDrawing" xmlns:wp="http://schemas.openxmlformats.org/drawingml/2006/wordprocessingDrawing" xmlns:w10="urn:schemas-microsoft-com:office:word" xmlns:w="http://schemas.openxmlformats.org/wordprocessingml/2006/main" xmlns:w14="http://schemas.microsoft.com/office/word/2010/wordml" xmlns:w15="http://schemas.microsoft.com/office/word/2012/wordml" xmlns:w16cid="http://schemas.microsoft.com/office/word/2016/wordml/cid" xmlns:w16se="http://schemas.microsoft.com/office/word/2015/wordml/symex" xmlns:wpg="http://schemas.microsoft.com/office/word/2010/wordprocessingGroup" xmlns:wpi="http://schemas.microsoft.com/office/word/2010/wordprocessingInk" xmlns:wne="http://schemas.microsoft.com/office/word/2006/wordml" xmlns:wps="http://schemas.microsoft.com/office/word/2010/wordprocessingShape" mc:Ignorable="w14 w15 w16se w16cid wp14">
+  <w:abstractNum w:abstractNumId="0" w15:restartNumberingAfterBreak="0">
     <w:nsid w:val="03CC644B"/>
     <w:multiLevelType w:val="hybridMultilevel"/>
     <w:tmpl w:val="D04230FA"/>
@@ -1811,7 +1730,7 @@
       </w:rPr>
     </w:lvl>
   </w:abstractNum>
-  <w:abstractNum w:abstractNumId="1">
+  <w:abstractNum w:abstractNumId="1" w15:restartNumberingAfterBreak="0">
     <w:nsid w:val="12F97DDE"/>
     <w:multiLevelType w:val="hybridMultilevel"/>
     <w:tmpl w:val="A59A74C0"/>
@@ -1924,7 +1843,7 @@
       </w:rPr>
     </w:lvl>
   </w:abstractNum>
-  <w:abstractNum w:abstractNumId="2">
+  <w:abstractNum w:abstractNumId="2" w15:restartNumberingAfterBreak="0">
     <w:nsid w:val="150354F6"/>
     <w:multiLevelType w:val="hybridMultilevel"/>
     <w:tmpl w:val="36246AD2"/>
@@ -2010,7 +1929,7 @@
       </w:pPr>
     </w:lvl>
   </w:abstractNum>
-  <w:abstractNum w:abstractNumId="3">
+  <w:abstractNum w:abstractNumId="3" w15:restartNumberingAfterBreak="0">
     <w:nsid w:val="38652C11"/>
     <w:multiLevelType w:val="hybridMultilevel"/>
     <w:tmpl w:val="970ABFAA"/>
@@ -2096,7 +2015,7 @@
       </w:pPr>
     </w:lvl>
   </w:abstractNum>
-  <w:abstractNum w:abstractNumId="4">
+  <w:abstractNum w:abstractNumId="4" w15:restartNumberingAfterBreak="0">
     <w:nsid w:val="725B4C1A"/>
     <w:multiLevelType w:val="multilevel"/>
     <w:tmpl w:val="783AB5DE"/>
@@ -2257,7 +2176,7 @@
 </file>
 
 <file path=word/styles.xml><?xml version="1.0" encoding="utf-8"?>
-<w:styles xmlns:mc="http://schemas.openxmlformats.org/markup-compatibility/2006" xmlns:r="http://schemas.openxmlformats.org/officeDocument/2006/relationships" xmlns:w="http://schemas.openxmlformats.org/wordprocessingml/2006/main" xmlns:w14="http://schemas.microsoft.com/office/word/2010/wordml" mc:Ignorable="w14">
+<w:styles xmlns:mc="http://schemas.openxmlformats.org/markup-compatibility/2006" xmlns:r="http://schemas.openxmlformats.org/officeDocument/2006/relationships" xmlns:w="http://schemas.openxmlformats.org/wordprocessingml/2006/main" xmlns:w14="http://schemas.microsoft.com/office/word/2010/wordml" xmlns:w15="http://schemas.microsoft.com/office/word/2012/wordml" xmlns:w16cid="http://schemas.microsoft.com/office/word/2016/wordml/cid" xmlns:w16se="http://schemas.microsoft.com/office/word/2015/wordml/symex" mc:Ignorable="w14 w15 w16se w16cid">
   <w:docDefaults>
     <w:rPrDefault>
       <w:rPr>
@@ -2267,144 +2186,383 @@
     </w:rPrDefault>
     <w:pPrDefault/>
   </w:docDefaults>
-  <w:latentStyles w:defLockedState="0" w:defUIPriority="99" w:defSemiHidden="1" w:defUnhideWhenUsed="1" w:defQFormat="0" w:count="267">
-    <w:lsdException w:name="Normal" w:semiHidden="0" w:uiPriority="0" w:unhideWhenUsed="0" w:qFormat="1"/>
-    <w:lsdException w:name="heading 1" w:semiHidden="0" w:uiPriority="0" w:unhideWhenUsed="0" w:qFormat="1"/>
-    <w:lsdException w:name="heading 2" w:uiPriority="0" w:qFormat="1"/>
-    <w:lsdException w:name="heading 3" w:uiPriority="0" w:qFormat="1"/>
-    <w:lsdException w:name="heading 4" w:uiPriority="0" w:qFormat="1"/>
-    <w:lsdException w:name="heading 5" w:uiPriority="0" w:qFormat="1"/>
-    <w:lsdException w:name="heading 6" w:uiPriority="0" w:qFormat="1"/>
-    <w:lsdException w:name="heading 7" w:uiPriority="0" w:qFormat="1"/>
-    <w:lsdException w:name="heading 8" w:uiPriority="0" w:qFormat="1"/>
-    <w:lsdException w:name="heading 9" w:uiPriority="0" w:qFormat="1"/>
-    <w:lsdException w:name="toc 1" w:uiPriority="39"/>
-    <w:lsdException w:name="toc 2" w:uiPriority="39"/>
-    <w:lsdException w:name="toc 3" w:uiPriority="39"/>
-    <w:lsdException w:name="toc 4" w:uiPriority="39"/>
-    <w:lsdException w:name="toc 5" w:uiPriority="39"/>
-    <w:lsdException w:name="toc 6" w:uiPriority="39"/>
-    <w:lsdException w:name="toc 7" w:uiPriority="39"/>
-    <w:lsdException w:name="toc 8" w:uiPriority="39"/>
-    <w:lsdException w:name="toc 9" w:uiPriority="39"/>
-    <w:lsdException w:name="caption" w:uiPriority="0" w:qFormat="1"/>
-    <w:lsdException w:name="Title" w:semiHidden="0" w:uiPriority="0" w:unhideWhenUsed="0" w:qFormat="1"/>
-    <w:lsdException w:name="Default Paragraph Font" w:uiPriority="1"/>
-    <w:lsdException w:name="Subtitle" w:semiHidden="0" w:uiPriority="0" w:unhideWhenUsed="0" w:qFormat="1"/>
-    <w:lsdException w:name="Strong" w:semiHidden="0" w:uiPriority="0" w:unhideWhenUsed="0" w:qFormat="1"/>
-    <w:lsdException w:name="Emphasis" w:semiHidden="0" w:uiPriority="0" w:unhideWhenUsed="0" w:qFormat="1"/>
-    <w:lsdException w:name="Table Grid" w:semiHidden="0" w:uiPriority="59" w:unhideWhenUsed="0"/>
-    <w:lsdException w:name="Placeholder Text" w:unhideWhenUsed="0"/>
-    <w:lsdException w:name="No Spacing" w:semiHidden="0" w:uiPriority="1" w:unhideWhenUsed="0" w:qFormat="1"/>
-    <w:lsdException w:name="Light Shading" w:semiHidden="0" w:uiPriority="60" w:unhideWhenUsed="0"/>
-    <w:lsdException w:name="Light List" w:semiHidden="0" w:uiPriority="61" w:unhideWhenUsed="0"/>
-    <w:lsdException w:name="Light Grid" w:semiHidden="0" w:uiPriority="62" w:unhideWhenUsed="0"/>
-    <w:lsdException w:name="Medium Shading 1" w:semiHidden="0" w:uiPriority="63" w:unhideWhenUsed="0"/>
-    <w:lsdException w:name="Medium Shading 2" w:semiHidden="0" w:uiPriority="64" w:unhideWhenUsed="0"/>
-    <w:lsdException w:name="Medium List 1" w:semiHidden="0" w:uiPriority="65" w:unhideWhenUsed="0"/>
-    <w:lsdException w:name="Medium List 2" w:semiHidden="0" w:uiPriority="66" w:unhideWhenUsed="0"/>
-    <w:lsdException w:name="Medium Grid 1" w:semiHidden="0" w:uiPriority="67" w:unhideWhenUsed="0"/>
-    <w:lsdException w:name="Medium Grid 2" w:semiHidden="0" w:uiPriority="68" w:unhideWhenUsed="0"/>
-    <w:lsdException w:name="Medium Grid 3" w:semiHidden="0" w:uiPriority="69" w:unhideWhenUsed="0"/>
-    <w:lsdException w:name="Dark List" w:semiHidden="0" w:uiPriority="70" w:unhideWhenUsed="0"/>
-    <w:lsdException w:name="Colorful Shading" w:semiHidden="0" w:uiPriority="71" w:unhideWhenUsed="0"/>
-    <w:lsdException w:name="Colorful List" w:semiHidden="0" w:uiPriority="72" w:unhideWhenUsed="0"/>
-    <w:lsdException w:name="Colorful Grid" w:semiHidden="0" w:uiPriority="73" w:unhideWhenUsed="0"/>
-    <w:lsdException w:name="Light Shading Accent 1" w:semiHidden="0" w:uiPriority="60" w:unhideWhenUsed="0"/>
-    <w:lsdException w:name="Light List Accent 1" w:semiHidden="0" w:uiPriority="61" w:unhideWhenUsed="0"/>
-    <w:lsdException w:name="Light Grid Accent 1" w:semiHidden="0" w:uiPriority="62" w:unhideWhenUsed="0"/>
-    <w:lsdException w:name="Medium Shading 1 Accent 1" w:semiHidden="0" w:uiPriority="63" w:unhideWhenUsed="0"/>
-    <w:lsdException w:name="Medium Shading 2 Accent 1" w:semiHidden="0" w:uiPriority="64" w:unhideWhenUsed="0"/>
-    <w:lsdException w:name="Medium List 1 Accent 1" w:semiHidden="0" w:uiPriority="65" w:unhideWhenUsed="0"/>
-    <w:lsdException w:name="Revision" w:unhideWhenUsed="0"/>
-    <w:lsdException w:name="List Paragraph" w:semiHidden="0" w:uiPriority="34" w:unhideWhenUsed="0" w:qFormat="1"/>
-    <w:lsdException w:name="Quote" w:semiHidden="0" w:uiPriority="0" w:unhideWhenUsed="0" w:qFormat="1"/>
-    <w:lsdException w:name="Intense Quote" w:semiHidden="0" w:uiPriority="30" w:unhideWhenUsed="0" w:qFormat="1"/>
-    <w:lsdException w:name="Medium List 2 Accent 1" w:semiHidden="0" w:uiPriority="66" w:unhideWhenUsed="0"/>
-    <w:lsdException w:name="Medium Grid 1 Accent 1" w:semiHidden="0" w:uiPriority="67" w:unhideWhenUsed="0"/>
-    <w:lsdException w:name="Medium Grid 2 Accent 1" w:semiHidden="0" w:uiPriority="68" w:unhideWhenUsed="0"/>
-    <w:lsdException w:name="Medium Grid 3 Accent 1" w:semiHidden="0" w:uiPriority="69" w:unhideWhenUsed="0"/>
-    <w:lsdException w:name="Dark List Accent 1" w:semiHidden="0" w:uiPriority="70" w:unhideWhenUsed="0"/>
-    <w:lsdException w:name="Colorful Shading Accent 1" w:semiHidden="0" w:uiPriority="71" w:unhideWhenUsed="0"/>
-    <w:lsdException w:name="Colorful List Accent 1" w:semiHidden="0" w:uiPriority="72" w:unhideWhenUsed="0"/>
-    <w:lsdException w:name="Colorful Grid Accent 1" w:semiHidden="0" w:uiPriority="73" w:unhideWhenUsed="0"/>
-    <w:lsdException w:name="Light Shading Accent 2" w:semiHidden="0" w:uiPriority="60" w:unhideWhenUsed="0"/>
-    <w:lsdException w:name="Light List Accent 2" w:semiHidden="0" w:uiPriority="61" w:unhideWhenUsed="0"/>
-    <w:lsdException w:name="Light Grid Accent 2" w:semiHidden="0" w:uiPriority="62" w:unhideWhenUsed="0"/>
-    <w:lsdException w:name="Medium Shading 1 Accent 2" w:semiHidden="0" w:uiPriority="63" w:unhideWhenUsed="0"/>
-    <w:lsdException w:name="Medium Shading 2 Accent 2" w:semiHidden="0" w:uiPriority="64" w:unhideWhenUsed="0"/>
-    <w:lsdException w:name="Medium List 1 Accent 2" w:semiHidden="0" w:uiPriority="65" w:unhideWhenUsed="0"/>
-    <w:lsdException w:name="Medium List 2 Accent 2" w:semiHidden="0" w:uiPriority="66" w:unhideWhenUsed="0"/>
-    <w:lsdException w:name="Medium Grid 1 Accent 2" w:semiHidden="0" w:uiPriority="67" w:unhideWhenUsed="0"/>
-    <w:lsdException w:name="Medium Grid 2 Accent 2" w:semiHidden="0" w:uiPriority="68" w:unhideWhenUsed="0"/>
-    <w:lsdException w:name="Medium Grid 3 Accent 2" w:semiHidden="0" w:uiPriority="69" w:unhideWhenUsed="0"/>
-    <w:lsdException w:name="Dark List Accent 2" w:semiHidden="0" w:uiPriority="70" w:unhideWhenUsed="0"/>
-    <w:lsdException w:name="Colorful Shading Accent 2" w:semiHidden="0" w:uiPriority="71" w:unhideWhenUsed="0"/>
-    <w:lsdException w:name="Colorful List Accent 2" w:semiHidden="0" w:uiPriority="72" w:unhideWhenUsed="0"/>
-    <w:lsdException w:name="Colorful Grid Accent 2" w:semiHidden="0" w:uiPriority="73" w:unhideWhenUsed="0"/>
-    <w:lsdException w:name="Light Shading Accent 3" w:semiHidden="0" w:uiPriority="60" w:unhideWhenUsed="0"/>
-    <w:lsdException w:name="Light List Accent 3" w:semiHidden="0" w:uiPriority="61" w:unhideWhenUsed="0"/>
-    <w:lsdException w:name="Light Grid Accent 3" w:semiHidden="0" w:uiPriority="62" w:unhideWhenUsed="0"/>
-    <w:lsdException w:name="Medium Shading 1 Accent 3" w:semiHidden="0" w:uiPriority="63" w:unhideWhenUsed="0"/>
-    <w:lsdException w:name="Medium Shading 2 Accent 3" w:semiHidden="0" w:uiPriority="64" w:unhideWhenUsed="0"/>
-    <w:lsdException w:name="Medium List 1 Accent 3" w:semiHidden="0" w:uiPriority="65" w:unhideWhenUsed="0"/>
-    <w:lsdException w:name="Medium List 2 Accent 3" w:semiHidden="0" w:uiPriority="66" w:unhideWhenUsed="0"/>
-    <w:lsdException w:name="Medium Grid 1 Accent 3" w:semiHidden="0" w:uiPriority="67" w:unhideWhenUsed="0"/>
-    <w:lsdException w:name="Medium Grid 2 Accent 3" w:semiHidden="0" w:uiPriority="68" w:unhideWhenUsed="0"/>
-    <w:lsdException w:name="Medium Grid 3 Accent 3" w:semiHidden="0" w:uiPriority="69" w:unhideWhenUsed="0"/>
-    <w:lsdException w:name="Dark List Accent 3" w:semiHidden="0" w:uiPriority="70" w:unhideWhenUsed="0"/>
-    <w:lsdException w:name="Colorful Shading Accent 3" w:semiHidden="0" w:uiPriority="71" w:unhideWhenUsed="0"/>
-    <w:lsdException w:name="Colorful List Accent 3" w:semiHidden="0" w:uiPriority="72" w:unhideWhenUsed="0"/>
-    <w:lsdException w:name="Colorful Grid Accent 3" w:semiHidden="0" w:uiPriority="73" w:unhideWhenUsed="0"/>
-    <w:lsdException w:name="Light Shading Accent 4" w:semiHidden="0" w:uiPriority="60" w:unhideWhenUsed="0"/>
-    <w:lsdException w:name="Light List Accent 4" w:semiHidden="0" w:uiPriority="61" w:unhideWhenUsed="0"/>
-    <w:lsdException w:name="Light Grid Accent 4" w:semiHidden="0" w:uiPriority="62" w:unhideWhenUsed="0"/>
-    <w:lsdException w:name="Medium Shading 1 Accent 4" w:semiHidden="0" w:uiPriority="63" w:unhideWhenUsed="0"/>
-    <w:lsdException w:name="Medium Shading 2 Accent 4" w:semiHidden="0" w:uiPriority="64" w:unhideWhenUsed="0"/>
-    <w:lsdException w:name="Medium List 1 Accent 4" w:semiHidden="0" w:uiPriority="65" w:unhideWhenUsed="0"/>
-    <w:lsdException w:name="Medium List 2 Accent 4" w:semiHidden="0" w:uiPriority="66" w:unhideWhenUsed="0"/>
-    <w:lsdException w:name="Medium Grid 1 Accent 4" w:semiHidden="0" w:uiPriority="67" w:unhideWhenUsed="0"/>
-    <w:lsdException w:name="Medium Grid 2 Accent 4" w:semiHidden="0" w:uiPriority="68" w:unhideWhenUsed="0"/>
-    <w:lsdException w:name="Medium Grid 3 Accent 4" w:semiHidden="0" w:uiPriority="69" w:unhideWhenUsed="0"/>
-    <w:lsdException w:name="Dark List Accent 4" w:semiHidden="0" w:uiPriority="70" w:unhideWhenUsed="0"/>
-    <w:lsdException w:name="Colorful Shading Accent 4" w:semiHidden="0" w:uiPriority="71" w:unhideWhenUsed="0"/>
-    <w:lsdException w:name="Colorful List Accent 4" w:semiHidden="0" w:uiPriority="72" w:unhideWhenUsed="0"/>
-    <w:lsdException w:name="Colorful Grid Accent 4" w:semiHidden="0" w:uiPriority="73" w:unhideWhenUsed="0"/>
-    <w:lsdException w:name="Light Shading Accent 5" w:semiHidden="0" w:uiPriority="60" w:unhideWhenUsed="0"/>
-    <w:lsdException w:name="Light List Accent 5" w:semiHidden="0" w:uiPriority="61" w:unhideWhenUsed="0"/>
-    <w:lsdException w:name="Light Grid Accent 5" w:semiHidden="0" w:uiPriority="62" w:unhideWhenUsed="0"/>
-    <w:lsdException w:name="Medium Shading 1 Accent 5" w:semiHidden="0" w:uiPriority="63" w:unhideWhenUsed="0"/>
-    <w:lsdException w:name="Medium Shading 2 Accent 5" w:semiHidden="0" w:uiPriority="64" w:unhideWhenUsed="0"/>
-    <w:lsdException w:name="Medium List 1 Accent 5" w:semiHidden="0" w:uiPriority="65" w:unhideWhenUsed="0"/>
-    <w:lsdException w:name="Medium List 2 Accent 5" w:semiHidden="0" w:uiPriority="66" w:unhideWhenUsed="0"/>
-    <w:lsdException w:name="Medium Grid 1 Accent 5" w:semiHidden="0" w:uiPriority="67" w:unhideWhenUsed="0"/>
-    <w:lsdException w:name="Medium Grid 2 Accent 5" w:semiHidden="0" w:uiPriority="68" w:unhideWhenUsed="0"/>
-    <w:lsdException w:name="Medium Grid 3 Accent 5" w:semiHidden="0" w:uiPriority="69" w:unhideWhenUsed="0"/>
-    <w:lsdException w:name="Dark List Accent 5" w:semiHidden="0" w:uiPriority="70" w:unhideWhenUsed="0"/>
-    <w:lsdException w:name="Colorful Shading Accent 5" w:semiHidden="0" w:uiPriority="71" w:unhideWhenUsed="0"/>
-    <w:lsdException w:name="Colorful List Accent 5" w:semiHidden="0" w:uiPriority="72" w:unhideWhenUsed="0"/>
-    <w:lsdException w:name="Colorful Grid Accent 5" w:semiHidden="0" w:uiPriority="73" w:unhideWhenUsed="0"/>
-    <w:lsdException w:name="Light Shading Accent 6" w:semiHidden="0" w:uiPriority="60" w:unhideWhenUsed="0"/>
-    <w:lsdException w:name="Light List Accent 6" w:semiHidden="0" w:uiPriority="61" w:unhideWhenUsed="0"/>
-    <w:lsdException w:name="Light Grid Accent 6" w:semiHidden="0" w:uiPriority="62" w:unhideWhenUsed="0"/>
-    <w:lsdException w:name="Medium Shading 1 Accent 6" w:semiHidden="0" w:uiPriority="63" w:unhideWhenUsed="0"/>
-    <w:lsdException w:name="Medium Shading 2 Accent 6" w:semiHidden="0" w:uiPriority="64" w:unhideWhenUsed="0"/>
-    <w:lsdException w:name="Medium List 1 Accent 6" w:semiHidden="0" w:uiPriority="65" w:unhideWhenUsed="0"/>
-    <w:lsdException w:name="Medium List 2 Accent 6" w:semiHidden="0" w:uiPriority="66" w:unhideWhenUsed="0"/>
-    <w:lsdException w:name="Medium Grid 1 Accent 6" w:semiHidden="0" w:uiPriority="67" w:unhideWhenUsed="0"/>
-    <w:lsdException w:name="Medium Grid 2 Accent 6" w:semiHidden="0" w:uiPriority="68" w:unhideWhenUsed="0"/>
-    <w:lsdException w:name="Medium Grid 3 Accent 6" w:semiHidden="0" w:uiPriority="69" w:unhideWhenUsed="0"/>
-    <w:lsdException w:name="Dark List Accent 6" w:semiHidden="0" w:uiPriority="70" w:unhideWhenUsed="0"/>
-    <w:lsdException w:name="Colorful Shading Accent 6" w:semiHidden="0" w:uiPriority="71" w:unhideWhenUsed="0"/>
-    <w:lsdException w:name="Colorful List Accent 6" w:semiHidden="0" w:uiPriority="72" w:unhideWhenUsed="0"/>
-    <w:lsdException w:name="Colorful Grid Accent 6" w:semiHidden="0" w:uiPriority="73" w:unhideWhenUsed="0"/>
-    <w:lsdException w:name="Subtle Emphasis" w:semiHidden="0" w:uiPriority="19" w:unhideWhenUsed="0" w:qFormat="1"/>
-    <w:lsdException w:name="Intense Emphasis" w:semiHidden="0" w:uiPriority="21" w:unhideWhenUsed="0" w:qFormat="1"/>
-    <w:lsdException w:name="Subtle Reference" w:semiHidden="0" w:uiPriority="31" w:unhideWhenUsed="0" w:qFormat="1"/>
-    <w:lsdException w:name="Intense Reference" w:semiHidden="0" w:uiPriority="32" w:unhideWhenUsed="0" w:qFormat="1"/>
-    <w:lsdException w:name="Book Title" w:semiHidden="0" w:uiPriority="33" w:unhideWhenUsed="0" w:qFormat="1"/>
-    <w:lsdException w:name="Bibliography" w:uiPriority="37"/>
-    <w:lsdException w:name="TOC Heading" w:uiPriority="39" w:qFormat="1"/>
+  <w:latentStyles w:defLockedState="0" w:defUIPriority="99" w:defSemiHidden="0" w:defUnhideWhenUsed="0" w:defQFormat="0" w:count="376">
+    <w:lsdException w:name="Normal" w:uiPriority="0" w:qFormat="1"/>
+    <w:lsdException w:name="heading 1" w:uiPriority="0" w:qFormat="1"/>
+    <w:lsdException w:name="heading 2" w:semiHidden="1" w:uiPriority="0" w:unhideWhenUsed="1" w:qFormat="1"/>
+    <w:lsdException w:name="heading 3" w:semiHidden="1" w:uiPriority="0" w:unhideWhenUsed="1" w:qFormat="1"/>
+    <w:lsdException w:name="heading 4" w:semiHidden="1" w:uiPriority="0" w:unhideWhenUsed="1" w:qFormat="1"/>
+    <w:lsdException w:name="heading 5" w:semiHidden="1" w:uiPriority="0" w:unhideWhenUsed="1" w:qFormat="1"/>
+    <w:lsdException w:name="heading 6" w:semiHidden="1" w:uiPriority="0" w:unhideWhenUsed="1" w:qFormat="1"/>
+    <w:lsdException w:name="heading 7" w:semiHidden="1" w:uiPriority="0" w:unhideWhenUsed="1" w:qFormat="1"/>
+    <w:lsdException w:name="heading 8" w:semiHidden="1" w:uiPriority="0" w:unhideWhenUsed="1" w:qFormat="1"/>
+    <w:lsdException w:name="heading 9" w:semiHidden="1" w:uiPriority="0" w:unhideWhenUsed="1" w:qFormat="1"/>
+    <w:lsdException w:name="index 1" w:semiHidden="1" w:unhideWhenUsed="1"/>
+    <w:lsdException w:name="index 2" w:semiHidden="1" w:unhideWhenUsed="1"/>
+    <w:lsdException w:name="index 3" w:semiHidden="1" w:unhideWhenUsed="1"/>
+    <w:lsdException w:name="index 4" w:semiHidden="1" w:unhideWhenUsed="1"/>
+    <w:lsdException w:name="index 5" w:semiHidden="1" w:unhideWhenUsed="1"/>
+    <w:lsdException w:name="index 6" w:semiHidden="1" w:unhideWhenUsed="1"/>
+    <w:lsdException w:name="index 7" w:semiHidden="1" w:unhideWhenUsed="1"/>
+    <w:lsdException w:name="index 8" w:semiHidden="1" w:unhideWhenUsed="1"/>
+    <w:lsdException w:name="index 9" w:semiHidden="1" w:unhideWhenUsed="1"/>
+    <w:lsdException w:name="toc 1" w:semiHidden="1" w:uiPriority="39" w:unhideWhenUsed="1"/>
+    <w:lsdException w:name="toc 2" w:semiHidden="1" w:uiPriority="39" w:unhideWhenUsed="1"/>
+    <w:lsdException w:name="toc 3" w:semiHidden="1" w:uiPriority="39" w:unhideWhenUsed="1"/>
+    <w:lsdException w:name="toc 4" w:semiHidden="1" w:uiPriority="39" w:unhideWhenUsed="1"/>
+    <w:lsdException w:name="toc 5" w:semiHidden="1" w:uiPriority="39" w:unhideWhenUsed="1"/>
+    <w:lsdException w:name="toc 6" w:semiHidden="1" w:uiPriority="39" w:unhideWhenUsed="1"/>
+    <w:lsdException w:name="toc 7" w:semiHidden="1" w:uiPriority="39" w:unhideWhenUsed="1"/>
+    <w:lsdException w:name="toc 8" w:semiHidden="1" w:uiPriority="39" w:unhideWhenUsed="1"/>
+    <w:lsdException w:name="toc 9" w:semiHidden="1" w:uiPriority="39" w:unhideWhenUsed="1"/>
+    <w:lsdException w:name="Normal Indent" w:semiHidden="1" w:unhideWhenUsed="1"/>
+    <w:lsdException w:name="footnote text" w:semiHidden="1" w:unhideWhenUsed="1"/>
+    <w:lsdException w:name="annotation text" w:semiHidden="1" w:unhideWhenUsed="1"/>
+    <w:lsdException w:name="header" w:semiHidden="1" w:unhideWhenUsed="1"/>
+    <w:lsdException w:name="footer" w:semiHidden="1" w:unhideWhenUsed="1"/>
+    <w:lsdException w:name="index heading" w:semiHidden="1" w:unhideWhenUsed="1"/>
+    <w:lsdException w:name="caption" w:semiHidden="1" w:uiPriority="0" w:unhideWhenUsed="1" w:qFormat="1"/>
+    <w:lsdException w:name="table of figures" w:semiHidden="1" w:unhideWhenUsed="1"/>
+    <w:lsdException w:name="envelope address" w:semiHidden="1" w:unhideWhenUsed="1"/>
+    <w:lsdException w:name="envelope return" w:semiHidden="1" w:unhideWhenUsed="1"/>
+    <w:lsdException w:name="footnote reference" w:semiHidden="1" w:unhideWhenUsed="1"/>
+    <w:lsdException w:name="annotation reference" w:semiHidden="1" w:unhideWhenUsed="1"/>
+    <w:lsdException w:name="line number" w:semiHidden="1" w:unhideWhenUsed="1"/>
+    <w:lsdException w:name="page number" w:semiHidden="1" w:unhideWhenUsed="1"/>
+    <w:lsdException w:name="endnote reference" w:semiHidden="1" w:unhideWhenUsed="1"/>
+    <w:lsdException w:name="endnote text" w:semiHidden="1" w:unhideWhenUsed="1"/>
+    <w:lsdException w:name="table of authorities" w:semiHidden="1" w:unhideWhenUsed="1"/>
+    <w:lsdException w:name="macro" w:semiHidden="1" w:unhideWhenUsed="1"/>
+    <w:lsdException w:name="toa heading" w:semiHidden="1" w:unhideWhenUsed="1"/>
+    <w:lsdException w:name="List" w:semiHidden="1" w:unhideWhenUsed="1"/>
+    <w:lsdException w:name="List Bullet" w:semiHidden="1" w:unhideWhenUsed="1"/>
+    <w:lsdException w:name="List Number" w:semiHidden="1" w:unhideWhenUsed="1"/>
+    <w:lsdException w:name="List 2" w:semiHidden="1" w:unhideWhenUsed="1"/>
+    <w:lsdException w:name="List 3" w:semiHidden="1" w:unhideWhenUsed="1"/>
+    <w:lsdException w:name="List 4" w:semiHidden="1" w:unhideWhenUsed="1"/>
+    <w:lsdException w:name="List 5" w:semiHidden="1" w:unhideWhenUsed="1"/>
+    <w:lsdException w:name="List Bullet 2" w:semiHidden="1" w:unhideWhenUsed="1"/>
+    <w:lsdException w:name="List Bullet 3" w:semiHidden="1" w:unhideWhenUsed="1"/>
+    <w:lsdException w:name="List Bullet 4" w:semiHidden="1" w:unhideWhenUsed="1"/>
+    <w:lsdException w:name="List Bullet 5" w:semiHidden="1" w:unhideWhenUsed="1"/>
+    <w:lsdException w:name="List Number 2" w:semiHidden="1" w:unhideWhenUsed="1"/>
+    <w:lsdException w:name="List Number 3" w:semiHidden="1" w:unhideWhenUsed="1"/>
+    <w:lsdException w:name="List Number 4" w:semiHidden="1" w:unhideWhenUsed="1"/>
+    <w:lsdException w:name="List Number 5" w:semiHidden="1" w:unhideWhenUsed="1"/>
+    <w:lsdException w:name="Title" w:uiPriority="0" w:qFormat="1"/>
+    <w:lsdException w:name="Closing" w:semiHidden="1" w:unhideWhenUsed="1"/>
+    <w:lsdException w:name="Signature" w:semiHidden="1" w:unhideWhenUsed="1"/>
+    <w:lsdException w:name="Default Paragraph Font" w:semiHidden="1" w:uiPriority="1" w:unhideWhenUsed="1"/>
+    <w:lsdException w:name="Body Text" w:semiHidden="1" w:unhideWhenUsed="1"/>
+    <w:lsdException w:name="Body Text Indent" w:semiHidden="1" w:unhideWhenUsed="1"/>
+    <w:lsdException w:name="List Continue" w:semiHidden="1" w:unhideWhenUsed="1"/>
+    <w:lsdException w:name="List Continue 2" w:semiHidden="1" w:unhideWhenUsed="1"/>
+    <w:lsdException w:name="List Continue 3" w:semiHidden="1" w:unhideWhenUsed="1"/>
+    <w:lsdException w:name="List Continue 4" w:semiHidden="1" w:unhideWhenUsed="1"/>
+    <w:lsdException w:name="List Continue 5" w:semiHidden="1" w:unhideWhenUsed="1"/>
+    <w:lsdException w:name="Message Header" w:semiHidden="1" w:unhideWhenUsed="1"/>
+    <w:lsdException w:name="Subtitle" w:uiPriority="0" w:qFormat="1"/>
+    <w:lsdException w:name="Salutation" w:semiHidden="1" w:unhideWhenUsed="1"/>
+    <w:lsdException w:name="Date" w:semiHidden="1" w:unhideWhenUsed="1"/>
+    <w:lsdException w:name="Body Text First Indent" w:semiHidden="1" w:unhideWhenUsed="1"/>
+    <w:lsdException w:name="Body Text First Indent 2" w:semiHidden="1" w:unhideWhenUsed="1"/>
+    <w:lsdException w:name="Note Heading" w:semiHidden="1" w:unhideWhenUsed="1"/>
+    <w:lsdException w:name="Body Text 2" w:semiHidden="1" w:unhideWhenUsed="1"/>
+    <w:lsdException w:name="Body Text 3" w:semiHidden="1" w:unhideWhenUsed="1"/>
+    <w:lsdException w:name="Body Text Indent 2" w:semiHidden="1" w:unhideWhenUsed="1"/>
+    <w:lsdException w:name="Body Text Indent 3" w:semiHidden="1" w:unhideWhenUsed="1"/>
+    <w:lsdException w:name="Block Text" w:semiHidden="1" w:unhideWhenUsed="1"/>
+    <w:lsdException w:name="Hyperlink" w:semiHidden="1" w:unhideWhenUsed="1"/>
+    <w:lsdException w:name="FollowedHyperlink" w:semiHidden="1" w:unhideWhenUsed="1"/>
+    <w:lsdException w:name="Strong" w:uiPriority="0" w:qFormat="1"/>
+    <w:lsdException w:name="Emphasis" w:uiPriority="0" w:qFormat="1"/>
+    <w:lsdException w:name="Document Map" w:semiHidden="1" w:unhideWhenUsed="1"/>
+    <w:lsdException w:name="Plain Text" w:semiHidden="1" w:unhideWhenUsed="1"/>
+    <w:lsdException w:name="E-mail Signature" w:semiHidden="1" w:unhideWhenUsed="1"/>
+    <w:lsdException w:name="HTML Top of Form" w:semiHidden="1" w:unhideWhenUsed="1"/>
+    <w:lsdException w:name="HTML Bottom of Form" w:semiHidden="1" w:unhideWhenUsed="1"/>
+    <w:lsdException w:name="Normal (Web)" w:semiHidden="1" w:unhideWhenUsed="1"/>
+    <w:lsdException w:name="HTML Acronym" w:semiHidden="1" w:unhideWhenUsed="1"/>
+    <w:lsdException w:name="HTML Address" w:semiHidden="1" w:unhideWhenUsed="1"/>
+    <w:lsdException w:name="HTML Cite" w:semiHidden="1" w:unhideWhenUsed="1"/>
+    <w:lsdException w:name="HTML Code" w:semiHidden="1" w:unhideWhenUsed="1"/>
+    <w:lsdException w:name="HTML Definition" w:semiHidden="1" w:unhideWhenUsed="1"/>
+    <w:lsdException w:name="HTML Keyboard" w:semiHidden="1" w:unhideWhenUsed="1"/>
+    <w:lsdException w:name="HTML Preformatted" w:semiHidden="1" w:unhideWhenUsed="1"/>
+    <w:lsdException w:name="HTML Sample" w:semiHidden="1" w:unhideWhenUsed="1"/>
+    <w:lsdException w:name="HTML Typewriter" w:semiHidden="1" w:unhideWhenUsed="1"/>
+    <w:lsdException w:name="HTML Variable" w:semiHidden="1" w:unhideWhenUsed="1"/>
+    <w:lsdException w:name="Normal Table" w:semiHidden="1" w:unhideWhenUsed="1"/>
+    <w:lsdException w:name="annotation subject" w:semiHidden="1" w:unhideWhenUsed="1"/>
+    <w:lsdException w:name="No List" w:semiHidden="1" w:unhideWhenUsed="1"/>
+    <w:lsdException w:name="Outline List 1" w:semiHidden="1" w:unhideWhenUsed="1"/>
+    <w:lsdException w:name="Outline List 2" w:semiHidden="1" w:unhideWhenUsed="1"/>
+    <w:lsdException w:name="Outline List 3" w:semiHidden="1" w:unhideWhenUsed="1"/>
+    <w:lsdException w:name="Table Simple 1" w:semiHidden="1" w:unhideWhenUsed="1"/>
+    <w:lsdException w:name="Table Simple 2" w:semiHidden="1" w:unhideWhenUsed="1"/>
+    <w:lsdException w:name="Table Simple 3" w:semiHidden="1" w:unhideWhenUsed="1"/>
+    <w:lsdException w:name="Table Classic 1" w:semiHidden="1" w:unhideWhenUsed="1"/>
+    <w:lsdException w:name="Table Classic 2" w:semiHidden="1" w:unhideWhenUsed="1"/>
+    <w:lsdException w:name="Table Classic 3" w:semiHidden="1" w:unhideWhenUsed="1"/>
+    <w:lsdException w:name="Table Classic 4" w:semiHidden="1" w:unhideWhenUsed="1"/>
+    <w:lsdException w:name="Table Colorful 1" w:semiHidden="1" w:unhideWhenUsed="1"/>
+    <w:lsdException w:name="Table Colorful 2" w:semiHidden="1" w:unhideWhenUsed="1"/>
+    <w:lsdException w:name="Table Colorful 3" w:semiHidden="1" w:unhideWhenUsed="1"/>
+    <w:lsdException w:name="Table Columns 1" w:semiHidden="1" w:unhideWhenUsed="1"/>
+    <w:lsdException w:name="Table Columns 2" w:semiHidden="1" w:unhideWhenUsed="1"/>
+    <w:lsdException w:name="Table Columns 3" w:semiHidden="1" w:unhideWhenUsed="1"/>
+    <w:lsdException w:name="Table Columns 4" w:semiHidden="1" w:unhideWhenUsed="1"/>
+    <w:lsdException w:name="Table Columns 5" w:semiHidden="1" w:unhideWhenUsed="1"/>
+    <w:lsdException w:name="Table Grid 1" w:semiHidden="1" w:unhideWhenUsed="1"/>
+    <w:lsdException w:name="Table Grid 2" w:semiHidden="1" w:unhideWhenUsed="1"/>
+    <w:lsdException w:name="Table Grid 3" w:semiHidden="1" w:unhideWhenUsed="1"/>
+    <w:lsdException w:name="Table Grid 4" w:semiHidden="1" w:unhideWhenUsed="1"/>
+    <w:lsdException w:name="Table Grid 5" w:semiHidden="1" w:unhideWhenUsed="1"/>
+    <w:lsdException w:name="Table Grid 6" w:semiHidden="1" w:unhideWhenUsed="1"/>
+    <w:lsdException w:name="Table Grid 7" w:semiHidden="1" w:unhideWhenUsed="1"/>
+    <w:lsdException w:name="Table Grid 8" w:semiHidden="1" w:unhideWhenUsed="1"/>
+    <w:lsdException w:name="Table List 1" w:semiHidden="1" w:unhideWhenUsed="1"/>
+    <w:lsdException w:name="Table List 2" w:semiHidden="1" w:unhideWhenUsed="1"/>
+    <w:lsdException w:name="Table List 3" w:semiHidden="1" w:unhideWhenUsed="1"/>
+    <w:lsdException w:name="Table List 4" w:semiHidden="1" w:unhideWhenUsed="1"/>
+    <w:lsdException w:name="Table List 5" w:semiHidden="1" w:unhideWhenUsed="1"/>
+    <w:lsdException w:name="Table List 6" w:semiHidden="1" w:unhideWhenUsed="1"/>
+    <w:lsdException w:name="Table List 7" w:semiHidden="1" w:unhideWhenUsed="1"/>
+    <w:lsdException w:name="Table List 8" w:semiHidden="1" w:unhideWhenUsed="1"/>
+    <w:lsdException w:name="Table 3D effects 1" w:semiHidden="1" w:unhideWhenUsed="1"/>
+    <w:lsdException w:name="Table 3D effects 2" w:semiHidden="1" w:unhideWhenUsed="1"/>
+    <w:lsdException w:name="Table 3D effects 3" w:semiHidden="1" w:unhideWhenUsed="1"/>
+    <w:lsdException w:name="Table Contemporary" w:semiHidden="1" w:unhideWhenUsed="1"/>
+    <w:lsdException w:name="Table Elegant" w:semiHidden="1" w:unhideWhenUsed="1"/>
+    <w:lsdException w:name="Table Professional" w:semiHidden="1" w:unhideWhenUsed="1"/>
+    <w:lsdException w:name="Table Subtle 1" w:semiHidden="1" w:unhideWhenUsed="1"/>
+    <w:lsdException w:name="Table Subtle 2" w:semiHidden="1" w:unhideWhenUsed="1"/>
+    <w:lsdException w:name="Table Web 1" w:semiHidden="1" w:unhideWhenUsed="1"/>
+    <w:lsdException w:name="Table Web 2" w:semiHidden="1" w:unhideWhenUsed="1"/>
+    <w:lsdException w:name="Table Web 3" w:semiHidden="1" w:unhideWhenUsed="1"/>
+    <w:lsdException w:name="Balloon Text" w:semiHidden="1" w:unhideWhenUsed="1"/>
+    <w:lsdException w:name="Table Grid" w:semiHidden="1" w:uiPriority="59" w:unhideWhenUsed="1"/>
+    <w:lsdException w:name="Table Theme" w:semiHidden="1" w:unhideWhenUsed="1"/>
+    <w:lsdException w:name="Placeholder Text" w:semiHidden="1"/>
+    <w:lsdException w:name="No Spacing" w:uiPriority="1" w:qFormat="1"/>
+    <w:lsdException w:name="Light Shading" w:uiPriority="60"/>
+    <w:lsdException w:name="Light List" w:uiPriority="61"/>
+    <w:lsdException w:name="Light Grid" w:uiPriority="62"/>
+    <w:lsdException w:name="Medium Shading 1" w:uiPriority="63"/>
+    <w:lsdException w:name="Medium Shading 2" w:uiPriority="64"/>
+    <w:lsdException w:name="Medium List 1" w:uiPriority="65"/>
+    <w:lsdException w:name="Medium List 2" w:uiPriority="66"/>
+    <w:lsdException w:name="Medium Grid 1" w:uiPriority="67"/>
+    <w:lsdException w:name="Medium Grid 2" w:uiPriority="68"/>
+    <w:lsdException w:name="Medium Grid 3" w:uiPriority="69"/>
+    <w:lsdException w:name="Dark List" w:uiPriority="70"/>
+    <w:lsdException w:name="Colorful Shading" w:uiPriority="71"/>
+    <w:lsdException w:name="Colorful List" w:uiPriority="72"/>
+    <w:lsdException w:name="Colorful Grid" w:uiPriority="73"/>
+    <w:lsdException w:name="Light Shading Accent 1" w:uiPriority="60"/>
+    <w:lsdException w:name="Light List Accent 1" w:uiPriority="61"/>
+    <w:lsdException w:name="Light Grid Accent 1" w:uiPriority="62"/>
+    <w:lsdException w:name="Medium Shading 1 Accent 1" w:uiPriority="63"/>
+    <w:lsdException w:name="Medium Shading 2 Accent 1" w:uiPriority="64"/>
+    <w:lsdException w:name="Medium List 1 Accent 1" w:uiPriority="65"/>
+    <w:lsdException w:name="Revision" w:semiHidden="1"/>
+    <w:lsdException w:name="List Paragraph" w:uiPriority="34" w:qFormat="1"/>
+    <w:lsdException w:name="Quote" w:uiPriority="0" w:qFormat="1"/>
+    <w:lsdException w:name="Intense Quote" w:uiPriority="30" w:qFormat="1"/>
+    <w:lsdException w:name="Medium List 2 Accent 1" w:uiPriority="66"/>
+    <w:lsdException w:name="Medium Grid 1 Accent 1" w:uiPriority="67"/>
+    <w:lsdException w:name="Medium Grid 2 Accent 1" w:uiPriority="68"/>
+    <w:lsdException w:name="Medium Grid 3 Accent 1" w:uiPriority="69"/>
+    <w:lsdException w:name="Dark List Accent 1" w:uiPriority="70"/>
+    <w:lsdException w:name="Colorful Shading Accent 1" w:uiPriority="71"/>
+    <w:lsdException w:name="Colorful List Accent 1" w:uiPriority="72"/>
+    <w:lsdException w:name="Colorful Grid Accent 1" w:uiPriority="73"/>
+    <w:lsdException w:name="Light Shading Accent 2" w:uiPriority="60"/>
+    <w:lsdException w:name="Light List Accent 2" w:uiPriority="61"/>
+    <w:lsdException w:name="Light Grid Accent 2" w:uiPriority="62"/>
+    <w:lsdException w:name="Medium Shading 1 Accent 2" w:uiPriority="63"/>
+    <w:lsdException w:name="Medium Shading 2 Accent 2" w:uiPriority="64"/>
+    <w:lsdException w:name="Medium List 1 Accent 2" w:uiPriority="65"/>
+    <w:lsdException w:name="Medium List 2 Accent 2" w:uiPriority="66"/>
+    <w:lsdException w:name="Medium Grid 1 Accent 2" w:uiPriority="67"/>
+    <w:lsdException w:name="Medium Grid 2 Accent 2" w:uiPriority="68"/>
+    <w:lsdException w:name="Medium Grid 3 Accent 2" w:uiPriority="69"/>
+    <w:lsdException w:name="Dark List Accent 2" w:uiPriority="70"/>
+    <w:lsdException w:name="Colorful Shading Accent 2" w:uiPriority="71"/>
+    <w:lsdException w:name="Colorful List Accent 2" w:uiPriority="72"/>
+    <w:lsdException w:name="Colorful Grid Accent 2" w:uiPriority="73"/>
+    <w:lsdException w:name="Light Shading Accent 3" w:uiPriority="60"/>
+    <w:lsdException w:name="Light List Accent 3" w:uiPriority="61"/>
+    <w:lsdException w:name="Light Grid Accent 3" w:uiPriority="62"/>
+    <w:lsdException w:name="Medium Shading 1 Accent 3" w:uiPriority="63"/>
+    <w:lsdException w:name="Medium Shading 2 Accent 3" w:uiPriority="64"/>
+    <w:lsdException w:name="Medium List 1 Accent 3" w:uiPriority="65"/>
+    <w:lsdException w:name="Medium List 2 Accent 3" w:uiPriority="66"/>
+    <w:lsdException w:name="Medium Grid 1 Accent 3" w:uiPriority="67"/>
+    <w:lsdException w:name="Medium Grid 2 Accent 3" w:uiPriority="68"/>
+    <w:lsdException w:name="Medium Grid 3 Accent 3" w:uiPriority="69"/>
+    <w:lsdException w:name="Dark List Accent 3" w:uiPriority="70"/>
+    <w:lsdException w:name="Colorful Shading Accent 3" w:uiPriority="71"/>
+    <w:lsdException w:name="Colorful List Accent 3" w:uiPriority="72"/>
+    <w:lsdException w:name="Colorful Grid Accent 3" w:uiPriority="73"/>
+    <w:lsdException w:name="Light Shading Accent 4" w:uiPriority="60"/>
+    <w:lsdException w:name="Light List Accent 4" w:uiPriority="61"/>
+    <w:lsdException w:name="Light Grid Accent 4" w:uiPriority="62"/>
+    <w:lsdException w:name="Medium Shading 1 Accent 4" w:uiPriority="63"/>
+    <w:lsdException w:name="Medium Shading 2 Accent 4" w:uiPriority="64"/>
+    <w:lsdException w:name="Medium List 1 Accent 4" w:uiPriority="65"/>
+    <w:lsdException w:name="Medium List 2 Accent 4" w:uiPriority="66"/>
+    <w:lsdException w:name="Medium Grid 1 Accent 4" w:uiPriority="67"/>
+    <w:lsdException w:name="Medium Grid 2 Accent 4" w:uiPriority="68"/>
+    <w:lsdException w:name="Medium Grid 3 Accent 4" w:uiPriority="69"/>
+    <w:lsdException w:name="Dark List Accent 4" w:uiPriority="70"/>
+    <w:lsdException w:name="Colorful Shading Accent 4" w:uiPriority="71"/>
+    <w:lsdException w:name="Colorful List Accent 4" w:uiPriority="72"/>
+    <w:lsdException w:name="Colorful Grid Accent 4" w:uiPriority="73"/>
+    <w:lsdException w:name="Light Shading Accent 5" w:uiPriority="60"/>
+    <w:lsdException w:name="Light List Accent 5" w:uiPriority="61"/>
+    <w:lsdException w:name="Light Grid Accent 5" w:uiPriority="62"/>
+    <w:lsdException w:name="Medium Shading 1 Accent 5" w:uiPriority="63"/>
+    <w:lsdException w:name="Medium Shading 2 Accent 5" w:uiPriority="64"/>
+    <w:lsdException w:name="Medium List 1 Accent 5" w:uiPriority="65"/>
+    <w:lsdException w:name="Medium List 2 Accent 5" w:uiPriority="66"/>
+    <w:lsdException w:name="Medium Grid 1 Accent 5" w:uiPriority="67"/>
+    <w:lsdException w:name="Medium Grid 2 Accent 5" w:uiPriority="68"/>
+    <w:lsdException w:name="Medium Grid 3 Accent 5" w:uiPriority="69"/>
+    <w:lsdException w:name="Dark List Accent 5" w:uiPriority="70"/>
+    <w:lsdException w:name="Colorful Shading Accent 5" w:uiPriority="71"/>
+    <w:lsdException w:name="Colorful List Accent 5" w:uiPriority="72"/>
+    <w:lsdException w:name="Colorful Grid Accent 5" w:uiPriority="73"/>
+    <w:lsdException w:name="Light Shading Accent 6" w:uiPriority="60"/>
+    <w:lsdException w:name="Light List Accent 6" w:uiPriority="61"/>
+    <w:lsdException w:name="Light Grid Accent 6" w:uiPriority="62"/>
+    <w:lsdException w:name="Medium Shading 1 Accent 6" w:uiPriority="63"/>
+    <w:lsdException w:name="Medium Shading 2 Accent 6" w:uiPriority="64"/>
+    <w:lsdException w:name="Medium List 1 Accent 6" w:uiPriority="65"/>
+    <w:lsdException w:name="Medium List 2 Accent 6" w:uiPriority="66"/>
+    <w:lsdException w:name="Medium Grid 1 Accent 6" w:uiPriority="67"/>
+    <w:lsdException w:name="Medium Grid 2 Accent 6" w:uiPriority="68"/>
+    <w:lsdException w:name="Medium Grid 3 Accent 6" w:uiPriority="69"/>
+    <w:lsdException w:name="Dark List Accent 6" w:uiPriority="70"/>
+    <w:lsdException w:name="Colorful Shading Accent 6" w:uiPriority="71"/>
+    <w:lsdException w:name="Colorful List Accent 6" w:uiPriority="72"/>
+    <w:lsdException w:name="Colorful Grid Accent 6" w:uiPriority="73"/>
+    <w:lsdException w:name="Subtle Emphasis" w:uiPriority="19" w:qFormat="1"/>
+    <w:lsdException w:name="Intense Emphasis" w:uiPriority="21" w:qFormat="1"/>
+    <w:lsdException w:name="Subtle Reference" w:uiPriority="31" w:qFormat="1"/>
+    <w:lsdException w:name="Intense Reference" w:uiPriority="32" w:qFormat="1"/>
+    <w:lsdException w:name="Book Title" w:uiPriority="33" w:qFormat="1"/>
+    <w:lsdException w:name="Bibliography" w:semiHidden="1" w:uiPriority="37" w:unhideWhenUsed="1"/>
+    <w:lsdException w:name="TOC Heading" w:semiHidden="1" w:uiPriority="39" w:unhideWhenUsed="1" w:qFormat="1"/>
+    <w:lsdException w:name="Plain Table 1" w:uiPriority="41"/>
+    <w:lsdException w:name="Plain Table 2" w:uiPriority="42"/>
+    <w:lsdException w:name="Plain Table 3" w:uiPriority="43"/>
+    <w:lsdException w:name="Plain Table 4" w:uiPriority="44"/>
+    <w:lsdException w:name="Plain Table 5" w:uiPriority="45"/>
+    <w:lsdException w:name="Grid Table Light" w:uiPriority="40"/>
+    <w:lsdException w:name="Grid Table 1 Light" w:uiPriority="46"/>
+    <w:lsdException w:name="Grid Table 2" w:uiPriority="47"/>
+    <w:lsdException w:name="Grid Table 3" w:uiPriority="48"/>
+    <w:lsdException w:name="Grid Table 4" w:uiPriority="49"/>
+    <w:lsdException w:name="Grid Table 5 Dark" w:uiPriority="50"/>
+    <w:lsdException w:name="Grid Table 6 Colorful" w:uiPriority="51"/>
+    <w:lsdException w:name="Grid Table 7 Colorful" w:uiPriority="52"/>
+    <w:lsdException w:name="Grid Table 1 Light Accent 1" w:uiPriority="46"/>
+    <w:lsdException w:name="Grid Table 2 Accent 1" w:uiPriority="47"/>
+    <w:lsdException w:name="Grid Table 3 Accent 1" w:uiPriority="48"/>
+    <w:lsdException w:name="Grid Table 4 Accent 1" w:uiPriority="49"/>
+    <w:lsdException w:name="Grid Table 5 Dark Accent 1" w:uiPriority="50"/>
+    <w:lsdException w:name="Grid Table 6 Colorful Accent 1" w:uiPriority="51"/>
+    <w:lsdException w:name="Grid Table 7 Colorful Accent 1" w:uiPriority="52"/>
+    <w:lsdException w:name="Grid Table 1 Light Accent 2" w:uiPriority="46"/>
+    <w:lsdException w:name="Grid Table 2 Accent 2" w:uiPriority="47"/>
+    <w:lsdException w:name="Grid Table 3 Accent 2" w:uiPriority="48"/>
+    <w:lsdException w:name="Grid Table 4 Accent 2" w:uiPriority="49"/>
+    <w:lsdException w:name="Grid Table 5 Dark Accent 2" w:uiPriority="50"/>
+    <w:lsdException w:name="Grid Table 6 Colorful Accent 2" w:uiPriority="51"/>
+    <w:lsdException w:name="Grid Table 7 Colorful Accent 2" w:uiPriority="52"/>
+    <w:lsdException w:name="Grid Table 1 Light Accent 3" w:uiPriority="46"/>
+    <w:lsdException w:name="Grid Table 2 Accent 3" w:uiPriority="47"/>
+    <w:lsdException w:name="Grid Table 3 Accent 3" w:uiPriority="48"/>
+    <w:lsdException w:name="Grid Table 4 Accent 3" w:uiPriority="49"/>
+    <w:lsdException w:name="Grid Table 5 Dark Accent 3" w:uiPriority="50"/>
+    <w:lsdException w:name="Grid Table 6 Colorful Accent 3" w:uiPriority="51"/>
+    <w:lsdException w:name="Grid Table 7 Colorful Accent 3" w:uiPriority="52"/>
+    <w:lsdException w:name="Grid Table 1 Light Accent 4" w:uiPriority="46"/>
+    <w:lsdException w:name="Grid Table 2 Accent 4" w:uiPriority="47"/>
+    <w:lsdException w:name="Grid Table 3 Accent 4" w:uiPriority="48"/>
+    <w:lsdException w:name="Grid Table 4 Accent 4" w:uiPriority="49"/>
+    <w:lsdException w:name="Grid Table 5 Dark Accent 4" w:uiPriority="50"/>
+    <w:lsdException w:name="Grid Table 6 Colorful Accent 4" w:uiPriority="51"/>
+    <w:lsdException w:name="Grid Table 7 Colorful Accent 4" w:uiPriority="52"/>
+    <w:lsdException w:name="Grid Table 1 Light Accent 5" w:uiPriority="46"/>
+    <w:lsdException w:name="Grid Table 2 Accent 5" w:uiPriority="47"/>
+    <w:lsdException w:name="Grid Table 3 Accent 5" w:uiPriority="48"/>
+    <w:lsdException w:name="Grid Table 4 Accent 5" w:uiPriority="49"/>
+    <w:lsdException w:name="Grid Table 5 Dark Accent 5" w:uiPriority="50"/>
+    <w:lsdException w:name="Grid Table 6 Colorful Accent 5" w:uiPriority="51"/>
+    <w:lsdException w:name="Grid Table 7 Colorful Accent 5" w:uiPriority="52"/>
+    <w:lsdException w:name="Grid Table 1 Light Accent 6" w:uiPriority="46"/>
+    <w:lsdException w:name="Grid Table 2 Accent 6" w:uiPriority="47"/>
+    <w:lsdException w:name="Grid Table 3 Accent 6" w:uiPriority="48"/>
+    <w:lsdException w:name="Grid Table 4 Accent 6" w:uiPriority="49"/>
+    <w:lsdException w:name="Grid Table 5 Dark Accent 6" w:uiPriority="50"/>
+    <w:lsdException w:name="Grid Table 6 Colorful Accent 6" w:uiPriority="51"/>
+    <w:lsdException w:name="Grid Table 7 Colorful Accent 6" w:uiPriority="52"/>
+    <w:lsdException w:name="List Table 1 Light" w:uiPriority="46"/>
+    <w:lsdException w:name="List Table 2" w:uiPriority="47"/>
+    <w:lsdException w:name="List Table 3" w:uiPriority="48"/>
+    <w:lsdException w:name="List Table 4" w:uiPriority="49"/>
+    <w:lsdException w:name="List Table 5 Dark" w:uiPriority="50"/>
+    <w:lsdException w:name="List Table 6 Colorful" w:uiPriority="51"/>
+    <w:lsdException w:name="List Table 7 Colorful" w:uiPriority="52"/>
+    <w:lsdException w:name="List Table 1 Light Accent 1" w:uiPriority="46"/>
+    <w:lsdException w:name="List Table 2 Accent 1" w:uiPriority="47"/>
+    <w:lsdException w:name="List Table 3 Accent 1" w:uiPriority="48"/>
+    <w:lsdException w:name="List Table 4 Accent 1" w:uiPriority="49"/>
+    <w:lsdException w:name="List Table 5 Dark Accent 1" w:uiPriority="50"/>
+    <w:lsdException w:name="List Table 6 Colorful Accent 1" w:uiPriority="51"/>
+    <w:lsdException w:name="List Table 7 Colorful Accent 1" w:uiPriority="52"/>
+    <w:lsdException w:name="List Table 1 Light Accent 2" w:uiPriority="46"/>
+    <w:lsdException w:name="List Table 2 Accent 2" w:uiPriority="47"/>
+    <w:lsdException w:name="List Table 3 Accent 2" w:uiPriority="48"/>
+    <w:lsdException w:name="List Table 4 Accent 2" w:uiPriority="49"/>
+    <w:lsdException w:name="List Table 5 Dark Accent 2" w:uiPriority="50"/>
+    <w:lsdException w:name="List Table 6 Colorful Accent 2" w:uiPriority="51"/>
+    <w:lsdException w:name="List Table 7 Colorful Accent 2" w:uiPriority="52"/>
+    <w:lsdException w:name="List Table 1 Light Accent 3" w:uiPriority="46"/>
+    <w:lsdException w:name="List Table 2 Accent 3" w:uiPriority="47"/>
+    <w:lsdException w:name="List Table 3 Accent 3" w:uiPriority="48"/>
+    <w:lsdException w:name="List Table 4 Accent 3" w:uiPriority="49"/>
+    <w:lsdException w:name="List Table 5 Dark Accent 3" w:uiPriority="50"/>
+    <w:lsdException w:name="List Table 6 Colorful Accent 3" w:uiPriority="51"/>
+    <w:lsdException w:name="List Table 7 Colorful Accent 3" w:uiPriority="52"/>
+    <w:lsdException w:name="List Table 1 Light Accent 4" w:uiPriority="46"/>
+    <w:lsdException w:name="List Table 2 Accent 4" w:uiPriority="47"/>
+    <w:lsdException w:name="List Table 3 Accent 4" w:uiPriority="48"/>
+    <w:lsdException w:name="List Table 4 Accent 4" w:uiPriority="49"/>
+    <w:lsdException w:name="List Table 5 Dark Accent 4" w:uiPriority="50"/>
+    <w:lsdException w:name="List Table 6 Colorful Accent 4" w:uiPriority="51"/>
+    <w:lsdException w:name="List Table 7 Colorful Accent 4" w:uiPriority="52"/>
+    <w:lsdException w:name="List Table 1 Light Accent 5" w:uiPriority="46"/>
+    <w:lsdException w:name="List Table 2 Accent 5" w:uiPriority="47"/>
+    <w:lsdException w:name="List Table 3 Accent 5" w:uiPriority="48"/>
+    <w:lsdException w:name="List Table 4 Accent 5" w:uiPriority="49"/>
+    <w:lsdException w:name="List Table 5 Dark Accent 5" w:uiPriority="50"/>
+    <w:lsdException w:name="List Table 6 Colorful Accent 5" w:uiPriority="51"/>
+    <w:lsdException w:name="List Table 7 Colorful Accent 5" w:uiPriority="52"/>
+    <w:lsdException w:name="List Table 1 Light Accent 6" w:uiPriority="46"/>
+    <w:lsdException w:name="List Table 2 Accent 6" w:uiPriority="47"/>
+    <w:lsdException w:name="List Table 3 Accent 6" w:uiPriority="48"/>
+    <w:lsdException w:name="List Table 4 Accent 6" w:uiPriority="49"/>
+    <w:lsdException w:name="List Table 5 Dark Accent 6" w:uiPriority="50"/>
+    <w:lsdException w:name="List Table 6 Colorful Accent 6" w:uiPriority="51"/>
+    <w:lsdException w:name="List Table 7 Colorful Accent 6" w:uiPriority="52"/>
+    <w:lsdException w:name="Mention" w:semiHidden="1" w:unhideWhenUsed="1"/>
+    <w:lsdException w:name="Smart Hyperlink" w:semiHidden="1" w:unhideWhenUsed="1"/>
+    <w:lsdException w:name="Hashtag" w:semiHidden="1" w:unhideWhenUsed="1"/>
+    <w:lsdException w:name="Unresolved Mention" w:semiHidden="1" w:unhideWhenUsed="1"/>
+    <w:lsdException w:name="Smart Link" w:semiHidden="1" w:unhideWhenUsed="1"/>
   </w:latentStyles>
   <w:style w:type="paragraph" w:default="1" w:styleId="Normal">
     <w:name w:val="Normal"/>
@@ -2864,7 +3022,6 @@
     <w:uiPriority w:val="59"/>
     <w:rsid w:val="009C381E"/>
     <w:tblPr>
-      <w:tblInd w:w="0" w:type="dxa"/>
       <w:tblBorders>
         <w:top w:val="single" w:sz="4" w:space="0" w:color="auto"/>
         <w:left w:val="single" w:sz="4" w:space="0" w:color="auto"/>
@@ -2873,640 +3030,6 @@
         <w:insideH w:val="single" w:sz="4" w:space="0" w:color="auto"/>
         <w:insideV w:val="single" w:sz="4" w:space="0" w:color="auto"/>
       </w:tblBorders>
-      <w:tblCellMar>
-        <w:top w:w="0" w:type="dxa"/>
-        <w:left w:w="108" w:type="dxa"/>
-        <w:bottom w:w="0" w:type="dxa"/>
-        <w:right w:w="108" w:type="dxa"/>
-      </w:tblCellMar>
-    </w:tblPr>
-  </w:style>
-</w:styles>
-</file>
-
-<file path=word/stylesWithEffects.xml><?xml version="1.0" encoding="utf-8"?>
-<w:styles xmlns:wpc="http://schemas.microsoft.com/office/word/2010/wordprocessingCanvas" xmlns:mc="http://schemas.openxmlformats.org/markup-compatibility/2006" xmlns:o="urn:schemas-microsoft-com:office:office" xmlns:r="http://schemas.openxmlformats.org/officeDocument/2006/relationships" xmlns:m="http://schemas.openxmlformats.org/officeDocument/2006/math" xmlns:v="urn:schemas-microsoft-com:vml" xmlns:wp14="http://schemas.microsoft.com/office/word/2010/wordprocessingDrawing" xmlns:wp="http://schemas.openxmlformats.org/drawingml/2006/wordprocessingDrawing" xmlns:w10="urn:schemas-microsoft-com:office:word" xmlns:w="http://schemas.openxmlformats.org/wordprocessingml/2006/main" xmlns:w14="http://schemas.microsoft.com/office/word/2010/wordml" xmlns:wpg="http://schemas.microsoft.com/office/word/2010/wordprocessingGroup" xmlns:wpi="http://schemas.microsoft.com/office/word/2010/wordprocessingInk" xmlns:wne="http://schemas.microsoft.com/office/word/2006/wordml" xmlns:wps="http://schemas.microsoft.com/office/word/2010/wordprocessingShape" mc:Ignorable="w14 wp14">
-  <w:docDefaults>
-    <w:rPrDefault>
-      <w:rPr>
-        <w:rFonts w:ascii="Times New Roman" w:eastAsia="Times New Roman" w:hAnsi="Times New Roman" w:cs="Miriam"/>
-        <w:lang w:val="en-US" w:eastAsia="en-US" w:bidi="he-IL"/>
-      </w:rPr>
-    </w:rPrDefault>
-    <w:pPrDefault/>
-  </w:docDefaults>
-  <w:latentStyles w:defLockedState="0" w:defUIPriority="99" w:defSemiHidden="1" w:defUnhideWhenUsed="1" w:defQFormat="0" w:count="267">
-    <w:lsdException w:name="Normal" w:semiHidden="0" w:uiPriority="0" w:unhideWhenUsed="0" w:qFormat="1"/>
-    <w:lsdException w:name="heading 1" w:semiHidden="0" w:uiPriority="0" w:unhideWhenUsed="0" w:qFormat="1"/>
-    <w:lsdException w:name="heading 2" w:uiPriority="0" w:qFormat="1"/>
-    <w:lsdException w:name="heading 3" w:uiPriority="0" w:qFormat="1"/>
-    <w:lsdException w:name="heading 4" w:uiPriority="0" w:qFormat="1"/>
-    <w:lsdException w:name="heading 5" w:uiPriority="0" w:qFormat="1"/>
-    <w:lsdException w:name="heading 6" w:uiPriority="0" w:qFormat="1"/>
-    <w:lsdException w:name="heading 7" w:uiPriority="0" w:qFormat="1"/>
-    <w:lsdException w:name="heading 8" w:uiPriority="0" w:qFormat="1"/>
-    <w:lsdException w:name="heading 9" w:uiPriority="0" w:qFormat="1"/>
-    <w:lsdException w:name="toc 1" w:uiPriority="39"/>
-    <w:lsdException w:name="toc 2" w:uiPriority="39"/>
-    <w:lsdException w:name="toc 3" w:uiPriority="39"/>
-    <w:lsdException w:name="toc 4" w:uiPriority="39"/>
-    <w:lsdException w:name="toc 5" w:uiPriority="39"/>
-    <w:lsdException w:name="toc 6" w:uiPriority="39"/>
-    <w:lsdException w:name="toc 7" w:uiPriority="39"/>
-    <w:lsdException w:name="toc 8" w:uiPriority="39"/>
-    <w:lsdException w:name="toc 9" w:uiPriority="39"/>
-    <w:lsdException w:name="caption" w:uiPriority="0" w:qFormat="1"/>
-    <w:lsdException w:name="Title" w:semiHidden="0" w:uiPriority="0" w:unhideWhenUsed="0" w:qFormat="1"/>
-    <w:lsdException w:name="Default Paragraph Font" w:uiPriority="1"/>
-    <w:lsdException w:name="Subtitle" w:semiHidden="0" w:uiPriority="0" w:unhideWhenUsed="0" w:qFormat="1"/>
-    <w:lsdException w:name="Strong" w:semiHidden="0" w:uiPriority="0" w:unhideWhenUsed="0" w:qFormat="1"/>
-    <w:lsdException w:name="Emphasis" w:semiHidden="0" w:uiPriority="0" w:unhideWhenUsed="0" w:qFormat="1"/>
-    <w:lsdException w:name="Table Grid" w:semiHidden="0" w:uiPriority="59" w:unhideWhenUsed="0"/>
-    <w:lsdException w:name="Placeholder Text" w:unhideWhenUsed="0"/>
-    <w:lsdException w:name="No Spacing" w:semiHidden="0" w:uiPriority="1" w:unhideWhenUsed="0" w:qFormat="1"/>
-    <w:lsdException w:name="Light Shading" w:semiHidden="0" w:uiPriority="60" w:unhideWhenUsed="0"/>
-    <w:lsdException w:name="Light List" w:semiHidden="0" w:uiPriority="61" w:unhideWhenUsed="0"/>
-    <w:lsdException w:name="Light Grid" w:semiHidden="0" w:uiPriority="62" w:unhideWhenUsed="0"/>
-    <w:lsdException w:name="Medium Shading 1" w:semiHidden="0" w:uiPriority="63" w:unhideWhenUsed="0"/>
-    <w:lsdException w:name="Medium Shading 2" w:semiHidden="0" w:uiPriority="64" w:unhideWhenUsed="0"/>
-    <w:lsdException w:name="Medium List 1" w:semiHidden="0" w:uiPriority="65" w:unhideWhenUsed="0"/>
-    <w:lsdException w:name="Medium List 2" w:semiHidden="0" w:uiPriority="66" w:unhideWhenUsed="0"/>
-    <w:lsdException w:name="Medium Grid 1" w:semiHidden="0" w:uiPriority="67" w:unhideWhenUsed="0"/>
-    <w:lsdException w:name="Medium Grid 2" w:semiHidden="0" w:uiPriority="68" w:unhideWhenUsed="0"/>
-    <w:lsdException w:name="Medium Grid 3" w:semiHidden="0" w:uiPriority="69" w:unhideWhenUsed="0"/>
-    <w:lsdException w:name="Dark List" w:semiHidden="0" w:uiPriority="70" w:unhideWhenUsed="0"/>
-    <w:lsdException w:name="Colorful Shading" w:semiHidden="0" w:uiPriority="71" w:unhideWhenUsed="0"/>
-    <w:lsdException w:name="Colorful List" w:semiHidden="0" w:uiPriority="72" w:unhideWhenUsed="0"/>
-    <w:lsdException w:name="Colorful Grid" w:semiHidden="0" w:uiPriority="73" w:unhideWhenUsed="0"/>
-    <w:lsdException w:name="Light Shading Accent 1" w:semiHidden="0" w:uiPriority="60" w:unhideWhenUsed="0"/>
-    <w:lsdException w:name="Light List Accent 1" w:semiHidden="0" w:uiPriority="61" w:unhideWhenUsed="0"/>
-    <w:lsdException w:name="Light Grid Accent 1" w:semiHidden="0" w:uiPriority="62" w:unhideWhenUsed="0"/>
-    <w:lsdException w:name="Medium Shading 1 Accent 1" w:semiHidden="0" w:uiPriority="63" w:unhideWhenUsed="0"/>
-    <w:lsdException w:name="Medium Shading 2 Accent 1" w:semiHidden="0" w:uiPriority="64" w:unhideWhenUsed="0"/>
-    <w:lsdException w:name="Medium List 1 Accent 1" w:semiHidden="0" w:uiPriority="65" w:unhideWhenUsed="0"/>
-    <w:lsdException w:name="Revision" w:unhideWhenUsed="0"/>
-    <w:lsdException w:name="List Paragraph" w:semiHidden="0" w:uiPriority="34" w:unhideWhenUsed="0" w:qFormat="1"/>
-    <w:lsdException w:name="Quote" w:semiHidden="0" w:uiPriority="0" w:unhideWhenUsed="0" w:qFormat="1"/>
-    <w:lsdException w:name="Intense Quote" w:semiHidden="0" w:uiPriority="30" w:unhideWhenUsed="0" w:qFormat="1"/>
-    <w:lsdException w:name="Medium List 2 Accent 1" w:semiHidden="0" w:uiPriority="66" w:unhideWhenUsed="0"/>
-    <w:lsdException w:name="Medium Grid 1 Accent 1" w:semiHidden="0" w:uiPriority="67" w:unhideWhenUsed="0"/>
-    <w:lsdException w:name="Medium Grid 2 Accent 1" w:semiHidden="0" w:uiPriority="68" w:unhideWhenUsed="0"/>
-    <w:lsdException w:name="Medium Grid 3 Accent 1" w:semiHidden="0" w:uiPriority="69" w:unhideWhenUsed="0"/>
-    <w:lsdException w:name="Dark List Accent 1" w:semiHidden="0" w:uiPriority="70" w:unhideWhenUsed="0"/>
-    <w:lsdException w:name="Colorful Shading Accent 1" w:semiHidden="0" w:uiPriority="71" w:unhideWhenUsed="0"/>
-    <w:lsdException w:name="Colorful List Accent 1" w:semiHidden="0" w:uiPriority="72" w:unhideWhenUsed="0"/>
-    <w:lsdException w:name="Colorful Grid Accent 1" w:semiHidden="0" w:uiPriority="73" w:unhideWhenUsed="0"/>
-    <w:lsdException w:name="Light Shading Accent 2" w:semiHidden="0" w:uiPriority="60" w:unhideWhenUsed="0"/>
-    <w:lsdException w:name="Light List Accent 2" w:semiHidden="0" w:uiPriority="61" w:unhideWhenUsed="0"/>
-    <w:lsdException w:name="Light Grid Accent 2" w:semiHidden="0" w:uiPriority="62" w:unhideWhenUsed="0"/>
-    <w:lsdException w:name="Medium Shading 1 Accent 2" w:semiHidden="0" w:uiPriority="63" w:unhideWhenUsed="0"/>
-    <w:lsdException w:name="Medium Shading 2 Accent 2" w:semiHidden="0" w:uiPriority="64" w:unhideWhenUsed="0"/>
-    <w:lsdException w:name="Medium List 1 Accent 2" w:semiHidden="0" w:uiPriority="65" w:unhideWhenUsed="0"/>
-    <w:lsdException w:name="Medium List 2 Accent 2" w:semiHidden="0" w:uiPriority="66" w:unhideWhenUsed="0"/>
-    <w:lsdException w:name="Medium Grid 1 Accent 2" w:semiHidden="0" w:uiPriority="67" w:unhideWhenUsed="0"/>
-    <w:lsdException w:name="Medium Grid 2 Accent 2" w:semiHidden="0" w:uiPriority="68" w:unhideWhenUsed="0"/>
-    <w:lsdException w:name="Medium Grid 3 Accent 2" w:semiHidden="0" w:uiPriority="69" w:unhideWhenUsed="0"/>
-    <w:lsdException w:name="Dark List Accent 2" w:semiHidden="0" w:uiPriority="70" w:unhideWhenUsed="0"/>
-    <w:lsdException w:name="Colorful Shading Accent 2" w:semiHidden="0" w:uiPriority="71" w:unhideWhenUsed="0"/>
-    <w:lsdException w:name="Colorful List Accent 2" w:semiHidden="0" w:uiPriority="72" w:unhideWhenUsed="0"/>
-    <w:lsdException w:name="Colorful Grid Accent 2" w:semiHidden="0" w:uiPriority="73" w:unhideWhenUsed="0"/>
-    <w:lsdException w:name="Light Shading Accent 3" w:semiHidden="0" w:uiPriority="60" w:unhideWhenUsed="0"/>
-    <w:lsdException w:name="Light List Accent 3" w:semiHidden="0" w:uiPriority="61" w:unhideWhenUsed="0"/>
-    <w:lsdException w:name="Light Grid Accent 3" w:semiHidden="0" w:uiPriority="62" w:unhideWhenUsed="0"/>
-    <w:lsdException w:name="Medium Shading 1 Accent 3" w:semiHidden="0" w:uiPriority="63" w:unhideWhenUsed="0"/>
-    <w:lsdException w:name="Medium Shading 2 Accent 3" w:semiHidden="0" w:uiPriority="64" w:unhideWhenUsed="0"/>
-    <w:lsdException w:name="Medium List 1 Accent 3" w:semiHidden="0" w:uiPriority="65" w:unhideWhenUsed="0"/>
-    <w:lsdException w:name="Medium List 2 Accent 3" w:semiHidden="0" w:uiPriority="66" w:unhideWhenUsed="0"/>
-    <w:lsdException w:name="Medium Grid 1 Accent 3" w:semiHidden="0" w:uiPriority="67" w:unhideWhenUsed="0"/>
-    <w:lsdException w:name="Medium Grid 2 Accent 3" w:semiHidden="0" w:uiPriority="68" w:unhideWhenUsed="0"/>
-    <w:lsdException w:name="Medium Grid 3 Accent 3" w:semiHidden="0" w:uiPriority="69" w:unhideWhenUsed="0"/>
-    <w:lsdException w:name="Dark List Accent 3" w:semiHidden="0" w:uiPriority="70" w:unhideWhenUsed="0"/>
-    <w:lsdException w:name="Colorful Shading Accent 3" w:semiHidden="0" w:uiPriority="71" w:unhideWhenUsed="0"/>
-    <w:lsdException w:name="Colorful List Accent 3" w:semiHidden="0" w:uiPriority="72" w:unhideWhenUsed="0"/>
-    <w:lsdException w:name="Colorful Grid Accent 3" w:semiHidden="0" w:uiPriority="73" w:unhideWhenUsed="0"/>
-    <w:lsdException w:name="Light Shading Accent 4" w:semiHidden="0" w:uiPriority="60" w:unhideWhenUsed="0"/>
-    <w:lsdException w:name="Light List Accent 4" w:semiHidden="0" w:uiPriority="61" w:unhideWhenUsed="0"/>
-    <w:lsdException w:name="Light Grid Accent 4" w:semiHidden="0" w:uiPriority="62" w:unhideWhenUsed="0"/>
-    <w:lsdException w:name="Medium Shading 1 Accent 4" w:semiHidden="0" w:uiPriority="63" w:unhideWhenUsed="0"/>
-    <w:lsdException w:name="Medium Shading 2 Accent 4" w:semiHidden="0" w:uiPriority="64" w:unhideWhenUsed="0"/>
-    <w:lsdException w:name="Medium List 1 Accent 4" w:semiHidden="0" w:uiPriority="65" w:unhideWhenUsed="0"/>
-    <w:lsdException w:name="Medium List 2 Accent 4" w:semiHidden="0" w:uiPriority="66" w:unhideWhenUsed="0"/>
-    <w:lsdException w:name="Medium Grid 1 Accent 4" w:semiHidden="0" w:uiPriority="67" w:unhideWhenUsed="0"/>
-    <w:lsdException w:name="Medium Grid 2 Accent 4" w:semiHidden="0" w:uiPriority="68" w:unhideWhenUsed="0"/>
-    <w:lsdException w:name="Medium Grid 3 Accent 4" w:semiHidden="0" w:uiPriority="69" w:unhideWhenUsed="0"/>
-    <w:lsdException w:name="Dark List Accent 4" w:semiHidden="0" w:uiPriority="70" w:unhideWhenUsed="0"/>
-    <w:lsdException w:name="Colorful Shading Accent 4" w:semiHidden="0" w:uiPriority="71" w:unhideWhenUsed="0"/>
-    <w:lsdException w:name="Colorful List Accent 4" w:semiHidden="0" w:uiPriority="72" w:unhideWhenUsed="0"/>
-    <w:lsdException w:name="Colorful Grid Accent 4" w:semiHidden="0" w:uiPriority="73" w:unhideWhenUsed="0"/>
-    <w:lsdException w:name="Light Shading Accent 5" w:semiHidden="0" w:uiPriority="60" w:unhideWhenUsed="0"/>
-    <w:lsdException w:name="Light List Accent 5" w:semiHidden="0" w:uiPriority="61" w:unhideWhenUsed="0"/>
-    <w:lsdException w:name="Light Grid Accent 5" w:semiHidden="0" w:uiPriority="62" w:unhideWhenUsed="0"/>
-    <w:lsdException w:name="Medium Shading 1 Accent 5" w:semiHidden="0" w:uiPriority="63" w:unhideWhenUsed="0"/>
-    <w:lsdException w:name="Medium Shading 2 Accent 5" w:semiHidden="0" w:uiPriority="64" w:unhideWhenUsed="0"/>
-    <w:lsdException w:name="Medium List 1 Accent 5" w:semiHidden="0" w:uiPriority="65" w:unhideWhenUsed="0"/>
-    <w:lsdException w:name="Medium List 2 Accent 5" w:semiHidden="0" w:uiPriority="66" w:unhideWhenUsed="0"/>
-    <w:lsdException w:name="Medium Grid 1 Accent 5" w:semiHidden="0" w:uiPriority="67" w:unhideWhenUsed="0"/>
-    <w:lsdException w:name="Medium Grid 2 Accent 5" w:semiHidden="0" w:uiPriority="68" w:unhideWhenUsed="0"/>
-    <w:lsdException w:name="Medium Grid 3 Accent 5" w:semiHidden="0" w:uiPriority="69" w:unhideWhenUsed="0"/>
-    <w:lsdException w:name="Dark List Accent 5" w:semiHidden="0" w:uiPriority="70" w:unhideWhenUsed="0"/>
-    <w:lsdException w:name="Colorful Shading Accent 5" w:semiHidden="0" w:uiPriority="71" w:unhideWhenUsed="0"/>
-    <w:lsdException w:name="Colorful List Accent 5" w:semiHidden="0" w:uiPriority="72" w:unhideWhenUsed="0"/>
-    <w:lsdException w:name="Colorful Grid Accent 5" w:semiHidden="0" w:uiPriority="73" w:unhideWhenUsed="0"/>
-    <w:lsdException w:name="Light Shading Accent 6" w:semiHidden="0" w:uiPriority="60" w:unhideWhenUsed="0"/>
-    <w:lsdException w:name="Light List Accent 6" w:semiHidden="0" w:uiPriority="61" w:unhideWhenUsed="0"/>
-    <w:lsdException w:name="Light Grid Accent 6" w:semiHidden="0" w:uiPriority="62" w:unhideWhenUsed="0"/>
-    <w:lsdException w:name="Medium Shading 1 Accent 6" w:semiHidden="0" w:uiPriority="63" w:unhideWhenUsed="0"/>
-    <w:lsdException w:name="Medium Shading 2 Accent 6" w:semiHidden="0" w:uiPriority="64" w:unhideWhenUsed="0"/>
-    <w:lsdException w:name="Medium List 1 Accent 6" w:semiHidden="0" w:uiPriority="65" w:unhideWhenUsed="0"/>
-    <w:lsdException w:name="Medium List 2 Accent 6" w:semiHidden="0" w:uiPriority="66" w:unhideWhenUsed="0"/>
-    <w:lsdException w:name="Medium Grid 1 Accent 6" w:semiHidden="0" w:uiPriority="67" w:unhideWhenUsed="0"/>
-    <w:lsdException w:name="Medium Grid 2 Accent 6" w:semiHidden="0" w:uiPriority="68" w:unhideWhenUsed="0"/>
-    <w:lsdException w:name="Medium Grid 3 Accent 6" w:semiHidden="0" w:uiPriority="69" w:unhideWhenUsed="0"/>
-    <w:lsdException w:name="Dark List Accent 6" w:semiHidden="0" w:uiPriority="70" w:unhideWhenUsed="0"/>
-    <w:lsdException w:name="Colorful Shading Accent 6" w:semiHidden="0" w:uiPriority="71" w:unhideWhenUsed="0"/>
-    <w:lsdException w:name="Colorful List Accent 6" w:semiHidden="0" w:uiPriority="72" w:unhideWhenUsed="0"/>
-    <w:lsdException w:name="Colorful Grid Accent 6" w:semiHidden="0" w:uiPriority="73" w:unhideWhenUsed="0"/>
-    <w:lsdException w:name="Subtle Emphasis" w:semiHidden="0" w:uiPriority="19" w:unhideWhenUsed="0" w:qFormat="1"/>
-    <w:lsdException w:name="Intense Emphasis" w:semiHidden="0" w:uiPriority="21" w:unhideWhenUsed="0" w:qFormat="1"/>
-    <w:lsdException w:name="Subtle Reference" w:semiHidden="0" w:uiPriority="31" w:unhideWhenUsed="0" w:qFormat="1"/>
-    <w:lsdException w:name="Intense Reference" w:semiHidden="0" w:uiPriority="32" w:unhideWhenUsed="0" w:qFormat="1"/>
-    <w:lsdException w:name="Book Title" w:semiHidden="0" w:uiPriority="33" w:unhideWhenUsed="0" w:qFormat="1"/>
-    <w:lsdException w:name="Bibliography" w:uiPriority="37"/>
-    <w:lsdException w:name="TOC Heading" w:uiPriority="39" w:qFormat="1"/>
-  </w:latentStyles>
-  <w:style w:type="paragraph" w:default="1" w:styleId="Normal">
-    <w:name w:val="Normal"/>
-    <w:autoRedefine/>
-    <w:qFormat/>
-    <w:rsid w:val="009C381E"/>
-    <w:pPr>
-      <w:bidi/>
-      <w:spacing w:before="60" w:after="60" w:line="360" w:lineRule="auto"/>
-    </w:pPr>
-    <w:rPr>
-      <w:rFonts w:cs="David"/>
-      <w:snapToGrid w:val="0"/>
-      <w:szCs w:val="28"/>
-      <w:lang w:eastAsia="he-IL"/>
-    </w:rPr>
-  </w:style>
-  <w:style w:type="paragraph" w:styleId="Heading1">
-    <w:name w:val="heading 1"/>
-    <w:basedOn w:val="Normal"/>
-    <w:next w:val="Normal"/>
-    <w:link w:val="Heading1Char"/>
-    <w:autoRedefine/>
-    <w:qFormat/>
-    <w:rsid w:val="00A95EF2"/>
-    <w:pPr>
-      <w:keepNext/>
-      <w:keepLines/>
-      <w:widowControl w:val="0"/>
-      <w:numPr>
-        <w:numId w:val="3"/>
-      </w:numPr>
-      <w:spacing w:before="240"/>
-      <w:outlineLvl w:val="0"/>
-    </w:pPr>
-    <w:rPr>
-      <w:rFonts w:ascii="Arial" w:hAnsi="Arial"/>
-      <w:b/>
-      <w:bCs/>
-      <w:kern w:val="28"/>
-      <w:sz w:val="28"/>
-      <w:u w:val="single"/>
-      <w:lang w:eastAsia="en-US"/>
-    </w:rPr>
-  </w:style>
-  <w:style w:type="paragraph" w:styleId="Heading2">
-    <w:name w:val="heading 2"/>
-    <w:basedOn w:val="Normal"/>
-    <w:next w:val="Normal"/>
-    <w:link w:val="Heading2Char"/>
-    <w:autoRedefine/>
-    <w:qFormat/>
-    <w:rsid w:val="00A95EF2"/>
-    <w:pPr>
-      <w:numPr>
-        <w:ilvl w:val="1"/>
-        <w:numId w:val="3"/>
-      </w:numPr>
-      <w:spacing w:before="120" w:after="120"/>
-      <w:outlineLvl w:val="1"/>
-    </w:pPr>
-    <w:rPr>
-      <w:rFonts w:ascii="Arial" w:hAnsi="Arial"/>
-      <w:sz w:val="24"/>
-      <w:lang w:eastAsia="en-US"/>
-    </w:rPr>
-  </w:style>
-  <w:style w:type="paragraph" w:styleId="Heading3">
-    <w:name w:val="heading 3"/>
-    <w:basedOn w:val="Heading2"/>
-    <w:next w:val="Heading2"/>
-    <w:link w:val="Heading3Char"/>
-    <w:autoRedefine/>
-    <w:qFormat/>
-    <w:rsid w:val="00A95EF2"/>
-    <w:pPr>
-      <w:numPr>
-        <w:ilvl w:val="2"/>
-      </w:numPr>
-      <w:outlineLvl w:val="2"/>
-    </w:pPr>
-  </w:style>
-  <w:style w:type="paragraph" w:styleId="Heading4">
-    <w:name w:val="heading 4"/>
-    <w:basedOn w:val="Normal"/>
-    <w:next w:val="Normal"/>
-    <w:link w:val="Heading4Char"/>
-    <w:qFormat/>
-    <w:rsid w:val="00A95EF2"/>
-    <w:pPr>
-      <w:keepNext/>
-      <w:tabs>
-        <w:tab w:val="num" w:pos="1728"/>
-      </w:tabs>
-      <w:ind w:left="1728" w:hanging="648"/>
-      <w:outlineLvl w:val="3"/>
-    </w:pPr>
-    <w:rPr>
-      <w:b/>
-      <w:bCs/>
-    </w:rPr>
-  </w:style>
-  <w:style w:type="paragraph" w:styleId="Heading5">
-    <w:name w:val="heading 5"/>
-    <w:basedOn w:val="Normal"/>
-    <w:next w:val="Normal"/>
-    <w:link w:val="Heading5Char"/>
-    <w:qFormat/>
-    <w:rsid w:val="00A95EF2"/>
-    <w:pPr>
-      <w:tabs>
-        <w:tab w:val="num" w:pos="2232"/>
-      </w:tabs>
-      <w:spacing w:before="240"/>
-      <w:ind w:left="2232" w:hanging="792"/>
-      <w:outlineLvl w:val="4"/>
-    </w:pPr>
-    <w:rPr>
-      <w:rFonts w:cs="Miriam"/>
-      <w:sz w:val="22"/>
-      <w:szCs w:val="22"/>
-    </w:rPr>
-  </w:style>
-  <w:style w:type="paragraph" w:styleId="Heading6">
-    <w:name w:val="heading 6"/>
-    <w:basedOn w:val="Normal"/>
-    <w:next w:val="Normal"/>
-    <w:link w:val="Heading6Char"/>
-    <w:qFormat/>
-    <w:rsid w:val="00A95EF2"/>
-    <w:pPr>
-      <w:tabs>
-        <w:tab w:val="num" w:pos="2736"/>
-      </w:tabs>
-      <w:spacing w:before="240"/>
-      <w:ind w:left="2736" w:hanging="936"/>
-      <w:outlineLvl w:val="5"/>
-    </w:pPr>
-    <w:rPr>
-      <w:rFonts w:cs="Miriam"/>
-      <w:i/>
-      <w:iCs/>
-      <w:sz w:val="22"/>
-      <w:szCs w:val="22"/>
-    </w:rPr>
-  </w:style>
-  <w:style w:type="paragraph" w:styleId="Heading7">
-    <w:name w:val="heading 7"/>
-    <w:basedOn w:val="Normal"/>
-    <w:next w:val="Normal"/>
-    <w:link w:val="Heading7Char"/>
-    <w:qFormat/>
-    <w:rsid w:val="00A95EF2"/>
-    <w:pPr>
-      <w:tabs>
-        <w:tab w:val="num" w:pos="3240"/>
-      </w:tabs>
-      <w:spacing w:before="240"/>
-      <w:ind w:left="3240" w:hanging="1080"/>
-      <w:outlineLvl w:val="6"/>
-    </w:pPr>
-    <w:rPr>
-      <w:rFonts w:ascii="Arial" w:cs="Miriam"/>
-      <w:szCs w:val="20"/>
-    </w:rPr>
-  </w:style>
-  <w:style w:type="paragraph" w:styleId="Heading8">
-    <w:name w:val="heading 8"/>
-    <w:basedOn w:val="Normal"/>
-    <w:next w:val="Normal"/>
-    <w:link w:val="Heading8Char"/>
-    <w:qFormat/>
-    <w:rsid w:val="00A95EF2"/>
-    <w:pPr>
-      <w:tabs>
-        <w:tab w:val="num" w:pos="3744"/>
-      </w:tabs>
-      <w:spacing w:before="240"/>
-      <w:ind w:left="3744" w:hanging="1224"/>
-      <w:outlineLvl w:val="7"/>
-    </w:pPr>
-    <w:rPr>
-      <w:rFonts w:ascii="Arial" w:cs="Miriam"/>
-      <w:i/>
-      <w:iCs/>
-      <w:szCs w:val="20"/>
-    </w:rPr>
-  </w:style>
-  <w:style w:type="paragraph" w:styleId="Heading9">
-    <w:name w:val="heading 9"/>
-    <w:basedOn w:val="Normal"/>
-    <w:next w:val="Normal"/>
-    <w:link w:val="Heading9Char"/>
-    <w:qFormat/>
-    <w:rsid w:val="00A95EF2"/>
-    <w:pPr>
-      <w:tabs>
-        <w:tab w:val="num" w:pos="4320"/>
-      </w:tabs>
-      <w:spacing w:before="240"/>
-      <w:ind w:left="4320" w:hanging="1440"/>
-      <w:outlineLvl w:val="8"/>
-    </w:pPr>
-    <w:rPr>
-      <w:rFonts w:ascii="Arial" w:cs="Miriam"/>
-      <w:b/>
-      <w:bCs/>
-      <w:i/>
-      <w:iCs/>
-      <w:sz w:val="18"/>
-      <w:szCs w:val="18"/>
-    </w:rPr>
-  </w:style>
-  <w:style w:type="character" w:default="1" w:styleId="DefaultParagraphFont">
-    <w:name w:val="Default Paragraph Font"/>
-    <w:uiPriority w:val="1"/>
-    <w:semiHidden/>
-    <w:unhideWhenUsed/>
-  </w:style>
-  <w:style w:type="table" w:default="1" w:styleId="TableNormal">
-    <w:name w:val="Normal Table"/>
-    <w:uiPriority w:val="99"/>
-    <w:semiHidden/>
-    <w:unhideWhenUsed/>
-    <w:tblPr>
-      <w:tblInd w:w="0" w:type="dxa"/>
-      <w:tblCellMar>
-        <w:top w:w="0" w:type="dxa"/>
-        <w:left w:w="108" w:type="dxa"/>
-        <w:bottom w:w="0" w:type="dxa"/>
-        <w:right w:w="108" w:type="dxa"/>
-      </w:tblCellMar>
-    </w:tblPr>
-  </w:style>
-  <w:style w:type="numbering" w:default="1" w:styleId="NoList">
-    <w:name w:val="No List"/>
-    <w:uiPriority w:val="99"/>
-    <w:semiHidden/>
-    <w:unhideWhenUsed/>
-  </w:style>
-  <w:style w:type="character" w:customStyle="1" w:styleId="Heading1Char">
-    <w:name w:val="Heading 1 Char"/>
-    <w:basedOn w:val="DefaultParagraphFont"/>
-    <w:link w:val="Heading1"/>
-    <w:rsid w:val="00A95EF2"/>
-    <w:rPr>
-      <w:rFonts w:ascii="Arial" w:hAnsi="Arial" w:cs="David"/>
-      <w:b/>
-      <w:bCs/>
-      <w:snapToGrid w:val="0"/>
-      <w:kern w:val="28"/>
-      <w:sz w:val="28"/>
-      <w:szCs w:val="28"/>
-      <w:u w:val="single"/>
-    </w:rPr>
-  </w:style>
-  <w:style w:type="character" w:customStyle="1" w:styleId="Heading2Char">
-    <w:name w:val="Heading 2 Char"/>
-    <w:link w:val="Heading2"/>
-    <w:rsid w:val="00A95EF2"/>
-    <w:rPr>
-      <w:rFonts w:ascii="Arial" w:hAnsi="Arial" w:cs="David"/>
-      <w:snapToGrid w:val="0"/>
-      <w:sz w:val="24"/>
-      <w:szCs w:val="28"/>
-    </w:rPr>
-  </w:style>
-  <w:style w:type="character" w:customStyle="1" w:styleId="Heading3Char">
-    <w:name w:val="Heading 3 Char"/>
-    <w:basedOn w:val="DefaultParagraphFont"/>
-    <w:link w:val="Heading3"/>
-    <w:rsid w:val="00A95EF2"/>
-    <w:rPr>
-      <w:rFonts w:ascii="Arial" w:hAnsi="Arial" w:cs="David"/>
-      <w:snapToGrid w:val="0"/>
-      <w:sz w:val="24"/>
-      <w:szCs w:val="28"/>
-    </w:rPr>
-  </w:style>
-  <w:style w:type="character" w:customStyle="1" w:styleId="Heading4Char">
-    <w:name w:val="Heading 4 Char"/>
-    <w:basedOn w:val="DefaultParagraphFont"/>
-    <w:link w:val="Heading4"/>
-    <w:rsid w:val="00A95EF2"/>
-    <w:rPr>
-      <w:rFonts w:cs="David"/>
-      <w:b/>
-      <w:bCs/>
-      <w:snapToGrid w:val="0"/>
-      <w:szCs w:val="28"/>
-      <w:lang w:eastAsia="he-IL"/>
-    </w:rPr>
-  </w:style>
-  <w:style w:type="character" w:customStyle="1" w:styleId="Heading5Char">
-    <w:name w:val="Heading 5 Char"/>
-    <w:basedOn w:val="DefaultParagraphFont"/>
-    <w:link w:val="Heading5"/>
-    <w:rsid w:val="00A95EF2"/>
-    <w:rPr>
-      <w:snapToGrid w:val="0"/>
-      <w:sz w:val="22"/>
-      <w:szCs w:val="22"/>
-      <w:lang w:eastAsia="he-IL"/>
-    </w:rPr>
-  </w:style>
-  <w:style w:type="character" w:customStyle="1" w:styleId="Heading6Char">
-    <w:name w:val="Heading 6 Char"/>
-    <w:basedOn w:val="DefaultParagraphFont"/>
-    <w:link w:val="Heading6"/>
-    <w:rsid w:val="00A95EF2"/>
-    <w:rPr>
-      <w:i/>
-      <w:iCs/>
-      <w:snapToGrid w:val="0"/>
-      <w:sz w:val="22"/>
-      <w:szCs w:val="22"/>
-      <w:lang w:eastAsia="he-IL"/>
-    </w:rPr>
-  </w:style>
-  <w:style w:type="character" w:customStyle="1" w:styleId="Heading7Char">
-    <w:name w:val="Heading 7 Char"/>
-    <w:basedOn w:val="DefaultParagraphFont"/>
-    <w:link w:val="Heading7"/>
-    <w:rsid w:val="00A95EF2"/>
-    <w:rPr>
-      <w:rFonts w:ascii="Arial"/>
-      <w:snapToGrid w:val="0"/>
-      <w:lang w:eastAsia="he-IL"/>
-    </w:rPr>
-  </w:style>
-  <w:style w:type="character" w:customStyle="1" w:styleId="Heading8Char">
-    <w:name w:val="Heading 8 Char"/>
-    <w:basedOn w:val="DefaultParagraphFont"/>
-    <w:link w:val="Heading8"/>
-    <w:rsid w:val="00A95EF2"/>
-    <w:rPr>
-      <w:rFonts w:ascii="Arial"/>
-      <w:i/>
-      <w:iCs/>
-      <w:snapToGrid w:val="0"/>
-      <w:lang w:eastAsia="he-IL"/>
-    </w:rPr>
-  </w:style>
-  <w:style w:type="character" w:customStyle="1" w:styleId="Heading9Char">
-    <w:name w:val="Heading 9 Char"/>
-    <w:basedOn w:val="DefaultParagraphFont"/>
-    <w:link w:val="Heading9"/>
-    <w:rsid w:val="00A95EF2"/>
-    <w:rPr>
-      <w:rFonts w:ascii="Arial"/>
-      <w:b/>
-      <w:bCs/>
-      <w:i/>
-      <w:iCs/>
-      <w:snapToGrid w:val="0"/>
-      <w:sz w:val="18"/>
-      <w:szCs w:val="18"/>
-      <w:lang w:eastAsia="he-IL"/>
-    </w:rPr>
-  </w:style>
-  <w:style w:type="paragraph" w:styleId="Subtitle">
-    <w:name w:val="Subtitle"/>
-    <w:basedOn w:val="Normal"/>
-    <w:next w:val="Normal"/>
-    <w:link w:val="SubtitleChar"/>
-    <w:qFormat/>
-    <w:rsid w:val="00A95EF2"/>
-    <w:pPr>
-      <w:jc w:val="center"/>
-      <w:outlineLvl w:val="1"/>
-    </w:pPr>
-    <w:rPr>
-      <w:rFonts w:ascii="Cambria" w:hAnsi="Cambria" w:cs="Times New Roman"/>
-      <w:sz w:val="24"/>
-      <w:szCs w:val="24"/>
-    </w:rPr>
-  </w:style>
-  <w:style w:type="character" w:customStyle="1" w:styleId="SubtitleChar">
-    <w:name w:val="Subtitle Char"/>
-    <w:basedOn w:val="DefaultParagraphFont"/>
-    <w:link w:val="Subtitle"/>
-    <w:rsid w:val="00A95EF2"/>
-    <w:rPr>
-      <w:rFonts w:ascii="Cambria" w:hAnsi="Cambria" w:cs="Times New Roman"/>
-      <w:snapToGrid w:val="0"/>
-      <w:sz w:val="24"/>
-      <w:szCs w:val="24"/>
-      <w:lang w:eastAsia="he-IL"/>
-    </w:rPr>
-  </w:style>
-  <w:style w:type="paragraph" w:styleId="NoSpacing">
-    <w:name w:val="No Spacing"/>
-    <w:uiPriority w:val="1"/>
-    <w:qFormat/>
-    <w:rsid w:val="00A95EF2"/>
-    <w:pPr>
-      <w:bidi/>
-    </w:pPr>
-    <w:rPr>
-      <w:rFonts w:ascii="David" w:eastAsia="David" w:hAnsi="David" w:cs="David"/>
-      <w:sz w:val="28"/>
-      <w:szCs w:val="28"/>
-    </w:rPr>
-  </w:style>
-  <w:style w:type="paragraph" w:styleId="ListParagraph">
-    <w:name w:val="List Paragraph"/>
-    <w:basedOn w:val="Normal"/>
-    <w:uiPriority w:val="34"/>
-    <w:qFormat/>
-    <w:rsid w:val="00A95EF2"/>
-    <w:pPr>
-      <w:spacing w:before="0" w:after="160"/>
-      <w:ind w:left="720"/>
-      <w:contextualSpacing/>
-    </w:pPr>
-    <w:rPr>
-      <w:rFonts w:ascii="David" w:eastAsia="David" w:hAnsi="David"/>
-      <w:snapToGrid/>
-      <w:sz w:val="28"/>
-      <w:lang w:eastAsia="en-US"/>
-    </w:rPr>
-  </w:style>
-  <w:style w:type="paragraph" w:styleId="Quote">
-    <w:name w:val="Quote"/>
-    <w:aliases w:val="הצעת מחיר,ציטוט1"/>
-    <w:basedOn w:val="Normal"/>
-    <w:next w:val="Heading2"/>
-    <w:link w:val="QuoteChar"/>
-    <w:autoRedefine/>
-    <w:qFormat/>
-    <w:rsid w:val="00A95EF2"/>
-    <w:pPr>
-      <w:widowControl w:val="0"/>
-      <w:spacing w:before="0" w:after="0" w:line="240" w:lineRule="auto"/>
-      <w:ind w:left="794"/>
-    </w:pPr>
-    <w:rPr>
-      <w:spacing w:val="-20"/>
-      <w:lang w:eastAsia="en-US"/>
-    </w:rPr>
-  </w:style>
-  <w:style w:type="character" w:customStyle="1" w:styleId="QuoteChar">
-    <w:name w:val="Quote Char"/>
-    <w:aliases w:val="הצעת מחיר Char,ציטוט1 Char"/>
-    <w:link w:val="Quote"/>
-    <w:rsid w:val="00A95EF2"/>
-    <w:rPr>
-      <w:rFonts w:cs="David"/>
-      <w:snapToGrid w:val="0"/>
-      <w:spacing w:val="-20"/>
-      <w:szCs w:val="28"/>
-    </w:rPr>
-  </w:style>
-  <w:style w:type="table" w:styleId="TableGrid">
-    <w:name w:val="Table Grid"/>
-    <w:basedOn w:val="TableNormal"/>
-    <w:uiPriority w:val="59"/>
-    <w:rsid w:val="009C381E"/>
-    <w:tblPr>
-      <w:tblInd w:w="0" w:type="dxa"/>
-      <w:tblBorders>
-        <w:top w:val="single" w:sz="4" w:space="0" w:color="auto"/>
-        <w:left w:val="single" w:sz="4" w:space="0" w:color="auto"/>
-        <w:bottom w:val="single" w:sz="4" w:space="0" w:color="auto"/>
-        <w:right w:val="single" w:sz="4" w:space="0" w:color="auto"/>
-        <w:insideH w:val="single" w:sz="4" w:space="0" w:color="auto"/>
-        <w:insideV w:val="single" w:sz="4" w:space="0" w:color="auto"/>
-      </w:tblBorders>
-      <w:tblCellMar>
-        <w:top w:w="0" w:type="dxa"/>
-        <w:left w:w="108" w:type="dxa"/>
-        <w:bottom w:w="0" w:type="dxa"/>
-        <w:right w:w="108" w:type="dxa"/>
-      </w:tblCellMar>
     </w:tblPr>
   </w:style>
 </w:styles>

</xml_diff>

<commit_message>
add device and api presentation
</commit_message>
<xml_diff>
--- a/Project Submission/ASAP-VERY IMPORTANT THINGS.docx
+++ b/Project Submission/ASAP-VERY IMPORTANT THINGS.docx
@@ -958,7 +958,30 @@
           <w:rFonts w:asciiTheme="minorHAnsi" w:hAnsiTheme="minorHAnsi" w:hint="cs"/>
           <w:rtl/>
         </w:rPr>
-        <w:t xml:space="preserve"> 3 דק' </w:t>
+        <w:t xml:space="preserve"> </w:t>
+      </w:r>
+      <w:r>
+        <w:rPr>
+          <w:rFonts w:asciiTheme="minorHAnsi" w:hAnsiTheme="minorHAnsi" w:hint="cs"/>
+          <w:rtl/>
+        </w:rPr>
+        <w:t>5</w:t>
+      </w:r>
+      <w:bookmarkStart w:id="0" w:name="_GoBack"/>
+      <w:bookmarkEnd w:id="0"/>
+      <w:r>
+        <w:rPr>
+          <w:rFonts w:asciiTheme="minorHAnsi" w:hAnsiTheme="minorHAnsi" w:hint="cs"/>
+          <w:rtl/>
+        </w:rPr>
+        <w:t xml:space="preserve"> </w:t>
+      </w:r>
+      <w:r>
+        <w:rPr>
+          <w:rFonts w:asciiTheme="minorHAnsi" w:hAnsiTheme="minorHAnsi" w:hint="cs"/>
+          <w:rtl/>
+        </w:rPr>
+        <w:t xml:space="preserve">דק' </w:t>
       </w:r>
       <w:r>
         <w:rPr>
@@ -973,6 +996,16 @@
           <w:rtl/>
         </w:rPr>
         <w:t xml:space="preserve"> מכשיר</w:t>
+      </w:r>
+      <w:r>
+        <w:rPr>
+          <w:rFonts w:hint="cs"/>
+          <w:rtl/>
+        </w:rPr>
+        <w:t xml:space="preserve"> ו-</w:t>
+      </w:r>
+      <w:r>
+        <w:t>API</w:t>
       </w:r>
     </w:p>
     <w:p>
@@ -985,51 +1018,36 @@
       </w:pPr>
       <w:r>
         <w:rPr>
-          <w:rFonts w:asciiTheme="minorHAnsi" w:hAnsiTheme="minorHAnsi" w:hint="cs"/>
-          <w:rtl/>
-        </w:rPr>
-        <w:t xml:space="preserve">ירדן </w:t>
-      </w:r>
-      <w:r>
-        <w:rPr>
-          <w:rFonts w:asciiTheme="minorHAnsi" w:hAnsiTheme="minorHAnsi"/>
+          <w:rFonts w:hint="cs"/>
+          <w:rtl/>
+        </w:rPr>
+        <w:t xml:space="preserve">אביאל </w:t>
+      </w:r>
+      <w:r>
+        <w:rPr>
           <w:rtl/>
         </w:rPr>
         <w:t>–</w:t>
       </w:r>
       <w:r>
         <w:rPr>
-          <w:rFonts w:asciiTheme="minorHAnsi" w:hAnsiTheme="minorHAnsi" w:hint="cs"/>
-          <w:rtl/>
-        </w:rPr>
-        <w:t xml:space="preserve"> 4 דק' </w:t>
-      </w:r>
-      <w:r>
-        <w:rPr>
-          <w:rFonts w:asciiTheme="minorHAnsi" w:hAnsiTheme="minorHAnsi"/>
+          <w:rFonts w:hint="cs"/>
+          <w:rtl/>
+        </w:rPr>
+        <w:t xml:space="preserve"> 3 דק' </w:t>
+      </w:r>
+      <w:r>
+        <w:rPr>
           <w:rtl/>
         </w:rPr>
         <w:t>–</w:t>
       </w:r>
       <w:r>
         <w:rPr>
-          <w:rFonts w:asciiTheme="minorHAnsi" w:hAnsiTheme="minorHAnsi" w:hint="cs"/>
-          <w:rtl/>
-        </w:rPr>
-        <w:t xml:space="preserve"> </w:t>
-      </w:r>
-      <w:r>
-        <w:rPr>
-          <w:rFonts w:asciiTheme="minorHAnsi" w:hAnsiTheme="minorHAnsi"/>
-        </w:rPr>
-        <w:t>API</w:t>
-      </w:r>
-      <w:r>
-        <w:rPr>
-          <w:rFonts w:hint="cs"/>
-          <w:rtl/>
-        </w:rPr>
-        <w:t xml:space="preserve"> וצד שרת</w:t>
+          <w:rFonts w:hint="cs"/>
+          <w:rtl/>
+        </w:rPr>
+        <w:t xml:space="preserve"> צד לקוח (התמונה הגדולה)</w:t>
       </w:r>
     </w:p>
     <w:p>
@@ -1042,51 +1060,23 @@
       </w:pPr>
       <w:r>
         <w:rPr>
-          <w:rFonts w:asciiTheme="minorHAnsi" w:hAnsiTheme="minorHAnsi" w:hint="cs"/>
-          <w:rtl/>
-        </w:rPr>
-        <w:t xml:space="preserve">אבי </w:t>
-      </w:r>
-      <w:r>
-        <w:rPr>
-          <w:rFonts w:asciiTheme="minorHAnsi" w:hAnsiTheme="minorHAnsi"/>
+          <w:rFonts w:hint="cs"/>
+          <w:rtl/>
+        </w:rPr>
+        <w:t xml:space="preserve">רון </w:t>
+      </w:r>
+      <w:r>
+        <w:rPr>
           <w:rtl/>
         </w:rPr>
         <w:t>–</w:t>
       </w:r>
       <w:r>
         <w:rPr>
-          <w:rFonts w:asciiTheme="minorHAnsi" w:hAnsiTheme="minorHAnsi" w:hint="cs"/>
-          <w:rtl/>
-        </w:rPr>
-        <w:t xml:space="preserve"> </w:t>
-      </w:r>
-      <w:r>
-        <w:rPr>
-          <w:rFonts w:hint="cs"/>
-          <w:rtl/>
-        </w:rPr>
-        <w:t xml:space="preserve">3 דק' </w:t>
-      </w:r>
-      <w:r>
-        <w:rPr>
-          <w:rtl/>
-        </w:rPr>
-        <w:t>–</w:t>
-      </w:r>
-      <w:r>
-        <w:rPr>
-          <w:rFonts w:hint="cs"/>
-          <w:rtl/>
-        </w:rPr>
-        <w:t xml:space="preserve"> אבטחה</w:t>
-      </w:r>
-      <w:r>
-        <w:rPr>
-          <w:rFonts w:hint="cs"/>
-          <w:rtl/>
-        </w:rPr>
-        <w:t xml:space="preserve"> וגם צד לקוח</w:t>
+          <w:rFonts w:hint="cs"/>
+          <w:rtl/>
+        </w:rPr>
+        <w:t xml:space="preserve"> 3 דק' - צד לקוח (מספר דפים)</w:t>
       </w:r>
     </w:p>
     <w:p>
@@ -1102,7 +1092,7 @@
           <w:rFonts w:hint="cs"/>
           <w:rtl/>
         </w:rPr>
-        <w:t xml:space="preserve">אביאל </w:t>
+        <w:t xml:space="preserve">עלאא </w:t>
       </w:r>
       <w:r>
         <w:rPr>
@@ -1115,7 +1105,7 @@
           <w:rFonts w:hint="cs"/>
           <w:rtl/>
         </w:rPr>
-        <w:t xml:space="preserve"> 3 דק' </w:t>
+        <w:t xml:space="preserve"> 2 דק' </w:t>
       </w:r>
       <w:r>
         <w:rPr>
@@ -1128,7 +1118,7 @@
           <w:rFonts w:hint="cs"/>
           <w:rtl/>
         </w:rPr>
-        <w:t xml:space="preserve"> צד לקוח (התמונה הגדולה)</w:t>
+        <w:t xml:space="preserve"> צד לקוח (מספר דפים)</w:t>
       </w:r>
     </w:p>
     <w:p>
@@ -1144,7 +1134,7 @@
           <w:rFonts w:hint="cs"/>
           <w:rtl/>
         </w:rPr>
-        <w:t xml:space="preserve">רון </w:t>
+        <w:t xml:space="preserve">אבי </w:t>
       </w:r>
       <w:r>
         <w:rPr>
@@ -1157,7 +1147,20 @@
           <w:rFonts w:hint="cs"/>
           <w:rtl/>
         </w:rPr>
-        <w:t xml:space="preserve"> 3 דק' - צד לקוח (מספר דפים)</w:t>
+        <w:t xml:space="preserve"> 3 דק' </w:t>
+      </w:r>
+      <w:r>
+        <w:rPr>
+          <w:rtl/>
+        </w:rPr>
+        <w:t>–</w:t>
+      </w:r>
+      <w:r>
+        <w:rPr>
+          <w:rFonts w:hint="cs"/>
+          <w:rtl/>
+        </w:rPr>
+        <w:t xml:space="preserve"> סיום וסיכום</w:t>
       </w:r>
     </w:p>
     <w:p>
@@ -1173,90 +1176,6 @@
           <w:rFonts w:hint="cs"/>
           <w:rtl/>
         </w:rPr>
-        <w:t xml:space="preserve">עלאא </w:t>
-      </w:r>
-      <w:r>
-        <w:rPr>
-          <w:rtl/>
-        </w:rPr>
-        <w:t>–</w:t>
-      </w:r>
-      <w:r>
-        <w:rPr>
-          <w:rFonts w:hint="cs"/>
-          <w:rtl/>
-        </w:rPr>
-        <w:t xml:space="preserve"> 2 דק' </w:t>
-      </w:r>
-      <w:r>
-        <w:rPr>
-          <w:rtl/>
-        </w:rPr>
-        <w:t>–</w:t>
-      </w:r>
-      <w:r>
-        <w:rPr>
-          <w:rFonts w:hint="cs"/>
-          <w:rtl/>
-        </w:rPr>
-        <w:t xml:space="preserve"> צד לקוח (מספר דפים)</w:t>
-      </w:r>
-    </w:p>
-    <w:p>
-      <w:pPr>
-        <w:pStyle w:val="ListParagraph"/>
-        <w:numPr>
-          <w:ilvl w:val="0"/>
-          <w:numId w:val="6"/>
-        </w:numPr>
-      </w:pPr>
-      <w:r>
-        <w:rPr>
-          <w:rFonts w:hint="cs"/>
-          <w:rtl/>
-        </w:rPr>
-        <w:t xml:space="preserve">אבי </w:t>
-      </w:r>
-      <w:r>
-        <w:rPr>
-          <w:rtl/>
-        </w:rPr>
-        <w:t>–</w:t>
-      </w:r>
-      <w:r>
-        <w:rPr>
-          <w:rFonts w:hint="cs"/>
-          <w:rtl/>
-        </w:rPr>
-        <w:t xml:space="preserve"> 3 דק' </w:t>
-      </w:r>
-      <w:r>
-        <w:rPr>
-          <w:rtl/>
-        </w:rPr>
-        <w:t>–</w:t>
-      </w:r>
-      <w:r>
-        <w:rPr>
-          <w:rFonts w:hint="cs"/>
-          <w:rtl/>
-        </w:rPr>
-        <w:t xml:space="preserve"> סיום וסיכום</w:t>
-      </w:r>
-    </w:p>
-    <w:p>
-      <w:pPr>
-        <w:pStyle w:val="ListParagraph"/>
-        <w:numPr>
-          <w:ilvl w:val="0"/>
-          <w:numId w:val="6"/>
-        </w:numPr>
-      </w:pPr>
-      <w:r>
-        <w:rPr>
-          <w:rFonts w:hint="cs"/>
-          <w:rtl/>
-        </w:rPr>
         <w:t xml:space="preserve">כולם </w:t>
       </w:r>
       <w:r>
@@ -1533,8 +1452,6 @@
         </w:rPr>
         <w:t>אצל ירדן</w:t>
       </w:r>
-      <w:bookmarkStart w:id="0" w:name="_GoBack"/>
-      <w:bookmarkEnd w:id="0"/>
       <w:r>
         <w:rPr>
           <w:rFonts w:hint="cs"/>
@@ -2341,7 +2258,7 @@
     <w:lsdException w:name="Table Web 2" w:semiHidden="1" w:unhideWhenUsed="1"/>
     <w:lsdException w:name="Table Web 3" w:semiHidden="1" w:unhideWhenUsed="1"/>
     <w:lsdException w:name="Balloon Text" w:semiHidden="1" w:unhideWhenUsed="1"/>
-    <w:lsdException w:name="Table Grid" w:semiHidden="1" w:uiPriority="59" w:unhideWhenUsed="1"/>
+    <w:lsdException w:name="Table Grid" w:uiPriority="59"/>
     <w:lsdException w:name="Table Theme" w:semiHidden="1" w:unhideWhenUsed="1"/>
     <w:lsdException w:name="Placeholder Text" w:semiHidden="1"/>
     <w:lsdException w:name="No Spacing" w:uiPriority="1" w:qFormat="1"/>

</xml_diff>

<commit_message>
added part in ASAP file for presentation
</commit_message>
<xml_diff>
--- a/Project Submission/ASAP-VERY IMPORTANT THINGS.docx
+++ b/Project Submission/ASAP-VERY IMPORTANT THINGS.docx
@@ -1,6 +1,6 @@
 
 <file path=word/document.xml><?xml version="1.0" encoding="utf-8"?>
-<w:document xmlns:wpc="http://schemas.microsoft.com/office/word/2010/wordprocessingCanvas" xmlns:cx="http://schemas.microsoft.com/office/drawing/2014/chartex" xmlns:cx1="http://schemas.microsoft.com/office/drawing/2015/9/8/chartex" xmlns:cx2="http://schemas.microsoft.com/office/drawing/2015/10/21/chartex" xmlns:cx3="http://schemas.microsoft.com/office/drawing/2016/5/9/chartex" xmlns:cx4="http://schemas.microsoft.com/office/drawing/2016/5/10/chartex" xmlns:cx5="http://schemas.microsoft.com/office/drawing/2016/5/11/chartex" xmlns:cx6="http://schemas.microsoft.com/office/drawing/2016/5/12/chartex" xmlns:cx7="http://schemas.microsoft.com/office/drawing/2016/5/13/chartex" xmlns:cx8="http://schemas.microsoft.com/office/drawing/2016/5/14/chartex" xmlns:mc="http://schemas.openxmlformats.org/markup-compatibility/2006" xmlns:aink="http://schemas.microsoft.com/office/drawing/2016/ink" xmlns:am3d="http://schemas.microsoft.com/office/drawing/2017/model3d" xmlns:o="urn:schemas-microsoft-com:office:office" xmlns:r="http://schemas.openxmlformats.org/officeDocument/2006/relationships" xmlns:m="http://schemas.openxmlformats.org/officeDocument/2006/math" xmlns:v="urn:schemas-microsoft-com:vml" xmlns:wp14="http://schemas.microsoft.com/office/word/2010/wordprocessingDrawing" xmlns:wp="http://schemas.openxmlformats.org/drawingml/2006/wordprocessingDrawing" xmlns:w10="urn:schemas-microsoft-com:office:word" xmlns:w="http://schemas.openxmlformats.org/wordprocessingml/2006/main" xmlns:w14="http://schemas.microsoft.com/office/word/2010/wordml" xmlns:w15="http://schemas.microsoft.com/office/word/2012/wordml" xmlns:w16cid="http://schemas.microsoft.com/office/word/2016/wordml/cid" xmlns:w16se="http://schemas.microsoft.com/office/word/2015/wordml/symex" xmlns:wpg="http://schemas.microsoft.com/office/word/2010/wordprocessingGroup" xmlns:wpi="http://schemas.microsoft.com/office/word/2010/wordprocessingInk" xmlns:wne="http://schemas.microsoft.com/office/word/2006/wordml" xmlns:wps="http://schemas.microsoft.com/office/word/2010/wordprocessingShape" mc:Ignorable="w14 w15 w16se w16cid wp14">
+<w:document xmlns:wpc="http://schemas.microsoft.com/office/word/2010/wordprocessingCanvas" xmlns:mc="http://schemas.openxmlformats.org/markup-compatibility/2006" xmlns:o="urn:schemas-microsoft-com:office:office" xmlns:r="http://schemas.openxmlformats.org/officeDocument/2006/relationships" xmlns:m="http://schemas.openxmlformats.org/officeDocument/2006/math" xmlns:v="urn:schemas-microsoft-com:vml" xmlns:wp14="http://schemas.microsoft.com/office/word/2010/wordprocessingDrawing" xmlns:wp="http://schemas.openxmlformats.org/drawingml/2006/wordprocessingDrawing" xmlns:w10="urn:schemas-microsoft-com:office:word" xmlns:w="http://schemas.openxmlformats.org/wordprocessingml/2006/main" xmlns:w14="http://schemas.microsoft.com/office/word/2010/wordml" xmlns:wpg="http://schemas.microsoft.com/office/word/2010/wordprocessingGroup" xmlns:wpi="http://schemas.microsoft.com/office/word/2010/wordprocessingInk" xmlns:wne="http://schemas.microsoft.com/office/word/2006/wordml" xmlns:wps="http://schemas.microsoft.com/office/word/2010/wordprocessingShape" mc:Ignorable="w14 wp14">
   <w:body>
     <w:p>
       <w:pPr>
@@ -938,6 +938,9 @@
           <w:ilvl w:val="0"/>
           <w:numId w:val="6"/>
         </w:numPr>
+        <w:rPr>
+          <w:rFonts w:hint="cs"/>
+        </w:rPr>
       </w:pPr>
       <w:r>
         <w:rPr>
@@ -966,47 +969,76 @@
           <w:rtl/>
         </w:rPr>
         <w:t>5</w:t>
+      </w:r>
+      <w:r>
+        <w:rPr>
+          <w:rFonts w:asciiTheme="minorHAnsi" w:hAnsiTheme="minorHAnsi" w:hint="cs"/>
+          <w:rtl/>
+        </w:rPr>
+        <w:t xml:space="preserve"> </w:t>
+      </w:r>
+      <w:r>
+        <w:rPr>
+          <w:rFonts w:asciiTheme="minorHAnsi" w:hAnsiTheme="minorHAnsi" w:hint="cs"/>
+          <w:rtl/>
+        </w:rPr>
+        <w:t xml:space="preserve">דק' </w:t>
+      </w:r>
+      <w:r>
+        <w:rPr>
+          <w:rFonts w:asciiTheme="minorHAnsi" w:hAnsiTheme="minorHAnsi"/>
+          <w:rtl/>
+        </w:rPr>
+        <w:t>–</w:t>
+      </w:r>
+      <w:r>
+        <w:rPr>
+          <w:rFonts w:asciiTheme="minorHAnsi" w:hAnsiTheme="minorHAnsi" w:hint="cs"/>
+          <w:rtl/>
+        </w:rPr>
+        <w:t xml:space="preserve"> מכשיר</w:t>
+      </w:r>
+      <w:r>
+        <w:rPr>
+          <w:rFonts w:hint="cs"/>
+          <w:rtl/>
+        </w:rPr>
+        <w:t xml:space="preserve"> ו-</w:t>
+      </w:r>
+      <w:r>
+        <w:t>API</w:t>
+      </w:r>
+    </w:p>
+    <w:p>
+      <w:pPr>
+        <w:pStyle w:val="ListParagraph"/>
+        <w:numPr>
+          <w:ilvl w:val="0"/>
+          <w:numId w:val="6"/>
+        </w:numPr>
+      </w:pPr>
+      <w:r>
+        <w:rPr>
+          <w:rFonts w:hint="cs"/>
+          <w:rtl/>
+        </w:rPr>
+        <w:t xml:space="preserve">אבי </w:t>
+      </w:r>
+      <w:r>
+        <w:rPr>
+          <w:rtl/>
+        </w:rPr>
+        <w:t>–</w:t>
+      </w:r>
+      <w:r>
+        <w:rPr>
+          <w:rFonts w:hint="cs"/>
+          <w:rtl/>
+        </w:rPr>
+        <w:t xml:space="preserve"> 3 דק' - אבטחה</w:t>
       </w:r>
       <w:bookmarkStart w:id="0" w:name="_GoBack"/>
       <w:bookmarkEnd w:id="0"/>
-      <w:r>
-        <w:rPr>
-          <w:rFonts w:asciiTheme="minorHAnsi" w:hAnsiTheme="minorHAnsi" w:hint="cs"/>
-          <w:rtl/>
-        </w:rPr>
-        <w:t xml:space="preserve"> </w:t>
-      </w:r>
-      <w:r>
-        <w:rPr>
-          <w:rFonts w:asciiTheme="minorHAnsi" w:hAnsiTheme="minorHAnsi" w:hint="cs"/>
-          <w:rtl/>
-        </w:rPr>
-        <w:t xml:space="preserve">דק' </w:t>
-      </w:r>
-      <w:r>
-        <w:rPr>
-          <w:rFonts w:asciiTheme="minorHAnsi" w:hAnsiTheme="minorHAnsi"/>
-          <w:rtl/>
-        </w:rPr>
-        <w:t>–</w:t>
-      </w:r>
-      <w:r>
-        <w:rPr>
-          <w:rFonts w:asciiTheme="minorHAnsi" w:hAnsiTheme="minorHAnsi" w:hint="cs"/>
-          <w:rtl/>
-        </w:rPr>
-        <w:t xml:space="preserve"> מכשיר</w:t>
-      </w:r>
-      <w:r>
-        <w:rPr>
-          <w:rFonts w:hint="cs"/>
-          <w:rtl/>
-        </w:rPr>
-        <w:t xml:space="preserve"> ו-</w:t>
-      </w:r>
-      <w:r>
-        <w:t>API</w:t>
-      </w:r>
     </w:p>
     <w:p>
       <w:pPr>
@@ -1533,8 +1565,8 @@
 </file>
 
 <file path=word/numbering.xml><?xml version="1.0" encoding="utf-8"?>
-<w:numbering xmlns:wpc="http://schemas.microsoft.com/office/word/2010/wordprocessingCanvas" xmlns:cx="http://schemas.microsoft.com/office/drawing/2014/chartex" xmlns:cx1="http://schemas.microsoft.com/office/drawing/2015/9/8/chartex" xmlns:cx2="http://schemas.microsoft.com/office/drawing/2015/10/21/chartex" xmlns:cx3="http://schemas.microsoft.com/office/drawing/2016/5/9/chartex" xmlns:cx4="http://schemas.microsoft.com/office/drawing/2016/5/10/chartex" xmlns:cx5="http://schemas.microsoft.com/office/drawing/2016/5/11/chartex" xmlns:cx6="http://schemas.microsoft.com/office/drawing/2016/5/12/chartex" xmlns:cx7="http://schemas.microsoft.com/office/drawing/2016/5/13/chartex" xmlns:cx8="http://schemas.microsoft.com/office/drawing/2016/5/14/chartex" xmlns:mc="http://schemas.openxmlformats.org/markup-compatibility/2006" xmlns:aink="http://schemas.microsoft.com/office/drawing/2016/ink" xmlns:am3d="http://schemas.microsoft.com/office/drawing/2017/model3d" xmlns:o="urn:schemas-microsoft-com:office:office" xmlns:r="http://schemas.openxmlformats.org/officeDocument/2006/relationships" xmlns:m="http://schemas.openxmlformats.org/officeDocument/2006/math" xmlns:v="urn:schemas-microsoft-com:vml" xmlns:wp14="http://schemas.microsoft.com/office/word/2010/wordprocessingDrawing" xmlns:wp="http://schemas.openxmlformats.org/drawingml/2006/wordprocessingDrawing" xmlns:w10="urn:schemas-microsoft-com:office:word" xmlns:w="http://schemas.openxmlformats.org/wordprocessingml/2006/main" xmlns:w14="http://schemas.microsoft.com/office/word/2010/wordml" xmlns:w15="http://schemas.microsoft.com/office/word/2012/wordml" xmlns:w16cid="http://schemas.microsoft.com/office/word/2016/wordml/cid" xmlns:w16se="http://schemas.microsoft.com/office/word/2015/wordml/symex" xmlns:wpg="http://schemas.microsoft.com/office/word/2010/wordprocessingGroup" xmlns:wpi="http://schemas.microsoft.com/office/word/2010/wordprocessingInk" xmlns:wne="http://schemas.microsoft.com/office/word/2006/wordml" xmlns:wps="http://schemas.microsoft.com/office/word/2010/wordprocessingShape" mc:Ignorable="w14 w15 w16se w16cid wp14">
-  <w:abstractNum w:abstractNumId="0" w15:restartNumberingAfterBreak="0">
+<w:numbering xmlns:wpc="http://schemas.microsoft.com/office/word/2010/wordprocessingCanvas" xmlns:mc="http://schemas.openxmlformats.org/markup-compatibility/2006" xmlns:o="urn:schemas-microsoft-com:office:office" xmlns:r="http://schemas.openxmlformats.org/officeDocument/2006/relationships" xmlns:m="http://schemas.openxmlformats.org/officeDocument/2006/math" xmlns:v="urn:schemas-microsoft-com:vml" xmlns:wp14="http://schemas.microsoft.com/office/word/2010/wordprocessingDrawing" xmlns:wp="http://schemas.openxmlformats.org/drawingml/2006/wordprocessingDrawing" xmlns:w10="urn:schemas-microsoft-com:office:word" xmlns:w="http://schemas.openxmlformats.org/wordprocessingml/2006/main" xmlns:w14="http://schemas.microsoft.com/office/word/2010/wordml" xmlns:wpg="http://schemas.microsoft.com/office/word/2010/wordprocessingGroup" xmlns:wpi="http://schemas.microsoft.com/office/word/2010/wordprocessingInk" xmlns:wne="http://schemas.microsoft.com/office/word/2006/wordml" xmlns:wps="http://schemas.microsoft.com/office/word/2010/wordprocessingShape" mc:Ignorable="w14 wp14">
+  <w:abstractNum w:abstractNumId="0">
     <w:nsid w:val="03CC644B"/>
     <w:multiLevelType w:val="hybridMultilevel"/>
     <w:tmpl w:val="D04230FA"/>
@@ -1647,7 +1679,7 @@
       </w:rPr>
     </w:lvl>
   </w:abstractNum>
-  <w:abstractNum w:abstractNumId="1" w15:restartNumberingAfterBreak="0">
+  <w:abstractNum w:abstractNumId="1">
     <w:nsid w:val="12F97DDE"/>
     <w:multiLevelType w:val="hybridMultilevel"/>
     <w:tmpl w:val="A59A74C0"/>
@@ -1760,7 +1792,7 @@
       </w:rPr>
     </w:lvl>
   </w:abstractNum>
-  <w:abstractNum w:abstractNumId="2" w15:restartNumberingAfterBreak="0">
+  <w:abstractNum w:abstractNumId="2">
     <w:nsid w:val="150354F6"/>
     <w:multiLevelType w:val="hybridMultilevel"/>
     <w:tmpl w:val="36246AD2"/>
@@ -1846,7 +1878,7 @@
       </w:pPr>
     </w:lvl>
   </w:abstractNum>
-  <w:abstractNum w:abstractNumId="3" w15:restartNumberingAfterBreak="0">
+  <w:abstractNum w:abstractNumId="3">
     <w:nsid w:val="38652C11"/>
     <w:multiLevelType w:val="hybridMultilevel"/>
     <w:tmpl w:val="970ABFAA"/>
@@ -1932,7 +1964,7 @@
       </w:pPr>
     </w:lvl>
   </w:abstractNum>
-  <w:abstractNum w:abstractNumId="4" w15:restartNumberingAfterBreak="0">
+  <w:abstractNum w:abstractNumId="4">
     <w:nsid w:val="725B4C1A"/>
     <w:multiLevelType w:val="multilevel"/>
     <w:tmpl w:val="783AB5DE"/>
@@ -2093,7 +2125,7 @@
 </file>
 
 <file path=word/styles.xml><?xml version="1.0" encoding="utf-8"?>
-<w:styles xmlns:mc="http://schemas.openxmlformats.org/markup-compatibility/2006" xmlns:r="http://schemas.openxmlformats.org/officeDocument/2006/relationships" xmlns:w="http://schemas.openxmlformats.org/wordprocessingml/2006/main" xmlns:w14="http://schemas.microsoft.com/office/word/2010/wordml" xmlns:w15="http://schemas.microsoft.com/office/word/2012/wordml" xmlns:w16cid="http://schemas.microsoft.com/office/word/2016/wordml/cid" xmlns:w16se="http://schemas.microsoft.com/office/word/2015/wordml/symex" mc:Ignorable="w14 w15 w16se w16cid">
+<w:styles xmlns:mc="http://schemas.openxmlformats.org/markup-compatibility/2006" xmlns:r="http://schemas.openxmlformats.org/officeDocument/2006/relationships" xmlns:w="http://schemas.openxmlformats.org/wordprocessingml/2006/main" xmlns:w14="http://schemas.microsoft.com/office/word/2010/wordml" mc:Ignorable="w14">
   <w:docDefaults>
     <w:rPrDefault>
       <w:rPr>
@@ -2103,383 +2135,144 @@
     </w:rPrDefault>
     <w:pPrDefault/>
   </w:docDefaults>
-  <w:latentStyles w:defLockedState="0" w:defUIPriority="99" w:defSemiHidden="0" w:defUnhideWhenUsed="0" w:defQFormat="0" w:count="376">
-    <w:lsdException w:name="Normal" w:uiPriority="0" w:qFormat="1"/>
-    <w:lsdException w:name="heading 1" w:uiPriority="0" w:qFormat="1"/>
-    <w:lsdException w:name="heading 2" w:semiHidden="1" w:uiPriority="0" w:unhideWhenUsed="1" w:qFormat="1"/>
-    <w:lsdException w:name="heading 3" w:semiHidden="1" w:uiPriority="0" w:unhideWhenUsed="1" w:qFormat="1"/>
-    <w:lsdException w:name="heading 4" w:semiHidden="1" w:uiPriority="0" w:unhideWhenUsed="1" w:qFormat="1"/>
-    <w:lsdException w:name="heading 5" w:semiHidden="1" w:uiPriority="0" w:unhideWhenUsed="1" w:qFormat="1"/>
-    <w:lsdException w:name="heading 6" w:semiHidden="1" w:uiPriority="0" w:unhideWhenUsed="1" w:qFormat="1"/>
-    <w:lsdException w:name="heading 7" w:semiHidden="1" w:uiPriority="0" w:unhideWhenUsed="1" w:qFormat="1"/>
-    <w:lsdException w:name="heading 8" w:semiHidden="1" w:uiPriority="0" w:unhideWhenUsed="1" w:qFormat="1"/>
-    <w:lsdException w:name="heading 9" w:semiHidden="1" w:uiPriority="0" w:unhideWhenUsed="1" w:qFormat="1"/>
-    <w:lsdException w:name="index 1" w:semiHidden="1" w:unhideWhenUsed="1"/>
-    <w:lsdException w:name="index 2" w:semiHidden="1" w:unhideWhenUsed="1"/>
-    <w:lsdException w:name="index 3" w:semiHidden="1" w:unhideWhenUsed="1"/>
-    <w:lsdException w:name="index 4" w:semiHidden="1" w:unhideWhenUsed="1"/>
-    <w:lsdException w:name="index 5" w:semiHidden="1" w:unhideWhenUsed="1"/>
-    <w:lsdException w:name="index 6" w:semiHidden="1" w:unhideWhenUsed="1"/>
-    <w:lsdException w:name="index 7" w:semiHidden="1" w:unhideWhenUsed="1"/>
-    <w:lsdException w:name="index 8" w:semiHidden="1" w:unhideWhenUsed="1"/>
-    <w:lsdException w:name="index 9" w:semiHidden="1" w:unhideWhenUsed="1"/>
-    <w:lsdException w:name="toc 1" w:semiHidden="1" w:uiPriority="39" w:unhideWhenUsed="1"/>
-    <w:lsdException w:name="toc 2" w:semiHidden="1" w:uiPriority="39" w:unhideWhenUsed="1"/>
-    <w:lsdException w:name="toc 3" w:semiHidden="1" w:uiPriority="39" w:unhideWhenUsed="1"/>
-    <w:lsdException w:name="toc 4" w:semiHidden="1" w:uiPriority="39" w:unhideWhenUsed="1"/>
-    <w:lsdException w:name="toc 5" w:semiHidden="1" w:uiPriority="39" w:unhideWhenUsed="1"/>
-    <w:lsdException w:name="toc 6" w:semiHidden="1" w:uiPriority="39" w:unhideWhenUsed="1"/>
-    <w:lsdException w:name="toc 7" w:semiHidden="1" w:uiPriority="39" w:unhideWhenUsed="1"/>
-    <w:lsdException w:name="toc 8" w:semiHidden="1" w:uiPriority="39" w:unhideWhenUsed="1"/>
-    <w:lsdException w:name="toc 9" w:semiHidden="1" w:uiPriority="39" w:unhideWhenUsed="1"/>
-    <w:lsdException w:name="Normal Indent" w:semiHidden="1" w:unhideWhenUsed="1"/>
-    <w:lsdException w:name="footnote text" w:semiHidden="1" w:unhideWhenUsed="1"/>
-    <w:lsdException w:name="annotation text" w:semiHidden="1" w:unhideWhenUsed="1"/>
-    <w:lsdException w:name="header" w:semiHidden="1" w:unhideWhenUsed="1"/>
-    <w:lsdException w:name="footer" w:semiHidden="1" w:unhideWhenUsed="1"/>
-    <w:lsdException w:name="index heading" w:semiHidden="1" w:unhideWhenUsed="1"/>
-    <w:lsdException w:name="caption" w:semiHidden="1" w:uiPriority="0" w:unhideWhenUsed="1" w:qFormat="1"/>
-    <w:lsdException w:name="table of figures" w:semiHidden="1" w:unhideWhenUsed="1"/>
-    <w:lsdException w:name="envelope address" w:semiHidden="1" w:unhideWhenUsed="1"/>
-    <w:lsdException w:name="envelope return" w:semiHidden="1" w:unhideWhenUsed="1"/>
-    <w:lsdException w:name="footnote reference" w:semiHidden="1" w:unhideWhenUsed="1"/>
-    <w:lsdException w:name="annotation reference" w:semiHidden="1" w:unhideWhenUsed="1"/>
-    <w:lsdException w:name="line number" w:semiHidden="1" w:unhideWhenUsed="1"/>
-    <w:lsdException w:name="page number" w:semiHidden="1" w:unhideWhenUsed="1"/>
-    <w:lsdException w:name="endnote reference" w:semiHidden="1" w:unhideWhenUsed="1"/>
-    <w:lsdException w:name="endnote text" w:semiHidden="1" w:unhideWhenUsed="1"/>
-    <w:lsdException w:name="table of authorities" w:semiHidden="1" w:unhideWhenUsed="1"/>
-    <w:lsdException w:name="macro" w:semiHidden="1" w:unhideWhenUsed="1"/>
-    <w:lsdException w:name="toa heading" w:semiHidden="1" w:unhideWhenUsed="1"/>
-    <w:lsdException w:name="List" w:semiHidden="1" w:unhideWhenUsed="1"/>
-    <w:lsdException w:name="List Bullet" w:semiHidden="1" w:unhideWhenUsed="1"/>
-    <w:lsdException w:name="List Number" w:semiHidden="1" w:unhideWhenUsed="1"/>
-    <w:lsdException w:name="List 2" w:semiHidden="1" w:unhideWhenUsed="1"/>
-    <w:lsdException w:name="List 3" w:semiHidden="1" w:unhideWhenUsed="1"/>
-    <w:lsdException w:name="List 4" w:semiHidden="1" w:unhideWhenUsed="1"/>
-    <w:lsdException w:name="List 5" w:semiHidden="1" w:unhideWhenUsed="1"/>
-    <w:lsdException w:name="List Bullet 2" w:semiHidden="1" w:unhideWhenUsed="1"/>
-    <w:lsdException w:name="List Bullet 3" w:semiHidden="1" w:unhideWhenUsed="1"/>
-    <w:lsdException w:name="List Bullet 4" w:semiHidden="1" w:unhideWhenUsed="1"/>
-    <w:lsdException w:name="List Bullet 5" w:semiHidden="1" w:unhideWhenUsed="1"/>
-    <w:lsdException w:name="List Number 2" w:semiHidden="1" w:unhideWhenUsed="1"/>
-    <w:lsdException w:name="List Number 3" w:semiHidden="1" w:unhideWhenUsed="1"/>
-    <w:lsdException w:name="List Number 4" w:semiHidden="1" w:unhideWhenUsed="1"/>
-    <w:lsdException w:name="List Number 5" w:semiHidden="1" w:unhideWhenUsed="1"/>
-    <w:lsdException w:name="Title" w:uiPriority="0" w:qFormat="1"/>
-    <w:lsdException w:name="Closing" w:semiHidden="1" w:unhideWhenUsed="1"/>
-    <w:lsdException w:name="Signature" w:semiHidden="1" w:unhideWhenUsed="1"/>
-    <w:lsdException w:name="Default Paragraph Font" w:semiHidden="1" w:uiPriority="1" w:unhideWhenUsed="1"/>
-    <w:lsdException w:name="Body Text" w:semiHidden="1" w:unhideWhenUsed="1"/>
-    <w:lsdException w:name="Body Text Indent" w:semiHidden="1" w:unhideWhenUsed="1"/>
-    <w:lsdException w:name="List Continue" w:semiHidden="1" w:unhideWhenUsed="1"/>
-    <w:lsdException w:name="List Continue 2" w:semiHidden="1" w:unhideWhenUsed="1"/>
-    <w:lsdException w:name="List Continue 3" w:semiHidden="1" w:unhideWhenUsed="1"/>
-    <w:lsdException w:name="List Continue 4" w:semiHidden="1" w:unhideWhenUsed="1"/>
-    <w:lsdException w:name="List Continue 5" w:semiHidden="1" w:unhideWhenUsed="1"/>
-    <w:lsdException w:name="Message Header" w:semiHidden="1" w:unhideWhenUsed="1"/>
-    <w:lsdException w:name="Subtitle" w:uiPriority="0" w:qFormat="1"/>
-    <w:lsdException w:name="Salutation" w:semiHidden="1" w:unhideWhenUsed="1"/>
-    <w:lsdException w:name="Date" w:semiHidden="1" w:unhideWhenUsed="1"/>
-    <w:lsdException w:name="Body Text First Indent" w:semiHidden="1" w:unhideWhenUsed="1"/>
-    <w:lsdException w:name="Body Text First Indent 2" w:semiHidden="1" w:unhideWhenUsed="1"/>
-    <w:lsdException w:name="Note Heading" w:semiHidden="1" w:unhideWhenUsed="1"/>
-    <w:lsdException w:name="Body Text 2" w:semiHidden="1" w:unhideWhenUsed="1"/>
-    <w:lsdException w:name="Body Text 3" w:semiHidden="1" w:unhideWhenUsed="1"/>
-    <w:lsdException w:name="Body Text Indent 2" w:semiHidden="1" w:unhideWhenUsed="1"/>
-    <w:lsdException w:name="Body Text Indent 3" w:semiHidden="1" w:unhideWhenUsed="1"/>
-    <w:lsdException w:name="Block Text" w:semiHidden="1" w:unhideWhenUsed="1"/>
-    <w:lsdException w:name="Hyperlink" w:semiHidden="1" w:unhideWhenUsed="1"/>
-    <w:lsdException w:name="FollowedHyperlink" w:semiHidden="1" w:unhideWhenUsed="1"/>
-    <w:lsdException w:name="Strong" w:uiPriority="0" w:qFormat="1"/>
-    <w:lsdException w:name="Emphasis" w:uiPriority="0" w:qFormat="1"/>
-    <w:lsdException w:name="Document Map" w:semiHidden="1" w:unhideWhenUsed="1"/>
-    <w:lsdException w:name="Plain Text" w:semiHidden="1" w:unhideWhenUsed="1"/>
-    <w:lsdException w:name="E-mail Signature" w:semiHidden="1" w:unhideWhenUsed="1"/>
-    <w:lsdException w:name="HTML Top of Form" w:semiHidden="1" w:unhideWhenUsed="1"/>
-    <w:lsdException w:name="HTML Bottom of Form" w:semiHidden="1" w:unhideWhenUsed="1"/>
-    <w:lsdException w:name="Normal (Web)" w:semiHidden="1" w:unhideWhenUsed="1"/>
-    <w:lsdException w:name="HTML Acronym" w:semiHidden="1" w:unhideWhenUsed="1"/>
-    <w:lsdException w:name="HTML Address" w:semiHidden="1" w:unhideWhenUsed="1"/>
-    <w:lsdException w:name="HTML Cite" w:semiHidden="1" w:unhideWhenUsed="1"/>
-    <w:lsdException w:name="HTML Code" w:semiHidden="1" w:unhideWhenUsed="1"/>
-    <w:lsdException w:name="HTML Definition" w:semiHidden="1" w:unhideWhenUsed="1"/>
-    <w:lsdException w:name="HTML Keyboard" w:semiHidden="1" w:unhideWhenUsed="1"/>
-    <w:lsdException w:name="HTML Preformatted" w:semiHidden="1" w:unhideWhenUsed="1"/>
-    <w:lsdException w:name="HTML Sample" w:semiHidden="1" w:unhideWhenUsed="1"/>
-    <w:lsdException w:name="HTML Typewriter" w:semiHidden="1" w:unhideWhenUsed="1"/>
-    <w:lsdException w:name="HTML Variable" w:semiHidden="1" w:unhideWhenUsed="1"/>
-    <w:lsdException w:name="Normal Table" w:semiHidden="1" w:unhideWhenUsed="1"/>
-    <w:lsdException w:name="annotation subject" w:semiHidden="1" w:unhideWhenUsed="1"/>
-    <w:lsdException w:name="No List" w:semiHidden="1" w:unhideWhenUsed="1"/>
-    <w:lsdException w:name="Outline List 1" w:semiHidden="1" w:unhideWhenUsed="1"/>
-    <w:lsdException w:name="Outline List 2" w:semiHidden="1" w:unhideWhenUsed="1"/>
-    <w:lsdException w:name="Outline List 3" w:semiHidden="1" w:unhideWhenUsed="1"/>
-    <w:lsdException w:name="Table Simple 1" w:semiHidden="1" w:unhideWhenUsed="1"/>
-    <w:lsdException w:name="Table Simple 2" w:semiHidden="1" w:unhideWhenUsed="1"/>
-    <w:lsdException w:name="Table Simple 3" w:semiHidden="1" w:unhideWhenUsed="1"/>
-    <w:lsdException w:name="Table Classic 1" w:semiHidden="1" w:unhideWhenUsed="1"/>
-    <w:lsdException w:name="Table Classic 2" w:semiHidden="1" w:unhideWhenUsed="1"/>
-    <w:lsdException w:name="Table Classic 3" w:semiHidden="1" w:unhideWhenUsed="1"/>
-    <w:lsdException w:name="Table Classic 4" w:semiHidden="1" w:unhideWhenUsed="1"/>
-    <w:lsdException w:name="Table Colorful 1" w:semiHidden="1" w:unhideWhenUsed="1"/>
-    <w:lsdException w:name="Table Colorful 2" w:semiHidden="1" w:unhideWhenUsed="1"/>
-    <w:lsdException w:name="Table Colorful 3" w:semiHidden="1" w:unhideWhenUsed="1"/>
-    <w:lsdException w:name="Table Columns 1" w:semiHidden="1" w:unhideWhenUsed="1"/>
-    <w:lsdException w:name="Table Columns 2" w:semiHidden="1" w:unhideWhenUsed="1"/>
-    <w:lsdException w:name="Table Columns 3" w:semiHidden="1" w:unhideWhenUsed="1"/>
-    <w:lsdException w:name="Table Columns 4" w:semiHidden="1" w:unhideWhenUsed="1"/>
-    <w:lsdException w:name="Table Columns 5" w:semiHidden="1" w:unhideWhenUsed="1"/>
-    <w:lsdException w:name="Table Grid 1" w:semiHidden="1" w:unhideWhenUsed="1"/>
-    <w:lsdException w:name="Table Grid 2" w:semiHidden="1" w:unhideWhenUsed="1"/>
-    <w:lsdException w:name="Table Grid 3" w:semiHidden="1" w:unhideWhenUsed="1"/>
-    <w:lsdException w:name="Table Grid 4" w:semiHidden="1" w:unhideWhenUsed="1"/>
-    <w:lsdException w:name="Table Grid 5" w:semiHidden="1" w:unhideWhenUsed="1"/>
-    <w:lsdException w:name="Table Grid 6" w:semiHidden="1" w:unhideWhenUsed="1"/>
-    <w:lsdException w:name="Table Grid 7" w:semiHidden="1" w:unhideWhenUsed="1"/>
-    <w:lsdException w:name="Table Grid 8" w:semiHidden="1" w:unhideWhenUsed="1"/>
-    <w:lsdException w:name="Table List 1" w:semiHidden="1" w:unhideWhenUsed="1"/>
-    <w:lsdException w:name="Table List 2" w:semiHidden="1" w:unhideWhenUsed="1"/>
-    <w:lsdException w:name="Table List 3" w:semiHidden="1" w:unhideWhenUsed="1"/>
-    <w:lsdException w:name="Table List 4" w:semiHidden="1" w:unhideWhenUsed="1"/>
-    <w:lsdException w:name="Table List 5" w:semiHidden="1" w:unhideWhenUsed="1"/>
-    <w:lsdException w:name="Table List 6" w:semiHidden="1" w:unhideWhenUsed="1"/>
-    <w:lsdException w:name="Table List 7" w:semiHidden="1" w:unhideWhenUsed="1"/>
-    <w:lsdException w:name="Table List 8" w:semiHidden="1" w:unhideWhenUsed="1"/>
-    <w:lsdException w:name="Table 3D effects 1" w:semiHidden="1" w:unhideWhenUsed="1"/>
-    <w:lsdException w:name="Table 3D effects 2" w:semiHidden="1" w:unhideWhenUsed="1"/>
-    <w:lsdException w:name="Table 3D effects 3" w:semiHidden="1" w:unhideWhenUsed="1"/>
-    <w:lsdException w:name="Table Contemporary" w:semiHidden="1" w:unhideWhenUsed="1"/>
-    <w:lsdException w:name="Table Elegant" w:semiHidden="1" w:unhideWhenUsed="1"/>
-    <w:lsdException w:name="Table Professional" w:semiHidden="1" w:unhideWhenUsed="1"/>
-    <w:lsdException w:name="Table Subtle 1" w:semiHidden="1" w:unhideWhenUsed="1"/>
-    <w:lsdException w:name="Table Subtle 2" w:semiHidden="1" w:unhideWhenUsed="1"/>
-    <w:lsdException w:name="Table Web 1" w:semiHidden="1" w:unhideWhenUsed="1"/>
-    <w:lsdException w:name="Table Web 2" w:semiHidden="1" w:unhideWhenUsed="1"/>
-    <w:lsdException w:name="Table Web 3" w:semiHidden="1" w:unhideWhenUsed="1"/>
-    <w:lsdException w:name="Balloon Text" w:semiHidden="1" w:unhideWhenUsed="1"/>
-    <w:lsdException w:name="Table Grid" w:uiPriority="59"/>
-    <w:lsdException w:name="Table Theme" w:semiHidden="1" w:unhideWhenUsed="1"/>
-    <w:lsdException w:name="Placeholder Text" w:semiHidden="1"/>
-    <w:lsdException w:name="No Spacing" w:uiPriority="1" w:qFormat="1"/>
-    <w:lsdException w:name="Light Shading" w:uiPriority="60"/>
-    <w:lsdException w:name="Light List" w:uiPriority="61"/>
-    <w:lsdException w:name="Light Grid" w:uiPriority="62"/>
-    <w:lsdException w:name="Medium Shading 1" w:uiPriority="63"/>
-    <w:lsdException w:name="Medium Shading 2" w:uiPriority="64"/>
-    <w:lsdException w:name="Medium List 1" w:uiPriority="65"/>
-    <w:lsdException w:name="Medium List 2" w:uiPriority="66"/>
-    <w:lsdException w:name="Medium Grid 1" w:uiPriority="67"/>
-    <w:lsdException w:name="Medium Grid 2" w:uiPriority="68"/>
-    <w:lsdException w:name="Medium Grid 3" w:uiPriority="69"/>
-    <w:lsdException w:name="Dark List" w:uiPriority="70"/>
-    <w:lsdException w:name="Colorful Shading" w:uiPriority="71"/>
-    <w:lsdException w:name="Colorful List" w:uiPriority="72"/>
-    <w:lsdException w:name="Colorful Grid" w:uiPriority="73"/>
-    <w:lsdException w:name="Light Shading Accent 1" w:uiPriority="60"/>
-    <w:lsdException w:name="Light List Accent 1" w:uiPriority="61"/>
-    <w:lsdException w:name="Light Grid Accent 1" w:uiPriority="62"/>
-    <w:lsdException w:name="Medium Shading 1 Accent 1" w:uiPriority="63"/>
-    <w:lsdException w:name="Medium Shading 2 Accent 1" w:uiPriority="64"/>
-    <w:lsdException w:name="Medium List 1 Accent 1" w:uiPriority="65"/>
-    <w:lsdException w:name="Revision" w:semiHidden="1"/>
-    <w:lsdException w:name="List Paragraph" w:uiPriority="34" w:qFormat="1"/>
-    <w:lsdException w:name="Quote" w:uiPriority="0" w:qFormat="1"/>
-    <w:lsdException w:name="Intense Quote" w:uiPriority="30" w:qFormat="1"/>
-    <w:lsdException w:name="Medium List 2 Accent 1" w:uiPriority="66"/>
-    <w:lsdException w:name="Medium Grid 1 Accent 1" w:uiPriority="67"/>
-    <w:lsdException w:name="Medium Grid 2 Accent 1" w:uiPriority="68"/>
-    <w:lsdException w:name="Medium Grid 3 Accent 1" w:uiPriority="69"/>
-    <w:lsdException w:name="Dark List Accent 1" w:uiPriority="70"/>
-    <w:lsdException w:name="Colorful Shading Accent 1" w:uiPriority="71"/>
-    <w:lsdException w:name="Colorful List Accent 1" w:uiPriority="72"/>
-    <w:lsdException w:name="Colorful Grid Accent 1" w:uiPriority="73"/>
-    <w:lsdException w:name="Light Shading Accent 2" w:uiPriority="60"/>
-    <w:lsdException w:name="Light List Accent 2" w:uiPriority="61"/>
-    <w:lsdException w:name="Light Grid Accent 2" w:uiPriority="62"/>
-    <w:lsdException w:name="Medium Shading 1 Accent 2" w:uiPriority="63"/>
-    <w:lsdException w:name="Medium Shading 2 Accent 2" w:uiPriority="64"/>
-    <w:lsdException w:name="Medium List 1 Accent 2" w:uiPriority="65"/>
-    <w:lsdException w:name="Medium List 2 Accent 2" w:uiPriority="66"/>
-    <w:lsdException w:name="Medium Grid 1 Accent 2" w:uiPriority="67"/>
-    <w:lsdException w:name="Medium Grid 2 Accent 2" w:uiPriority="68"/>
-    <w:lsdException w:name="Medium Grid 3 Accent 2" w:uiPriority="69"/>
-    <w:lsdException w:name="Dark List Accent 2" w:uiPriority="70"/>
-    <w:lsdException w:name="Colorful Shading Accent 2" w:uiPriority="71"/>
-    <w:lsdException w:name="Colorful List Accent 2" w:uiPriority="72"/>
-    <w:lsdException w:name="Colorful Grid Accent 2" w:uiPriority="73"/>
-    <w:lsdException w:name="Light Shading Accent 3" w:uiPriority="60"/>
-    <w:lsdException w:name="Light List Accent 3" w:uiPriority="61"/>
-    <w:lsdException w:name="Light Grid Accent 3" w:uiPriority="62"/>
-    <w:lsdException w:name="Medium Shading 1 Accent 3" w:uiPriority="63"/>
-    <w:lsdException w:name="Medium Shading 2 Accent 3" w:uiPriority="64"/>
-    <w:lsdException w:name="Medium List 1 Accent 3" w:uiPriority="65"/>
-    <w:lsdException w:name="Medium List 2 Accent 3" w:uiPriority="66"/>
-    <w:lsdException w:name="Medium Grid 1 Accent 3" w:uiPriority="67"/>
-    <w:lsdException w:name="Medium Grid 2 Accent 3" w:uiPriority="68"/>
-    <w:lsdException w:name="Medium Grid 3 Accent 3" w:uiPriority="69"/>
-    <w:lsdException w:name="Dark List Accent 3" w:uiPriority="70"/>
-    <w:lsdException w:name="Colorful Shading Accent 3" w:uiPriority="71"/>
-    <w:lsdException w:name="Colorful List Accent 3" w:uiPriority="72"/>
-    <w:lsdException w:name="Colorful Grid Accent 3" w:uiPriority="73"/>
-    <w:lsdException w:name="Light Shading Accent 4" w:uiPriority="60"/>
-    <w:lsdException w:name="Light List Accent 4" w:uiPriority="61"/>
-    <w:lsdException w:name="Light Grid Accent 4" w:uiPriority="62"/>
-    <w:lsdException w:name="Medium Shading 1 Accent 4" w:uiPriority="63"/>
-    <w:lsdException w:name="Medium Shading 2 Accent 4" w:uiPriority="64"/>
-    <w:lsdException w:name="Medium List 1 Accent 4" w:uiPriority="65"/>
-    <w:lsdException w:name="Medium List 2 Accent 4" w:uiPriority="66"/>
-    <w:lsdException w:name="Medium Grid 1 Accent 4" w:uiPriority="67"/>
-    <w:lsdException w:name="Medium Grid 2 Accent 4" w:uiPriority="68"/>
-    <w:lsdException w:name="Medium Grid 3 Accent 4" w:uiPriority="69"/>
-    <w:lsdException w:name="Dark List Accent 4" w:uiPriority="70"/>
-    <w:lsdException w:name="Colorful Shading Accent 4" w:uiPriority="71"/>
-    <w:lsdException w:name="Colorful List Accent 4" w:uiPriority="72"/>
-    <w:lsdException w:name="Colorful Grid Accent 4" w:uiPriority="73"/>
-    <w:lsdException w:name="Light Shading Accent 5" w:uiPriority="60"/>
-    <w:lsdException w:name="Light List Accent 5" w:uiPriority="61"/>
-    <w:lsdException w:name="Light Grid Accent 5" w:uiPriority="62"/>
-    <w:lsdException w:name="Medium Shading 1 Accent 5" w:uiPriority="63"/>
-    <w:lsdException w:name="Medium Shading 2 Accent 5" w:uiPriority="64"/>
-    <w:lsdException w:name="Medium List 1 Accent 5" w:uiPriority="65"/>
-    <w:lsdException w:name="Medium List 2 Accent 5" w:uiPriority="66"/>
-    <w:lsdException w:name="Medium Grid 1 Accent 5" w:uiPriority="67"/>
-    <w:lsdException w:name="Medium Grid 2 Accent 5" w:uiPriority="68"/>
-    <w:lsdException w:name="Medium Grid 3 Accent 5" w:uiPriority="69"/>
-    <w:lsdException w:name="Dark List Accent 5" w:uiPriority="70"/>
-    <w:lsdException w:name="Colorful Shading Accent 5" w:uiPriority="71"/>
-    <w:lsdException w:name="Colorful List Accent 5" w:uiPriority="72"/>
-    <w:lsdException w:name="Colorful Grid Accent 5" w:uiPriority="73"/>
-    <w:lsdException w:name="Light Shading Accent 6" w:uiPriority="60"/>
-    <w:lsdException w:name="Light List Accent 6" w:uiPriority="61"/>
-    <w:lsdException w:name="Light Grid Accent 6" w:uiPriority="62"/>
-    <w:lsdException w:name="Medium Shading 1 Accent 6" w:uiPriority="63"/>
-    <w:lsdException w:name="Medium Shading 2 Accent 6" w:uiPriority="64"/>
-    <w:lsdException w:name="Medium List 1 Accent 6" w:uiPriority="65"/>
-    <w:lsdException w:name="Medium List 2 Accent 6" w:uiPriority="66"/>
-    <w:lsdException w:name="Medium Grid 1 Accent 6" w:uiPriority="67"/>
-    <w:lsdException w:name="Medium Grid 2 Accent 6" w:uiPriority="68"/>
-    <w:lsdException w:name="Medium Grid 3 Accent 6" w:uiPriority="69"/>
-    <w:lsdException w:name="Dark List Accent 6" w:uiPriority="70"/>
-    <w:lsdException w:name="Colorful Shading Accent 6" w:uiPriority="71"/>
-    <w:lsdException w:name="Colorful List Accent 6" w:uiPriority="72"/>
-    <w:lsdException w:name="Colorful Grid Accent 6" w:uiPriority="73"/>
-    <w:lsdException w:name="Subtle Emphasis" w:uiPriority="19" w:qFormat="1"/>
-    <w:lsdException w:name="Intense Emphasis" w:uiPriority="21" w:qFormat="1"/>
-    <w:lsdException w:name="Subtle Reference" w:uiPriority="31" w:qFormat="1"/>
-    <w:lsdException w:name="Intense Reference" w:uiPriority="32" w:qFormat="1"/>
-    <w:lsdException w:name="Book Title" w:uiPriority="33" w:qFormat="1"/>
-    <w:lsdException w:name="Bibliography" w:semiHidden="1" w:uiPriority="37" w:unhideWhenUsed="1"/>
-    <w:lsdException w:name="TOC Heading" w:semiHidden="1" w:uiPriority="39" w:unhideWhenUsed="1" w:qFormat="1"/>
-    <w:lsdException w:name="Plain Table 1" w:uiPriority="41"/>
-    <w:lsdException w:name="Plain Table 2" w:uiPriority="42"/>
-    <w:lsdException w:name="Plain Table 3" w:uiPriority="43"/>
-    <w:lsdException w:name="Plain Table 4" w:uiPriority="44"/>
-    <w:lsdException w:name="Plain Table 5" w:uiPriority="45"/>
-    <w:lsdException w:name="Grid Table Light" w:uiPriority="40"/>
-    <w:lsdException w:name="Grid Table 1 Light" w:uiPriority="46"/>
-    <w:lsdException w:name="Grid Table 2" w:uiPriority="47"/>
-    <w:lsdException w:name="Grid Table 3" w:uiPriority="48"/>
-    <w:lsdException w:name="Grid Table 4" w:uiPriority="49"/>
-    <w:lsdException w:name="Grid Table 5 Dark" w:uiPriority="50"/>
-    <w:lsdException w:name="Grid Table 6 Colorful" w:uiPriority="51"/>
-    <w:lsdException w:name="Grid Table 7 Colorful" w:uiPriority="52"/>
-    <w:lsdException w:name="Grid Table 1 Light Accent 1" w:uiPriority="46"/>
-    <w:lsdException w:name="Grid Table 2 Accent 1" w:uiPriority="47"/>
-    <w:lsdException w:name="Grid Table 3 Accent 1" w:uiPriority="48"/>
-    <w:lsdException w:name="Grid Table 4 Accent 1" w:uiPriority="49"/>
-    <w:lsdException w:name="Grid Table 5 Dark Accent 1" w:uiPriority="50"/>
-    <w:lsdException w:name="Grid Table 6 Colorful Accent 1" w:uiPriority="51"/>
-    <w:lsdException w:name="Grid Table 7 Colorful Accent 1" w:uiPriority="52"/>
-    <w:lsdException w:name="Grid Table 1 Light Accent 2" w:uiPriority="46"/>
-    <w:lsdException w:name="Grid Table 2 Accent 2" w:uiPriority="47"/>
-    <w:lsdException w:name="Grid Table 3 Accent 2" w:uiPriority="48"/>
-    <w:lsdException w:name="Grid Table 4 Accent 2" w:uiPriority="49"/>
-    <w:lsdException w:name="Grid Table 5 Dark Accent 2" w:uiPriority="50"/>
-    <w:lsdException w:name="Grid Table 6 Colorful Accent 2" w:uiPriority="51"/>
-    <w:lsdException w:name="Grid Table 7 Colorful Accent 2" w:uiPriority="52"/>
-    <w:lsdException w:name="Grid Table 1 Light Accent 3" w:uiPriority="46"/>
-    <w:lsdException w:name="Grid Table 2 Accent 3" w:uiPriority="47"/>
-    <w:lsdException w:name="Grid Table 3 Accent 3" w:uiPriority="48"/>
-    <w:lsdException w:name="Grid Table 4 Accent 3" w:uiPriority="49"/>
-    <w:lsdException w:name="Grid Table 5 Dark Accent 3" w:uiPriority="50"/>
-    <w:lsdException w:name="Grid Table 6 Colorful Accent 3" w:uiPriority="51"/>
-    <w:lsdException w:name="Grid Table 7 Colorful Accent 3" w:uiPriority="52"/>
-    <w:lsdException w:name="Grid Table 1 Light Accent 4" w:uiPriority="46"/>
-    <w:lsdException w:name="Grid Table 2 Accent 4" w:uiPriority="47"/>
-    <w:lsdException w:name="Grid Table 3 Accent 4" w:uiPriority="48"/>
-    <w:lsdException w:name="Grid Table 4 Accent 4" w:uiPriority="49"/>
-    <w:lsdException w:name="Grid Table 5 Dark Accent 4" w:uiPriority="50"/>
-    <w:lsdException w:name="Grid Table 6 Colorful Accent 4" w:uiPriority="51"/>
-    <w:lsdException w:name="Grid Table 7 Colorful Accent 4" w:uiPriority="52"/>
-    <w:lsdException w:name="Grid Table 1 Light Accent 5" w:uiPriority="46"/>
-    <w:lsdException w:name="Grid Table 2 Accent 5" w:uiPriority="47"/>
-    <w:lsdException w:name="Grid Table 3 Accent 5" w:uiPriority="48"/>
-    <w:lsdException w:name="Grid Table 4 Accent 5" w:uiPriority="49"/>
-    <w:lsdException w:name="Grid Table 5 Dark Accent 5" w:uiPriority="50"/>
-    <w:lsdException w:name="Grid Table 6 Colorful Accent 5" w:uiPriority="51"/>
-    <w:lsdException w:name="Grid Table 7 Colorful Accent 5" w:uiPriority="52"/>
-    <w:lsdException w:name="Grid Table 1 Light Accent 6" w:uiPriority="46"/>
-    <w:lsdException w:name="Grid Table 2 Accent 6" w:uiPriority="47"/>
-    <w:lsdException w:name="Grid Table 3 Accent 6" w:uiPriority="48"/>
-    <w:lsdException w:name="Grid Table 4 Accent 6" w:uiPriority="49"/>
-    <w:lsdException w:name="Grid Table 5 Dark Accent 6" w:uiPriority="50"/>
-    <w:lsdException w:name="Grid Table 6 Colorful Accent 6" w:uiPriority="51"/>
-    <w:lsdException w:name="Grid Table 7 Colorful Accent 6" w:uiPriority="52"/>
-    <w:lsdException w:name="List Table 1 Light" w:uiPriority="46"/>
-    <w:lsdException w:name="List Table 2" w:uiPriority="47"/>
-    <w:lsdException w:name="List Table 3" w:uiPriority="48"/>
-    <w:lsdException w:name="List Table 4" w:uiPriority="49"/>
-    <w:lsdException w:name="List Table 5 Dark" w:uiPriority="50"/>
-    <w:lsdException w:name="List Table 6 Colorful" w:uiPriority="51"/>
-    <w:lsdException w:name="List Table 7 Colorful" w:uiPriority="52"/>
-    <w:lsdException w:name="List Table 1 Light Accent 1" w:uiPriority="46"/>
-    <w:lsdException w:name="List Table 2 Accent 1" w:uiPriority="47"/>
-    <w:lsdException w:name="List Table 3 Accent 1" w:uiPriority="48"/>
-    <w:lsdException w:name="List Table 4 Accent 1" w:uiPriority="49"/>
-    <w:lsdException w:name="List Table 5 Dark Accent 1" w:uiPriority="50"/>
-    <w:lsdException w:name="List Table 6 Colorful Accent 1" w:uiPriority="51"/>
-    <w:lsdException w:name="List Table 7 Colorful Accent 1" w:uiPriority="52"/>
-    <w:lsdException w:name="List Table 1 Light Accent 2" w:uiPriority="46"/>
-    <w:lsdException w:name="List Table 2 Accent 2" w:uiPriority="47"/>
-    <w:lsdException w:name="List Table 3 Accent 2" w:uiPriority="48"/>
-    <w:lsdException w:name="List Table 4 Accent 2" w:uiPriority="49"/>
-    <w:lsdException w:name="List Table 5 Dark Accent 2" w:uiPriority="50"/>
-    <w:lsdException w:name="List Table 6 Colorful Accent 2" w:uiPriority="51"/>
-    <w:lsdException w:name="List Table 7 Colorful Accent 2" w:uiPriority="52"/>
-    <w:lsdException w:name="List Table 1 Light Accent 3" w:uiPriority="46"/>
-    <w:lsdException w:name="List Table 2 Accent 3" w:uiPriority="47"/>
-    <w:lsdException w:name="List Table 3 Accent 3" w:uiPriority="48"/>
-    <w:lsdException w:name="List Table 4 Accent 3" w:uiPriority="49"/>
-    <w:lsdException w:name="List Table 5 Dark Accent 3" w:uiPriority="50"/>
-    <w:lsdException w:name="List Table 6 Colorful Accent 3" w:uiPriority="51"/>
-    <w:lsdException w:name="List Table 7 Colorful Accent 3" w:uiPriority="52"/>
-    <w:lsdException w:name="List Table 1 Light Accent 4" w:uiPriority="46"/>
-    <w:lsdException w:name="List Table 2 Accent 4" w:uiPriority="47"/>
-    <w:lsdException w:name="List Table 3 Accent 4" w:uiPriority="48"/>
-    <w:lsdException w:name="List Table 4 Accent 4" w:uiPriority="49"/>
-    <w:lsdException w:name="List Table 5 Dark Accent 4" w:uiPriority="50"/>
-    <w:lsdException w:name="List Table 6 Colorful Accent 4" w:uiPriority="51"/>
-    <w:lsdException w:name="List Table 7 Colorful Accent 4" w:uiPriority="52"/>
-    <w:lsdException w:name="List Table 1 Light Accent 5" w:uiPriority="46"/>
-    <w:lsdException w:name="List Table 2 Accent 5" w:uiPriority="47"/>
-    <w:lsdException w:name="List Table 3 Accent 5" w:uiPriority="48"/>
-    <w:lsdException w:name="List Table 4 Accent 5" w:uiPriority="49"/>
-    <w:lsdException w:name="List Table 5 Dark Accent 5" w:uiPriority="50"/>
-    <w:lsdException w:name="List Table 6 Colorful Accent 5" w:uiPriority="51"/>
-    <w:lsdException w:name="List Table 7 Colorful Accent 5" w:uiPriority="52"/>
-    <w:lsdException w:name="List Table 1 Light Accent 6" w:uiPriority="46"/>
-    <w:lsdException w:name="List Table 2 Accent 6" w:uiPriority="47"/>
-    <w:lsdException w:name="List Table 3 Accent 6" w:uiPriority="48"/>
-    <w:lsdException w:name="List Table 4 Accent 6" w:uiPriority="49"/>
-    <w:lsdException w:name="List Table 5 Dark Accent 6" w:uiPriority="50"/>
-    <w:lsdException w:name="List Table 6 Colorful Accent 6" w:uiPriority="51"/>
-    <w:lsdException w:name="List Table 7 Colorful Accent 6" w:uiPriority="52"/>
-    <w:lsdException w:name="Mention" w:semiHidden="1" w:unhideWhenUsed="1"/>
-    <w:lsdException w:name="Smart Hyperlink" w:semiHidden="1" w:unhideWhenUsed="1"/>
-    <w:lsdException w:name="Hashtag" w:semiHidden="1" w:unhideWhenUsed="1"/>
-    <w:lsdException w:name="Unresolved Mention" w:semiHidden="1" w:unhideWhenUsed="1"/>
-    <w:lsdException w:name="Smart Link" w:semiHidden="1" w:unhideWhenUsed="1"/>
+  <w:latentStyles w:defLockedState="0" w:defUIPriority="99" w:defSemiHidden="1" w:defUnhideWhenUsed="1" w:defQFormat="0" w:count="267">
+    <w:lsdException w:name="Normal" w:semiHidden="0" w:uiPriority="0" w:unhideWhenUsed="0" w:qFormat="1"/>
+    <w:lsdException w:name="heading 1" w:semiHidden="0" w:uiPriority="0" w:unhideWhenUsed="0" w:qFormat="1"/>
+    <w:lsdException w:name="heading 2" w:uiPriority="0" w:qFormat="1"/>
+    <w:lsdException w:name="heading 3" w:uiPriority="0" w:qFormat="1"/>
+    <w:lsdException w:name="heading 4" w:uiPriority="0" w:qFormat="1"/>
+    <w:lsdException w:name="heading 5" w:uiPriority="0" w:qFormat="1"/>
+    <w:lsdException w:name="heading 6" w:uiPriority="0" w:qFormat="1"/>
+    <w:lsdException w:name="heading 7" w:uiPriority="0" w:qFormat="1"/>
+    <w:lsdException w:name="heading 8" w:uiPriority="0" w:qFormat="1"/>
+    <w:lsdException w:name="heading 9" w:uiPriority="0" w:qFormat="1"/>
+    <w:lsdException w:name="toc 1" w:uiPriority="39"/>
+    <w:lsdException w:name="toc 2" w:uiPriority="39"/>
+    <w:lsdException w:name="toc 3" w:uiPriority="39"/>
+    <w:lsdException w:name="toc 4" w:uiPriority="39"/>
+    <w:lsdException w:name="toc 5" w:uiPriority="39"/>
+    <w:lsdException w:name="toc 6" w:uiPriority="39"/>
+    <w:lsdException w:name="toc 7" w:uiPriority="39"/>
+    <w:lsdException w:name="toc 8" w:uiPriority="39"/>
+    <w:lsdException w:name="toc 9" w:uiPriority="39"/>
+    <w:lsdException w:name="caption" w:uiPriority="0" w:qFormat="1"/>
+    <w:lsdException w:name="Title" w:semiHidden="0" w:uiPriority="0" w:unhideWhenUsed="0" w:qFormat="1"/>
+    <w:lsdException w:name="Default Paragraph Font" w:uiPriority="1"/>
+    <w:lsdException w:name="Subtitle" w:semiHidden="0" w:uiPriority="0" w:unhideWhenUsed="0" w:qFormat="1"/>
+    <w:lsdException w:name="Strong" w:semiHidden="0" w:uiPriority="0" w:unhideWhenUsed="0" w:qFormat="1"/>
+    <w:lsdException w:name="Emphasis" w:semiHidden="0" w:uiPriority="0" w:unhideWhenUsed="0" w:qFormat="1"/>
+    <w:lsdException w:name="Table Grid" w:semiHidden="0" w:uiPriority="59" w:unhideWhenUsed="0"/>
+    <w:lsdException w:name="Placeholder Text" w:unhideWhenUsed="0"/>
+    <w:lsdException w:name="No Spacing" w:semiHidden="0" w:uiPriority="1" w:unhideWhenUsed="0" w:qFormat="1"/>
+    <w:lsdException w:name="Light Shading" w:semiHidden="0" w:uiPriority="60" w:unhideWhenUsed="0"/>
+    <w:lsdException w:name="Light List" w:semiHidden="0" w:uiPriority="61" w:unhideWhenUsed="0"/>
+    <w:lsdException w:name="Light Grid" w:semiHidden="0" w:uiPriority="62" w:unhideWhenUsed="0"/>
+    <w:lsdException w:name="Medium Shading 1" w:semiHidden="0" w:uiPriority="63" w:unhideWhenUsed="0"/>
+    <w:lsdException w:name="Medium Shading 2" w:semiHidden="0" w:uiPriority="64" w:unhideWhenUsed="0"/>
+    <w:lsdException w:name="Medium List 1" w:semiHidden="0" w:uiPriority="65" w:unhideWhenUsed="0"/>
+    <w:lsdException w:name="Medium List 2" w:semiHidden="0" w:uiPriority="66" w:unhideWhenUsed="0"/>
+    <w:lsdException w:name="Medium Grid 1" w:semiHidden="0" w:uiPriority="67" w:unhideWhenUsed="0"/>
+    <w:lsdException w:name="Medium Grid 2" w:semiHidden="0" w:uiPriority="68" w:unhideWhenUsed="0"/>
+    <w:lsdException w:name="Medium Grid 3" w:semiHidden="0" w:uiPriority="69" w:unhideWhenUsed="0"/>
+    <w:lsdException w:name="Dark List" w:semiHidden="0" w:uiPriority="70" w:unhideWhenUsed="0"/>
+    <w:lsdException w:name="Colorful Shading" w:semiHidden="0" w:uiPriority="71" w:unhideWhenUsed="0"/>
+    <w:lsdException w:name="Colorful List" w:semiHidden="0" w:uiPriority="72" w:unhideWhenUsed="0"/>
+    <w:lsdException w:name="Colorful Grid" w:semiHidden="0" w:uiPriority="73" w:unhideWhenUsed="0"/>
+    <w:lsdException w:name="Light Shading Accent 1" w:semiHidden="0" w:uiPriority="60" w:unhideWhenUsed="0"/>
+    <w:lsdException w:name="Light List Accent 1" w:semiHidden="0" w:uiPriority="61" w:unhideWhenUsed="0"/>
+    <w:lsdException w:name="Light Grid Accent 1" w:semiHidden="0" w:uiPriority="62" w:unhideWhenUsed="0"/>
+    <w:lsdException w:name="Medium Shading 1 Accent 1" w:semiHidden="0" w:uiPriority="63" w:unhideWhenUsed="0"/>
+    <w:lsdException w:name="Medium Shading 2 Accent 1" w:semiHidden="0" w:uiPriority="64" w:unhideWhenUsed="0"/>
+    <w:lsdException w:name="Medium List 1 Accent 1" w:semiHidden="0" w:uiPriority="65" w:unhideWhenUsed="0"/>
+    <w:lsdException w:name="Revision" w:unhideWhenUsed="0"/>
+    <w:lsdException w:name="List Paragraph" w:semiHidden="0" w:uiPriority="34" w:unhideWhenUsed="0" w:qFormat="1"/>
+    <w:lsdException w:name="Quote" w:semiHidden="0" w:uiPriority="0" w:unhideWhenUsed="0" w:qFormat="1"/>
+    <w:lsdException w:name="Intense Quote" w:semiHidden="0" w:uiPriority="30" w:unhideWhenUsed="0" w:qFormat="1"/>
+    <w:lsdException w:name="Medium List 2 Accent 1" w:semiHidden="0" w:uiPriority="66" w:unhideWhenUsed="0"/>
+    <w:lsdException w:name="Medium Grid 1 Accent 1" w:semiHidden="0" w:uiPriority="67" w:unhideWhenUsed="0"/>
+    <w:lsdException w:name="Medium Grid 2 Accent 1" w:semiHidden="0" w:uiPriority="68" w:unhideWhenUsed="0"/>
+    <w:lsdException w:name="Medium Grid 3 Accent 1" w:semiHidden="0" w:uiPriority="69" w:unhideWhenUsed="0"/>
+    <w:lsdException w:name="Dark List Accent 1" w:semiHidden="0" w:uiPriority="70" w:unhideWhenUsed="0"/>
+    <w:lsdException w:name="Colorful Shading Accent 1" w:semiHidden="0" w:uiPriority="71" w:unhideWhenUsed="0"/>
+    <w:lsdException w:name="Colorful List Accent 1" w:semiHidden="0" w:uiPriority="72" w:unhideWhenUsed="0"/>
+    <w:lsdException w:name="Colorful Grid Accent 1" w:semiHidden="0" w:uiPriority="73" w:unhideWhenUsed="0"/>
+    <w:lsdException w:name="Light Shading Accent 2" w:semiHidden="0" w:uiPriority="60" w:unhideWhenUsed="0"/>
+    <w:lsdException w:name="Light List Accent 2" w:semiHidden="0" w:uiPriority="61" w:unhideWhenUsed="0"/>
+    <w:lsdException w:name="Light Grid Accent 2" w:semiHidden="0" w:uiPriority="62" w:unhideWhenUsed="0"/>
+    <w:lsdException w:name="Medium Shading 1 Accent 2" w:semiHidden="0" w:uiPriority="63" w:unhideWhenUsed="0"/>
+    <w:lsdException w:name="Medium Shading 2 Accent 2" w:semiHidden="0" w:uiPriority="64" w:unhideWhenUsed="0"/>
+    <w:lsdException w:name="Medium List 1 Accent 2" w:semiHidden="0" w:uiPriority="65" w:unhideWhenUsed="0"/>
+    <w:lsdException w:name="Medium List 2 Accent 2" w:semiHidden="0" w:uiPriority="66" w:unhideWhenUsed="0"/>
+    <w:lsdException w:name="Medium Grid 1 Accent 2" w:semiHidden="0" w:uiPriority="67" w:unhideWhenUsed="0"/>
+    <w:lsdException w:name="Medium Grid 2 Accent 2" w:semiHidden="0" w:uiPriority="68" w:unhideWhenUsed="0"/>
+    <w:lsdException w:name="Medium Grid 3 Accent 2" w:semiHidden="0" w:uiPriority="69" w:unhideWhenUsed="0"/>
+    <w:lsdException w:name="Dark List Accent 2" w:semiHidden="0" w:uiPriority="70" w:unhideWhenUsed="0"/>
+    <w:lsdException w:name="Colorful Shading Accent 2" w:semiHidden="0" w:uiPriority="71" w:unhideWhenUsed="0"/>
+    <w:lsdException w:name="Colorful List Accent 2" w:semiHidden="0" w:uiPriority="72" w:unhideWhenUsed="0"/>
+    <w:lsdException w:name="Colorful Grid Accent 2" w:semiHidden="0" w:uiPriority="73" w:unhideWhenUsed="0"/>
+    <w:lsdException w:name="Light Shading Accent 3" w:semiHidden="0" w:uiPriority="60" w:unhideWhenUsed="0"/>
+    <w:lsdException w:name="Light List Accent 3" w:semiHidden="0" w:uiPriority="61" w:unhideWhenUsed="0"/>
+    <w:lsdException w:name="Light Grid Accent 3" w:semiHidden="0" w:uiPriority="62" w:unhideWhenUsed="0"/>
+    <w:lsdException w:name="Medium Shading 1 Accent 3" w:semiHidden="0" w:uiPriority="63" w:unhideWhenUsed="0"/>
+    <w:lsdException w:name="Medium Shading 2 Accent 3" w:semiHidden="0" w:uiPriority="64" w:unhideWhenUsed="0"/>
+    <w:lsdException w:name="Medium List 1 Accent 3" w:semiHidden="0" w:uiPriority="65" w:unhideWhenUsed="0"/>
+    <w:lsdException w:name="Medium List 2 Accent 3" w:semiHidden="0" w:uiPriority="66" w:unhideWhenUsed="0"/>
+    <w:lsdException w:name="Medium Grid 1 Accent 3" w:semiHidden="0" w:uiPriority="67" w:unhideWhenUsed="0"/>
+    <w:lsdException w:name="Medium Grid 2 Accent 3" w:semiHidden="0" w:uiPriority="68" w:unhideWhenUsed="0"/>
+    <w:lsdException w:name="Medium Grid 3 Accent 3" w:semiHidden="0" w:uiPriority="69" w:unhideWhenUsed="0"/>
+    <w:lsdException w:name="Dark List Accent 3" w:semiHidden="0" w:uiPriority="70" w:unhideWhenUsed="0"/>
+    <w:lsdException w:name="Colorful Shading Accent 3" w:semiHidden="0" w:uiPriority="71" w:unhideWhenUsed="0"/>
+    <w:lsdException w:name="Colorful List Accent 3" w:semiHidden="0" w:uiPriority="72" w:unhideWhenUsed="0"/>
+    <w:lsdException w:name="Colorful Grid Accent 3" w:semiHidden="0" w:uiPriority="73" w:unhideWhenUsed="0"/>
+    <w:lsdException w:name="Light Shading Accent 4" w:semiHidden="0" w:uiPriority="60" w:unhideWhenUsed="0"/>
+    <w:lsdException w:name="Light List Accent 4" w:semiHidden="0" w:uiPriority="61" w:unhideWhenUsed="0"/>
+    <w:lsdException w:name="Light Grid Accent 4" w:semiHidden="0" w:uiPriority="62" w:unhideWhenUsed="0"/>
+    <w:lsdException w:name="Medium Shading 1 Accent 4" w:semiHidden="0" w:uiPriority="63" w:unhideWhenUsed="0"/>
+    <w:lsdException w:name="Medium Shading 2 Accent 4" w:semiHidden="0" w:uiPriority="64" w:unhideWhenUsed="0"/>
+    <w:lsdException w:name="Medium List 1 Accent 4" w:semiHidden="0" w:uiPriority="65" w:unhideWhenUsed="0"/>
+    <w:lsdException w:name="Medium List 2 Accent 4" w:semiHidden="0" w:uiPriority="66" w:unhideWhenUsed="0"/>
+    <w:lsdException w:name="Medium Grid 1 Accent 4" w:semiHidden="0" w:uiPriority="67" w:unhideWhenUsed="0"/>
+    <w:lsdException w:name="Medium Grid 2 Accent 4" w:semiHidden="0" w:uiPriority="68" w:unhideWhenUsed="0"/>
+    <w:lsdException w:name="Medium Grid 3 Accent 4" w:semiHidden="0" w:uiPriority="69" w:unhideWhenUsed="0"/>
+    <w:lsdException w:name="Dark List Accent 4" w:semiHidden="0" w:uiPriority="70" w:unhideWhenUsed="0"/>
+    <w:lsdException w:name="Colorful Shading Accent 4" w:semiHidden="0" w:uiPriority="71" w:unhideWhenUsed="0"/>
+    <w:lsdException w:name="Colorful List Accent 4" w:semiHidden="0" w:uiPriority="72" w:unhideWhenUsed="0"/>
+    <w:lsdException w:name="Colorful Grid Accent 4" w:semiHidden="0" w:uiPriority="73" w:unhideWhenUsed="0"/>
+    <w:lsdException w:name="Light Shading Accent 5" w:semiHidden="0" w:uiPriority="60" w:unhideWhenUsed="0"/>
+    <w:lsdException w:name="Light List Accent 5" w:semiHidden="0" w:uiPriority="61" w:unhideWhenUsed="0"/>
+    <w:lsdException w:name="Light Grid Accent 5" w:semiHidden="0" w:uiPriority="62" w:unhideWhenUsed="0"/>
+    <w:lsdException w:name="Medium Shading 1 Accent 5" w:semiHidden="0" w:uiPriority="63" w:unhideWhenUsed="0"/>
+    <w:lsdException w:name="Medium Shading 2 Accent 5" w:semiHidden="0" w:uiPriority="64" w:unhideWhenUsed="0"/>
+    <w:lsdException w:name="Medium List 1 Accent 5" w:semiHidden="0" w:uiPriority="65" w:unhideWhenUsed="0"/>
+    <w:lsdException w:name="Medium List 2 Accent 5" w:semiHidden="0" w:uiPriority="66" w:unhideWhenUsed="0"/>
+    <w:lsdException w:name="Medium Grid 1 Accent 5" w:semiHidden="0" w:uiPriority="67" w:unhideWhenUsed="0"/>
+    <w:lsdException w:name="Medium Grid 2 Accent 5" w:semiHidden="0" w:uiPriority="68" w:unhideWhenUsed="0"/>
+    <w:lsdException w:name="Medium Grid 3 Accent 5" w:semiHidden="0" w:uiPriority="69" w:unhideWhenUsed="0"/>
+    <w:lsdException w:name="Dark List Accent 5" w:semiHidden="0" w:uiPriority="70" w:unhideWhenUsed="0"/>
+    <w:lsdException w:name="Colorful Shading Accent 5" w:semiHidden="0" w:uiPriority="71" w:unhideWhenUsed="0"/>
+    <w:lsdException w:name="Colorful List Accent 5" w:semiHidden="0" w:uiPriority="72" w:unhideWhenUsed="0"/>
+    <w:lsdException w:name="Colorful Grid Accent 5" w:semiHidden="0" w:uiPriority="73" w:unhideWhenUsed="0"/>
+    <w:lsdException w:name="Light Shading Accent 6" w:semiHidden="0" w:uiPriority="60" w:unhideWhenUsed="0"/>
+    <w:lsdException w:name="Light List Accent 6" w:semiHidden="0" w:uiPriority="61" w:unhideWhenUsed="0"/>
+    <w:lsdException w:name="Light Grid Accent 6" w:semiHidden="0" w:uiPriority="62" w:unhideWhenUsed="0"/>
+    <w:lsdException w:name="Medium Shading 1 Accent 6" w:semiHidden="0" w:uiPriority="63" w:unhideWhenUsed="0"/>
+    <w:lsdException w:name="Medium Shading 2 Accent 6" w:semiHidden="0" w:uiPriority="64" w:unhideWhenUsed="0"/>
+    <w:lsdException w:name="Medium List 1 Accent 6" w:semiHidden="0" w:uiPriority="65" w:unhideWhenUsed="0"/>
+    <w:lsdException w:name="Medium List 2 Accent 6" w:semiHidden="0" w:uiPriority="66" w:unhideWhenUsed="0"/>
+    <w:lsdException w:name="Medium Grid 1 Accent 6" w:semiHidden="0" w:uiPriority="67" w:unhideWhenUsed="0"/>
+    <w:lsdException w:name="Medium Grid 2 Accent 6" w:semiHidden="0" w:uiPriority="68" w:unhideWhenUsed="0"/>
+    <w:lsdException w:name="Medium Grid 3 Accent 6" w:semiHidden="0" w:uiPriority="69" w:unhideWhenUsed="0"/>
+    <w:lsdException w:name="Dark List Accent 6" w:semiHidden="0" w:uiPriority="70" w:unhideWhenUsed="0"/>
+    <w:lsdException w:name="Colorful Shading Accent 6" w:semiHidden="0" w:uiPriority="71" w:unhideWhenUsed="0"/>
+    <w:lsdException w:name="Colorful List Accent 6" w:semiHidden="0" w:uiPriority="72" w:unhideWhenUsed="0"/>
+    <w:lsdException w:name="Colorful Grid Accent 6" w:semiHidden="0" w:uiPriority="73" w:unhideWhenUsed="0"/>
+    <w:lsdException w:name="Subtle Emphasis" w:semiHidden="0" w:uiPriority="19" w:unhideWhenUsed="0" w:qFormat="1"/>
+    <w:lsdException w:name="Intense Emphasis" w:semiHidden="0" w:uiPriority="21" w:unhideWhenUsed="0" w:qFormat="1"/>
+    <w:lsdException w:name="Subtle Reference" w:semiHidden="0" w:uiPriority="31" w:unhideWhenUsed="0" w:qFormat="1"/>
+    <w:lsdException w:name="Intense Reference" w:semiHidden="0" w:uiPriority="32" w:unhideWhenUsed="0" w:qFormat="1"/>
+    <w:lsdException w:name="Book Title" w:semiHidden="0" w:uiPriority="33" w:unhideWhenUsed="0" w:qFormat="1"/>
+    <w:lsdException w:name="Bibliography" w:uiPriority="37"/>
+    <w:lsdException w:name="TOC Heading" w:uiPriority="39" w:qFormat="1"/>
   </w:latentStyles>
   <w:style w:type="paragraph" w:default="1" w:styleId="Normal">
     <w:name w:val="Normal"/>
@@ -2939,6 +2732,7 @@
     <w:uiPriority w:val="59"/>
     <w:rsid w:val="009C381E"/>
     <w:tblPr>
+      <w:tblInd w:w="0" w:type="dxa"/>
       <w:tblBorders>
         <w:top w:val="single" w:sz="4" w:space="0" w:color="auto"/>
         <w:left w:val="single" w:sz="4" w:space="0" w:color="auto"/>
@@ -2947,6 +2741,640 @@
         <w:insideH w:val="single" w:sz="4" w:space="0" w:color="auto"/>
         <w:insideV w:val="single" w:sz="4" w:space="0" w:color="auto"/>
       </w:tblBorders>
+      <w:tblCellMar>
+        <w:top w:w="0" w:type="dxa"/>
+        <w:left w:w="108" w:type="dxa"/>
+        <w:bottom w:w="0" w:type="dxa"/>
+        <w:right w:w="108" w:type="dxa"/>
+      </w:tblCellMar>
+    </w:tblPr>
+  </w:style>
+</w:styles>
+</file>
+
+<file path=word/stylesWithEffects.xml><?xml version="1.0" encoding="utf-8"?>
+<w:styles xmlns:wpc="http://schemas.microsoft.com/office/word/2010/wordprocessingCanvas" xmlns:mc="http://schemas.openxmlformats.org/markup-compatibility/2006" xmlns:o="urn:schemas-microsoft-com:office:office" xmlns:r="http://schemas.openxmlformats.org/officeDocument/2006/relationships" xmlns:m="http://schemas.openxmlformats.org/officeDocument/2006/math" xmlns:v="urn:schemas-microsoft-com:vml" xmlns:wp14="http://schemas.microsoft.com/office/word/2010/wordprocessingDrawing" xmlns:wp="http://schemas.openxmlformats.org/drawingml/2006/wordprocessingDrawing" xmlns:w10="urn:schemas-microsoft-com:office:word" xmlns:w="http://schemas.openxmlformats.org/wordprocessingml/2006/main" xmlns:w14="http://schemas.microsoft.com/office/word/2010/wordml" xmlns:wpg="http://schemas.microsoft.com/office/word/2010/wordprocessingGroup" xmlns:wpi="http://schemas.microsoft.com/office/word/2010/wordprocessingInk" xmlns:wne="http://schemas.microsoft.com/office/word/2006/wordml" xmlns:wps="http://schemas.microsoft.com/office/word/2010/wordprocessingShape" mc:Ignorable="w14 wp14">
+  <w:docDefaults>
+    <w:rPrDefault>
+      <w:rPr>
+        <w:rFonts w:ascii="Times New Roman" w:eastAsia="Times New Roman" w:hAnsi="Times New Roman" w:cs="Miriam"/>
+        <w:lang w:val="en-US" w:eastAsia="en-US" w:bidi="he-IL"/>
+      </w:rPr>
+    </w:rPrDefault>
+    <w:pPrDefault/>
+  </w:docDefaults>
+  <w:latentStyles w:defLockedState="0" w:defUIPriority="99" w:defSemiHidden="1" w:defUnhideWhenUsed="1" w:defQFormat="0" w:count="267">
+    <w:lsdException w:name="Normal" w:semiHidden="0" w:uiPriority="0" w:unhideWhenUsed="0" w:qFormat="1"/>
+    <w:lsdException w:name="heading 1" w:semiHidden="0" w:uiPriority="0" w:unhideWhenUsed="0" w:qFormat="1"/>
+    <w:lsdException w:name="heading 2" w:uiPriority="0" w:qFormat="1"/>
+    <w:lsdException w:name="heading 3" w:uiPriority="0" w:qFormat="1"/>
+    <w:lsdException w:name="heading 4" w:uiPriority="0" w:qFormat="1"/>
+    <w:lsdException w:name="heading 5" w:uiPriority="0" w:qFormat="1"/>
+    <w:lsdException w:name="heading 6" w:uiPriority="0" w:qFormat="1"/>
+    <w:lsdException w:name="heading 7" w:uiPriority="0" w:qFormat="1"/>
+    <w:lsdException w:name="heading 8" w:uiPriority="0" w:qFormat="1"/>
+    <w:lsdException w:name="heading 9" w:uiPriority="0" w:qFormat="1"/>
+    <w:lsdException w:name="toc 1" w:uiPriority="39"/>
+    <w:lsdException w:name="toc 2" w:uiPriority="39"/>
+    <w:lsdException w:name="toc 3" w:uiPriority="39"/>
+    <w:lsdException w:name="toc 4" w:uiPriority="39"/>
+    <w:lsdException w:name="toc 5" w:uiPriority="39"/>
+    <w:lsdException w:name="toc 6" w:uiPriority="39"/>
+    <w:lsdException w:name="toc 7" w:uiPriority="39"/>
+    <w:lsdException w:name="toc 8" w:uiPriority="39"/>
+    <w:lsdException w:name="toc 9" w:uiPriority="39"/>
+    <w:lsdException w:name="caption" w:uiPriority="0" w:qFormat="1"/>
+    <w:lsdException w:name="Title" w:semiHidden="0" w:uiPriority="0" w:unhideWhenUsed="0" w:qFormat="1"/>
+    <w:lsdException w:name="Default Paragraph Font" w:uiPriority="1"/>
+    <w:lsdException w:name="Subtitle" w:semiHidden="0" w:uiPriority="0" w:unhideWhenUsed="0" w:qFormat="1"/>
+    <w:lsdException w:name="Strong" w:semiHidden="0" w:uiPriority="0" w:unhideWhenUsed="0" w:qFormat="1"/>
+    <w:lsdException w:name="Emphasis" w:semiHidden="0" w:uiPriority="0" w:unhideWhenUsed="0" w:qFormat="1"/>
+    <w:lsdException w:name="Table Grid" w:semiHidden="0" w:uiPriority="59" w:unhideWhenUsed="0"/>
+    <w:lsdException w:name="Placeholder Text" w:unhideWhenUsed="0"/>
+    <w:lsdException w:name="No Spacing" w:semiHidden="0" w:uiPriority="1" w:unhideWhenUsed="0" w:qFormat="1"/>
+    <w:lsdException w:name="Light Shading" w:semiHidden="0" w:uiPriority="60" w:unhideWhenUsed="0"/>
+    <w:lsdException w:name="Light List" w:semiHidden="0" w:uiPriority="61" w:unhideWhenUsed="0"/>
+    <w:lsdException w:name="Light Grid" w:semiHidden="0" w:uiPriority="62" w:unhideWhenUsed="0"/>
+    <w:lsdException w:name="Medium Shading 1" w:semiHidden="0" w:uiPriority="63" w:unhideWhenUsed="0"/>
+    <w:lsdException w:name="Medium Shading 2" w:semiHidden="0" w:uiPriority="64" w:unhideWhenUsed="0"/>
+    <w:lsdException w:name="Medium List 1" w:semiHidden="0" w:uiPriority="65" w:unhideWhenUsed="0"/>
+    <w:lsdException w:name="Medium List 2" w:semiHidden="0" w:uiPriority="66" w:unhideWhenUsed="0"/>
+    <w:lsdException w:name="Medium Grid 1" w:semiHidden="0" w:uiPriority="67" w:unhideWhenUsed="0"/>
+    <w:lsdException w:name="Medium Grid 2" w:semiHidden="0" w:uiPriority="68" w:unhideWhenUsed="0"/>
+    <w:lsdException w:name="Medium Grid 3" w:semiHidden="0" w:uiPriority="69" w:unhideWhenUsed="0"/>
+    <w:lsdException w:name="Dark List" w:semiHidden="0" w:uiPriority="70" w:unhideWhenUsed="0"/>
+    <w:lsdException w:name="Colorful Shading" w:semiHidden="0" w:uiPriority="71" w:unhideWhenUsed="0"/>
+    <w:lsdException w:name="Colorful List" w:semiHidden="0" w:uiPriority="72" w:unhideWhenUsed="0"/>
+    <w:lsdException w:name="Colorful Grid" w:semiHidden="0" w:uiPriority="73" w:unhideWhenUsed="0"/>
+    <w:lsdException w:name="Light Shading Accent 1" w:semiHidden="0" w:uiPriority="60" w:unhideWhenUsed="0"/>
+    <w:lsdException w:name="Light List Accent 1" w:semiHidden="0" w:uiPriority="61" w:unhideWhenUsed="0"/>
+    <w:lsdException w:name="Light Grid Accent 1" w:semiHidden="0" w:uiPriority="62" w:unhideWhenUsed="0"/>
+    <w:lsdException w:name="Medium Shading 1 Accent 1" w:semiHidden="0" w:uiPriority="63" w:unhideWhenUsed="0"/>
+    <w:lsdException w:name="Medium Shading 2 Accent 1" w:semiHidden="0" w:uiPriority="64" w:unhideWhenUsed="0"/>
+    <w:lsdException w:name="Medium List 1 Accent 1" w:semiHidden="0" w:uiPriority="65" w:unhideWhenUsed="0"/>
+    <w:lsdException w:name="Revision" w:unhideWhenUsed="0"/>
+    <w:lsdException w:name="List Paragraph" w:semiHidden="0" w:uiPriority="34" w:unhideWhenUsed="0" w:qFormat="1"/>
+    <w:lsdException w:name="Quote" w:semiHidden="0" w:uiPriority="0" w:unhideWhenUsed="0" w:qFormat="1"/>
+    <w:lsdException w:name="Intense Quote" w:semiHidden="0" w:uiPriority="30" w:unhideWhenUsed="0" w:qFormat="1"/>
+    <w:lsdException w:name="Medium List 2 Accent 1" w:semiHidden="0" w:uiPriority="66" w:unhideWhenUsed="0"/>
+    <w:lsdException w:name="Medium Grid 1 Accent 1" w:semiHidden="0" w:uiPriority="67" w:unhideWhenUsed="0"/>
+    <w:lsdException w:name="Medium Grid 2 Accent 1" w:semiHidden="0" w:uiPriority="68" w:unhideWhenUsed="0"/>
+    <w:lsdException w:name="Medium Grid 3 Accent 1" w:semiHidden="0" w:uiPriority="69" w:unhideWhenUsed="0"/>
+    <w:lsdException w:name="Dark List Accent 1" w:semiHidden="0" w:uiPriority="70" w:unhideWhenUsed="0"/>
+    <w:lsdException w:name="Colorful Shading Accent 1" w:semiHidden="0" w:uiPriority="71" w:unhideWhenUsed="0"/>
+    <w:lsdException w:name="Colorful List Accent 1" w:semiHidden="0" w:uiPriority="72" w:unhideWhenUsed="0"/>
+    <w:lsdException w:name="Colorful Grid Accent 1" w:semiHidden="0" w:uiPriority="73" w:unhideWhenUsed="0"/>
+    <w:lsdException w:name="Light Shading Accent 2" w:semiHidden="0" w:uiPriority="60" w:unhideWhenUsed="0"/>
+    <w:lsdException w:name="Light List Accent 2" w:semiHidden="0" w:uiPriority="61" w:unhideWhenUsed="0"/>
+    <w:lsdException w:name="Light Grid Accent 2" w:semiHidden="0" w:uiPriority="62" w:unhideWhenUsed="0"/>
+    <w:lsdException w:name="Medium Shading 1 Accent 2" w:semiHidden="0" w:uiPriority="63" w:unhideWhenUsed="0"/>
+    <w:lsdException w:name="Medium Shading 2 Accent 2" w:semiHidden="0" w:uiPriority="64" w:unhideWhenUsed="0"/>
+    <w:lsdException w:name="Medium List 1 Accent 2" w:semiHidden="0" w:uiPriority="65" w:unhideWhenUsed="0"/>
+    <w:lsdException w:name="Medium List 2 Accent 2" w:semiHidden="0" w:uiPriority="66" w:unhideWhenUsed="0"/>
+    <w:lsdException w:name="Medium Grid 1 Accent 2" w:semiHidden="0" w:uiPriority="67" w:unhideWhenUsed="0"/>
+    <w:lsdException w:name="Medium Grid 2 Accent 2" w:semiHidden="0" w:uiPriority="68" w:unhideWhenUsed="0"/>
+    <w:lsdException w:name="Medium Grid 3 Accent 2" w:semiHidden="0" w:uiPriority="69" w:unhideWhenUsed="0"/>
+    <w:lsdException w:name="Dark List Accent 2" w:semiHidden="0" w:uiPriority="70" w:unhideWhenUsed="0"/>
+    <w:lsdException w:name="Colorful Shading Accent 2" w:semiHidden="0" w:uiPriority="71" w:unhideWhenUsed="0"/>
+    <w:lsdException w:name="Colorful List Accent 2" w:semiHidden="0" w:uiPriority="72" w:unhideWhenUsed="0"/>
+    <w:lsdException w:name="Colorful Grid Accent 2" w:semiHidden="0" w:uiPriority="73" w:unhideWhenUsed="0"/>
+    <w:lsdException w:name="Light Shading Accent 3" w:semiHidden="0" w:uiPriority="60" w:unhideWhenUsed="0"/>
+    <w:lsdException w:name="Light List Accent 3" w:semiHidden="0" w:uiPriority="61" w:unhideWhenUsed="0"/>
+    <w:lsdException w:name="Light Grid Accent 3" w:semiHidden="0" w:uiPriority="62" w:unhideWhenUsed="0"/>
+    <w:lsdException w:name="Medium Shading 1 Accent 3" w:semiHidden="0" w:uiPriority="63" w:unhideWhenUsed="0"/>
+    <w:lsdException w:name="Medium Shading 2 Accent 3" w:semiHidden="0" w:uiPriority="64" w:unhideWhenUsed="0"/>
+    <w:lsdException w:name="Medium List 1 Accent 3" w:semiHidden="0" w:uiPriority="65" w:unhideWhenUsed="0"/>
+    <w:lsdException w:name="Medium List 2 Accent 3" w:semiHidden="0" w:uiPriority="66" w:unhideWhenUsed="0"/>
+    <w:lsdException w:name="Medium Grid 1 Accent 3" w:semiHidden="0" w:uiPriority="67" w:unhideWhenUsed="0"/>
+    <w:lsdException w:name="Medium Grid 2 Accent 3" w:semiHidden="0" w:uiPriority="68" w:unhideWhenUsed="0"/>
+    <w:lsdException w:name="Medium Grid 3 Accent 3" w:semiHidden="0" w:uiPriority="69" w:unhideWhenUsed="0"/>
+    <w:lsdException w:name="Dark List Accent 3" w:semiHidden="0" w:uiPriority="70" w:unhideWhenUsed="0"/>
+    <w:lsdException w:name="Colorful Shading Accent 3" w:semiHidden="0" w:uiPriority="71" w:unhideWhenUsed="0"/>
+    <w:lsdException w:name="Colorful List Accent 3" w:semiHidden="0" w:uiPriority="72" w:unhideWhenUsed="0"/>
+    <w:lsdException w:name="Colorful Grid Accent 3" w:semiHidden="0" w:uiPriority="73" w:unhideWhenUsed="0"/>
+    <w:lsdException w:name="Light Shading Accent 4" w:semiHidden="0" w:uiPriority="60" w:unhideWhenUsed="0"/>
+    <w:lsdException w:name="Light List Accent 4" w:semiHidden="0" w:uiPriority="61" w:unhideWhenUsed="0"/>
+    <w:lsdException w:name="Light Grid Accent 4" w:semiHidden="0" w:uiPriority="62" w:unhideWhenUsed="0"/>
+    <w:lsdException w:name="Medium Shading 1 Accent 4" w:semiHidden="0" w:uiPriority="63" w:unhideWhenUsed="0"/>
+    <w:lsdException w:name="Medium Shading 2 Accent 4" w:semiHidden="0" w:uiPriority="64" w:unhideWhenUsed="0"/>
+    <w:lsdException w:name="Medium List 1 Accent 4" w:semiHidden="0" w:uiPriority="65" w:unhideWhenUsed="0"/>
+    <w:lsdException w:name="Medium List 2 Accent 4" w:semiHidden="0" w:uiPriority="66" w:unhideWhenUsed="0"/>
+    <w:lsdException w:name="Medium Grid 1 Accent 4" w:semiHidden="0" w:uiPriority="67" w:unhideWhenUsed="0"/>
+    <w:lsdException w:name="Medium Grid 2 Accent 4" w:semiHidden="0" w:uiPriority="68" w:unhideWhenUsed="0"/>
+    <w:lsdException w:name="Medium Grid 3 Accent 4" w:semiHidden="0" w:uiPriority="69" w:unhideWhenUsed="0"/>
+    <w:lsdException w:name="Dark List Accent 4" w:semiHidden="0" w:uiPriority="70" w:unhideWhenUsed="0"/>
+    <w:lsdException w:name="Colorful Shading Accent 4" w:semiHidden="0" w:uiPriority="71" w:unhideWhenUsed="0"/>
+    <w:lsdException w:name="Colorful List Accent 4" w:semiHidden="0" w:uiPriority="72" w:unhideWhenUsed="0"/>
+    <w:lsdException w:name="Colorful Grid Accent 4" w:semiHidden="0" w:uiPriority="73" w:unhideWhenUsed="0"/>
+    <w:lsdException w:name="Light Shading Accent 5" w:semiHidden="0" w:uiPriority="60" w:unhideWhenUsed="0"/>
+    <w:lsdException w:name="Light List Accent 5" w:semiHidden="0" w:uiPriority="61" w:unhideWhenUsed="0"/>
+    <w:lsdException w:name="Light Grid Accent 5" w:semiHidden="0" w:uiPriority="62" w:unhideWhenUsed="0"/>
+    <w:lsdException w:name="Medium Shading 1 Accent 5" w:semiHidden="0" w:uiPriority="63" w:unhideWhenUsed="0"/>
+    <w:lsdException w:name="Medium Shading 2 Accent 5" w:semiHidden="0" w:uiPriority="64" w:unhideWhenUsed="0"/>
+    <w:lsdException w:name="Medium List 1 Accent 5" w:semiHidden="0" w:uiPriority="65" w:unhideWhenUsed="0"/>
+    <w:lsdException w:name="Medium List 2 Accent 5" w:semiHidden="0" w:uiPriority="66" w:unhideWhenUsed="0"/>
+    <w:lsdException w:name="Medium Grid 1 Accent 5" w:semiHidden="0" w:uiPriority="67" w:unhideWhenUsed="0"/>
+    <w:lsdException w:name="Medium Grid 2 Accent 5" w:semiHidden="0" w:uiPriority="68" w:unhideWhenUsed="0"/>
+    <w:lsdException w:name="Medium Grid 3 Accent 5" w:semiHidden="0" w:uiPriority="69" w:unhideWhenUsed="0"/>
+    <w:lsdException w:name="Dark List Accent 5" w:semiHidden="0" w:uiPriority="70" w:unhideWhenUsed="0"/>
+    <w:lsdException w:name="Colorful Shading Accent 5" w:semiHidden="0" w:uiPriority="71" w:unhideWhenUsed="0"/>
+    <w:lsdException w:name="Colorful List Accent 5" w:semiHidden="0" w:uiPriority="72" w:unhideWhenUsed="0"/>
+    <w:lsdException w:name="Colorful Grid Accent 5" w:semiHidden="0" w:uiPriority="73" w:unhideWhenUsed="0"/>
+    <w:lsdException w:name="Light Shading Accent 6" w:semiHidden="0" w:uiPriority="60" w:unhideWhenUsed="0"/>
+    <w:lsdException w:name="Light List Accent 6" w:semiHidden="0" w:uiPriority="61" w:unhideWhenUsed="0"/>
+    <w:lsdException w:name="Light Grid Accent 6" w:semiHidden="0" w:uiPriority="62" w:unhideWhenUsed="0"/>
+    <w:lsdException w:name="Medium Shading 1 Accent 6" w:semiHidden="0" w:uiPriority="63" w:unhideWhenUsed="0"/>
+    <w:lsdException w:name="Medium Shading 2 Accent 6" w:semiHidden="0" w:uiPriority="64" w:unhideWhenUsed="0"/>
+    <w:lsdException w:name="Medium List 1 Accent 6" w:semiHidden="0" w:uiPriority="65" w:unhideWhenUsed="0"/>
+    <w:lsdException w:name="Medium List 2 Accent 6" w:semiHidden="0" w:uiPriority="66" w:unhideWhenUsed="0"/>
+    <w:lsdException w:name="Medium Grid 1 Accent 6" w:semiHidden="0" w:uiPriority="67" w:unhideWhenUsed="0"/>
+    <w:lsdException w:name="Medium Grid 2 Accent 6" w:semiHidden="0" w:uiPriority="68" w:unhideWhenUsed="0"/>
+    <w:lsdException w:name="Medium Grid 3 Accent 6" w:semiHidden="0" w:uiPriority="69" w:unhideWhenUsed="0"/>
+    <w:lsdException w:name="Dark List Accent 6" w:semiHidden="0" w:uiPriority="70" w:unhideWhenUsed="0"/>
+    <w:lsdException w:name="Colorful Shading Accent 6" w:semiHidden="0" w:uiPriority="71" w:unhideWhenUsed="0"/>
+    <w:lsdException w:name="Colorful List Accent 6" w:semiHidden="0" w:uiPriority="72" w:unhideWhenUsed="0"/>
+    <w:lsdException w:name="Colorful Grid Accent 6" w:semiHidden="0" w:uiPriority="73" w:unhideWhenUsed="0"/>
+    <w:lsdException w:name="Subtle Emphasis" w:semiHidden="0" w:uiPriority="19" w:unhideWhenUsed="0" w:qFormat="1"/>
+    <w:lsdException w:name="Intense Emphasis" w:semiHidden="0" w:uiPriority="21" w:unhideWhenUsed="0" w:qFormat="1"/>
+    <w:lsdException w:name="Subtle Reference" w:semiHidden="0" w:uiPriority="31" w:unhideWhenUsed="0" w:qFormat="1"/>
+    <w:lsdException w:name="Intense Reference" w:semiHidden="0" w:uiPriority="32" w:unhideWhenUsed="0" w:qFormat="1"/>
+    <w:lsdException w:name="Book Title" w:semiHidden="0" w:uiPriority="33" w:unhideWhenUsed="0" w:qFormat="1"/>
+    <w:lsdException w:name="Bibliography" w:uiPriority="37"/>
+    <w:lsdException w:name="TOC Heading" w:uiPriority="39" w:qFormat="1"/>
+  </w:latentStyles>
+  <w:style w:type="paragraph" w:default="1" w:styleId="Normal">
+    <w:name w:val="Normal"/>
+    <w:autoRedefine/>
+    <w:qFormat/>
+    <w:rsid w:val="009C381E"/>
+    <w:pPr>
+      <w:bidi/>
+      <w:spacing w:before="60" w:after="60" w:line="360" w:lineRule="auto"/>
+    </w:pPr>
+    <w:rPr>
+      <w:rFonts w:cs="David"/>
+      <w:snapToGrid w:val="0"/>
+      <w:szCs w:val="28"/>
+      <w:lang w:eastAsia="he-IL"/>
+    </w:rPr>
+  </w:style>
+  <w:style w:type="paragraph" w:styleId="Heading1">
+    <w:name w:val="heading 1"/>
+    <w:basedOn w:val="Normal"/>
+    <w:next w:val="Normal"/>
+    <w:link w:val="Heading1Char"/>
+    <w:autoRedefine/>
+    <w:qFormat/>
+    <w:rsid w:val="00A95EF2"/>
+    <w:pPr>
+      <w:keepNext/>
+      <w:keepLines/>
+      <w:widowControl w:val="0"/>
+      <w:numPr>
+        <w:numId w:val="3"/>
+      </w:numPr>
+      <w:spacing w:before="240"/>
+      <w:outlineLvl w:val="0"/>
+    </w:pPr>
+    <w:rPr>
+      <w:rFonts w:ascii="Arial" w:hAnsi="Arial"/>
+      <w:b/>
+      <w:bCs/>
+      <w:kern w:val="28"/>
+      <w:sz w:val="28"/>
+      <w:u w:val="single"/>
+      <w:lang w:eastAsia="en-US"/>
+    </w:rPr>
+  </w:style>
+  <w:style w:type="paragraph" w:styleId="Heading2">
+    <w:name w:val="heading 2"/>
+    <w:basedOn w:val="Normal"/>
+    <w:next w:val="Normal"/>
+    <w:link w:val="Heading2Char"/>
+    <w:autoRedefine/>
+    <w:qFormat/>
+    <w:rsid w:val="00A95EF2"/>
+    <w:pPr>
+      <w:numPr>
+        <w:ilvl w:val="1"/>
+        <w:numId w:val="3"/>
+      </w:numPr>
+      <w:spacing w:before="120" w:after="120"/>
+      <w:outlineLvl w:val="1"/>
+    </w:pPr>
+    <w:rPr>
+      <w:rFonts w:ascii="Arial" w:hAnsi="Arial"/>
+      <w:sz w:val="24"/>
+      <w:lang w:eastAsia="en-US"/>
+    </w:rPr>
+  </w:style>
+  <w:style w:type="paragraph" w:styleId="Heading3">
+    <w:name w:val="heading 3"/>
+    <w:basedOn w:val="Heading2"/>
+    <w:next w:val="Heading2"/>
+    <w:link w:val="Heading3Char"/>
+    <w:autoRedefine/>
+    <w:qFormat/>
+    <w:rsid w:val="00A95EF2"/>
+    <w:pPr>
+      <w:numPr>
+        <w:ilvl w:val="2"/>
+      </w:numPr>
+      <w:outlineLvl w:val="2"/>
+    </w:pPr>
+  </w:style>
+  <w:style w:type="paragraph" w:styleId="Heading4">
+    <w:name w:val="heading 4"/>
+    <w:basedOn w:val="Normal"/>
+    <w:next w:val="Normal"/>
+    <w:link w:val="Heading4Char"/>
+    <w:qFormat/>
+    <w:rsid w:val="00A95EF2"/>
+    <w:pPr>
+      <w:keepNext/>
+      <w:tabs>
+        <w:tab w:val="num" w:pos="1728"/>
+      </w:tabs>
+      <w:ind w:left="1728" w:hanging="648"/>
+      <w:outlineLvl w:val="3"/>
+    </w:pPr>
+    <w:rPr>
+      <w:b/>
+      <w:bCs/>
+    </w:rPr>
+  </w:style>
+  <w:style w:type="paragraph" w:styleId="Heading5">
+    <w:name w:val="heading 5"/>
+    <w:basedOn w:val="Normal"/>
+    <w:next w:val="Normal"/>
+    <w:link w:val="Heading5Char"/>
+    <w:qFormat/>
+    <w:rsid w:val="00A95EF2"/>
+    <w:pPr>
+      <w:tabs>
+        <w:tab w:val="num" w:pos="2232"/>
+      </w:tabs>
+      <w:spacing w:before="240"/>
+      <w:ind w:left="2232" w:hanging="792"/>
+      <w:outlineLvl w:val="4"/>
+    </w:pPr>
+    <w:rPr>
+      <w:rFonts w:cs="Miriam"/>
+      <w:sz w:val="22"/>
+      <w:szCs w:val="22"/>
+    </w:rPr>
+  </w:style>
+  <w:style w:type="paragraph" w:styleId="Heading6">
+    <w:name w:val="heading 6"/>
+    <w:basedOn w:val="Normal"/>
+    <w:next w:val="Normal"/>
+    <w:link w:val="Heading6Char"/>
+    <w:qFormat/>
+    <w:rsid w:val="00A95EF2"/>
+    <w:pPr>
+      <w:tabs>
+        <w:tab w:val="num" w:pos="2736"/>
+      </w:tabs>
+      <w:spacing w:before="240"/>
+      <w:ind w:left="2736" w:hanging="936"/>
+      <w:outlineLvl w:val="5"/>
+    </w:pPr>
+    <w:rPr>
+      <w:rFonts w:cs="Miriam"/>
+      <w:i/>
+      <w:iCs/>
+      <w:sz w:val="22"/>
+      <w:szCs w:val="22"/>
+    </w:rPr>
+  </w:style>
+  <w:style w:type="paragraph" w:styleId="Heading7">
+    <w:name w:val="heading 7"/>
+    <w:basedOn w:val="Normal"/>
+    <w:next w:val="Normal"/>
+    <w:link w:val="Heading7Char"/>
+    <w:qFormat/>
+    <w:rsid w:val="00A95EF2"/>
+    <w:pPr>
+      <w:tabs>
+        <w:tab w:val="num" w:pos="3240"/>
+      </w:tabs>
+      <w:spacing w:before="240"/>
+      <w:ind w:left="3240" w:hanging="1080"/>
+      <w:outlineLvl w:val="6"/>
+    </w:pPr>
+    <w:rPr>
+      <w:rFonts w:ascii="Arial" w:cs="Miriam"/>
+      <w:szCs w:val="20"/>
+    </w:rPr>
+  </w:style>
+  <w:style w:type="paragraph" w:styleId="Heading8">
+    <w:name w:val="heading 8"/>
+    <w:basedOn w:val="Normal"/>
+    <w:next w:val="Normal"/>
+    <w:link w:val="Heading8Char"/>
+    <w:qFormat/>
+    <w:rsid w:val="00A95EF2"/>
+    <w:pPr>
+      <w:tabs>
+        <w:tab w:val="num" w:pos="3744"/>
+      </w:tabs>
+      <w:spacing w:before="240"/>
+      <w:ind w:left="3744" w:hanging="1224"/>
+      <w:outlineLvl w:val="7"/>
+    </w:pPr>
+    <w:rPr>
+      <w:rFonts w:ascii="Arial" w:cs="Miriam"/>
+      <w:i/>
+      <w:iCs/>
+      <w:szCs w:val="20"/>
+    </w:rPr>
+  </w:style>
+  <w:style w:type="paragraph" w:styleId="Heading9">
+    <w:name w:val="heading 9"/>
+    <w:basedOn w:val="Normal"/>
+    <w:next w:val="Normal"/>
+    <w:link w:val="Heading9Char"/>
+    <w:qFormat/>
+    <w:rsid w:val="00A95EF2"/>
+    <w:pPr>
+      <w:tabs>
+        <w:tab w:val="num" w:pos="4320"/>
+      </w:tabs>
+      <w:spacing w:before="240"/>
+      <w:ind w:left="4320" w:hanging="1440"/>
+      <w:outlineLvl w:val="8"/>
+    </w:pPr>
+    <w:rPr>
+      <w:rFonts w:ascii="Arial" w:cs="Miriam"/>
+      <w:b/>
+      <w:bCs/>
+      <w:i/>
+      <w:iCs/>
+      <w:sz w:val="18"/>
+      <w:szCs w:val="18"/>
+    </w:rPr>
+  </w:style>
+  <w:style w:type="character" w:default="1" w:styleId="DefaultParagraphFont">
+    <w:name w:val="Default Paragraph Font"/>
+    <w:uiPriority w:val="1"/>
+    <w:semiHidden/>
+    <w:unhideWhenUsed/>
+  </w:style>
+  <w:style w:type="table" w:default="1" w:styleId="TableNormal">
+    <w:name w:val="Normal Table"/>
+    <w:uiPriority w:val="99"/>
+    <w:semiHidden/>
+    <w:unhideWhenUsed/>
+    <w:tblPr>
+      <w:tblInd w:w="0" w:type="dxa"/>
+      <w:tblCellMar>
+        <w:top w:w="0" w:type="dxa"/>
+        <w:left w:w="108" w:type="dxa"/>
+        <w:bottom w:w="0" w:type="dxa"/>
+        <w:right w:w="108" w:type="dxa"/>
+      </w:tblCellMar>
+    </w:tblPr>
+  </w:style>
+  <w:style w:type="numbering" w:default="1" w:styleId="NoList">
+    <w:name w:val="No List"/>
+    <w:uiPriority w:val="99"/>
+    <w:semiHidden/>
+    <w:unhideWhenUsed/>
+  </w:style>
+  <w:style w:type="character" w:customStyle="1" w:styleId="Heading1Char">
+    <w:name w:val="Heading 1 Char"/>
+    <w:basedOn w:val="DefaultParagraphFont"/>
+    <w:link w:val="Heading1"/>
+    <w:rsid w:val="00A95EF2"/>
+    <w:rPr>
+      <w:rFonts w:ascii="Arial" w:hAnsi="Arial" w:cs="David"/>
+      <w:b/>
+      <w:bCs/>
+      <w:snapToGrid w:val="0"/>
+      <w:kern w:val="28"/>
+      <w:sz w:val="28"/>
+      <w:szCs w:val="28"/>
+      <w:u w:val="single"/>
+    </w:rPr>
+  </w:style>
+  <w:style w:type="character" w:customStyle="1" w:styleId="Heading2Char">
+    <w:name w:val="Heading 2 Char"/>
+    <w:link w:val="Heading2"/>
+    <w:rsid w:val="00A95EF2"/>
+    <w:rPr>
+      <w:rFonts w:ascii="Arial" w:hAnsi="Arial" w:cs="David"/>
+      <w:snapToGrid w:val="0"/>
+      <w:sz w:val="24"/>
+      <w:szCs w:val="28"/>
+    </w:rPr>
+  </w:style>
+  <w:style w:type="character" w:customStyle="1" w:styleId="Heading3Char">
+    <w:name w:val="Heading 3 Char"/>
+    <w:basedOn w:val="DefaultParagraphFont"/>
+    <w:link w:val="Heading3"/>
+    <w:rsid w:val="00A95EF2"/>
+    <w:rPr>
+      <w:rFonts w:ascii="Arial" w:hAnsi="Arial" w:cs="David"/>
+      <w:snapToGrid w:val="0"/>
+      <w:sz w:val="24"/>
+      <w:szCs w:val="28"/>
+    </w:rPr>
+  </w:style>
+  <w:style w:type="character" w:customStyle="1" w:styleId="Heading4Char">
+    <w:name w:val="Heading 4 Char"/>
+    <w:basedOn w:val="DefaultParagraphFont"/>
+    <w:link w:val="Heading4"/>
+    <w:rsid w:val="00A95EF2"/>
+    <w:rPr>
+      <w:rFonts w:cs="David"/>
+      <w:b/>
+      <w:bCs/>
+      <w:snapToGrid w:val="0"/>
+      <w:szCs w:val="28"/>
+      <w:lang w:eastAsia="he-IL"/>
+    </w:rPr>
+  </w:style>
+  <w:style w:type="character" w:customStyle="1" w:styleId="Heading5Char">
+    <w:name w:val="Heading 5 Char"/>
+    <w:basedOn w:val="DefaultParagraphFont"/>
+    <w:link w:val="Heading5"/>
+    <w:rsid w:val="00A95EF2"/>
+    <w:rPr>
+      <w:snapToGrid w:val="0"/>
+      <w:sz w:val="22"/>
+      <w:szCs w:val="22"/>
+      <w:lang w:eastAsia="he-IL"/>
+    </w:rPr>
+  </w:style>
+  <w:style w:type="character" w:customStyle="1" w:styleId="Heading6Char">
+    <w:name w:val="Heading 6 Char"/>
+    <w:basedOn w:val="DefaultParagraphFont"/>
+    <w:link w:val="Heading6"/>
+    <w:rsid w:val="00A95EF2"/>
+    <w:rPr>
+      <w:i/>
+      <w:iCs/>
+      <w:snapToGrid w:val="0"/>
+      <w:sz w:val="22"/>
+      <w:szCs w:val="22"/>
+      <w:lang w:eastAsia="he-IL"/>
+    </w:rPr>
+  </w:style>
+  <w:style w:type="character" w:customStyle="1" w:styleId="Heading7Char">
+    <w:name w:val="Heading 7 Char"/>
+    <w:basedOn w:val="DefaultParagraphFont"/>
+    <w:link w:val="Heading7"/>
+    <w:rsid w:val="00A95EF2"/>
+    <w:rPr>
+      <w:rFonts w:ascii="Arial"/>
+      <w:snapToGrid w:val="0"/>
+      <w:lang w:eastAsia="he-IL"/>
+    </w:rPr>
+  </w:style>
+  <w:style w:type="character" w:customStyle="1" w:styleId="Heading8Char">
+    <w:name w:val="Heading 8 Char"/>
+    <w:basedOn w:val="DefaultParagraphFont"/>
+    <w:link w:val="Heading8"/>
+    <w:rsid w:val="00A95EF2"/>
+    <w:rPr>
+      <w:rFonts w:ascii="Arial"/>
+      <w:i/>
+      <w:iCs/>
+      <w:snapToGrid w:val="0"/>
+      <w:lang w:eastAsia="he-IL"/>
+    </w:rPr>
+  </w:style>
+  <w:style w:type="character" w:customStyle="1" w:styleId="Heading9Char">
+    <w:name w:val="Heading 9 Char"/>
+    <w:basedOn w:val="DefaultParagraphFont"/>
+    <w:link w:val="Heading9"/>
+    <w:rsid w:val="00A95EF2"/>
+    <w:rPr>
+      <w:rFonts w:ascii="Arial"/>
+      <w:b/>
+      <w:bCs/>
+      <w:i/>
+      <w:iCs/>
+      <w:snapToGrid w:val="0"/>
+      <w:sz w:val="18"/>
+      <w:szCs w:val="18"/>
+      <w:lang w:eastAsia="he-IL"/>
+    </w:rPr>
+  </w:style>
+  <w:style w:type="paragraph" w:styleId="Subtitle">
+    <w:name w:val="Subtitle"/>
+    <w:basedOn w:val="Normal"/>
+    <w:next w:val="Normal"/>
+    <w:link w:val="SubtitleChar"/>
+    <w:qFormat/>
+    <w:rsid w:val="00A95EF2"/>
+    <w:pPr>
+      <w:jc w:val="center"/>
+      <w:outlineLvl w:val="1"/>
+    </w:pPr>
+    <w:rPr>
+      <w:rFonts w:ascii="Cambria" w:hAnsi="Cambria" w:cs="Times New Roman"/>
+      <w:sz w:val="24"/>
+      <w:szCs w:val="24"/>
+    </w:rPr>
+  </w:style>
+  <w:style w:type="character" w:customStyle="1" w:styleId="SubtitleChar">
+    <w:name w:val="Subtitle Char"/>
+    <w:basedOn w:val="DefaultParagraphFont"/>
+    <w:link w:val="Subtitle"/>
+    <w:rsid w:val="00A95EF2"/>
+    <w:rPr>
+      <w:rFonts w:ascii="Cambria" w:hAnsi="Cambria" w:cs="Times New Roman"/>
+      <w:snapToGrid w:val="0"/>
+      <w:sz w:val="24"/>
+      <w:szCs w:val="24"/>
+      <w:lang w:eastAsia="he-IL"/>
+    </w:rPr>
+  </w:style>
+  <w:style w:type="paragraph" w:styleId="NoSpacing">
+    <w:name w:val="No Spacing"/>
+    <w:uiPriority w:val="1"/>
+    <w:qFormat/>
+    <w:rsid w:val="00A95EF2"/>
+    <w:pPr>
+      <w:bidi/>
+    </w:pPr>
+    <w:rPr>
+      <w:rFonts w:ascii="David" w:eastAsia="David" w:hAnsi="David" w:cs="David"/>
+      <w:sz w:val="28"/>
+      <w:szCs w:val="28"/>
+    </w:rPr>
+  </w:style>
+  <w:style w:type="paragraph" w:styleId="ListParagraph">
+    <w:name w:val="List Paragraph"/>
+    <w:basedOn w:val="Normal"/>
+    <w:uiPriority w:val="34"/>
+    <w:qFormat/>
+    <w:rsid w:val="00A95EF2"/>
+    <w:pPr>
+      <w:spacing w:before="0" w:after="160"/>
+      <w:ind w:left="720"/>
+      <w:contextualSpacing/>
+    </w:pPr>
+    <w:rPr>
+      <w:rFonts w:ascii="David" w:eastAsia="David" w:hAnsi="David"/>
+      <w:snapToGrid/>
+      <w:sz w:val="28"/>
+      <w:lang w:eastAsia="en-US"/>
+    </w:rPr>
+  </w:style>
+  <w:style w:type="paragraph" w:styleId="Quote">
+    <w:name w:val="Quote"/>
+    <w:aliases w:val="הצעת מחיר,ציטוט1"/>
+    <w:basedOn w:val="Normal"/>
+    <w:next w:val="Heading2"/>
+    <w:link w:val="QuoteChar"/>
+    <w:autoRedefine/>
+    <w:qFormat/>
+    <w:rsid w:val="00A95EF2"/>
+    <w:pPr>
+      <w:widowControl w:val="0"/>
+      <w:spacing w:before="0" w:after="0" w:line="240" w:lineRule="auto"/>
+      <w:ind w:left="794"/>
+    </w:pPr>
+    <w:rPr>
+      <w:spacing w:val="-20"/>
+      <w:lang w:eastAsia="en-US"/>
+    </w:rPr>
+  </w:style>
+  <w:style w:type="character" w:customStyle="1" w:styleId="QuoteChar">
+    <w:name w:val="Quote Char"/>
+    <w:aliases w:val="הצעת מחיר Char,ציטוט1 Char"/>
+    <w:link w:val="Quote"/>
+    <w:rsid w:val="00A95EF2"/>
+    <w:rPr>
+      <w:rFonts w:cs="David"/>
+      <w:snapToGrid w:val="0"/>
+      <w:spacing w:val="-20"/>
+      <w:szCs w:val="28"/>
+    </w:rPr>
+  </w:style>
+  <w:style w:type="table" w:styleId="TableGrid">
+    <w:name w:val="Table Grid"/>
+    <w:basedOn w:val="TableNormal"/>
+    <w:uiPriority w:val="59"/>
+    <w:rsid w:val="009C381E"/>
+    <w:tblPr>
+      <w:tblInd w:w="0" w:type="dxa"/>
+      <w:tblBorders>
+        <w:top w:val="single" w:sz="4" w:space="0" w:color="auto"/>
+        <w:left w:val="single" w:sz="4" w:space="0" w:color="auto"/>
+        <w:bottom w:val="single" w:sz="4" w:space="0" w:color="auto"/>
+        <w:right w:val="single" w:sz="4" w:space="0" w:color="auto"/>
+        <w:insideH w:val="single" w:sz="4" w:space="0" w:color="auto"/>
+        <w:insideV w:val="single" w:sz="4" w:space="0" w:color="auto"/>
+      </w:tblBorders>
+      <w:tblCellMar>
+        <w:top w:w="0" w:type="dxa"/>
+        <w:left w:w="108" w:type="dxa"/>
+        <w:bottom w:w="0" w:type="dxa"/>
+        <w:right w:w="108" w:type="dxa"/>
+      </w:tblCellMar>
     </w:tblPr>
   </w:style>
 </w:styles>

</xml_diff>